<commit_message>
Asset Binding and Clickable Tiles 1. GameObjects can be created, components added and then instantiated. 2. Assets can be created; the script creates public variables and then the inspector can assign them to those Assets. 3:Code itself can listen to mouse inputs and retrieve the location of them, this can then be translated into events that can change lets say the color of a map tile.
</commit_message>
<xml_diff>
--- a/Unity Methodology.docx
+++ b/Unity Methodology.docx
@@ -54,7 +54,19 @@
         <w:rPr>
           <w:lang w:val="en-US"/>
         </w:rPr>
-        <w:t>This area will be added to as new knowledge of each section in acquired. I will also try an pair each introduction section with the GitHub commits. I good starting note is the unity development kit was almost made for non-programmers since even some of the most advanced tutorials are very simple in terms of programing knowledge.</w:t>
+        <w:t xml:space="preserve">This area will be added to as new knowledge of each section in acquired. I will also try </w:t>
+      </w:r>
+      <w:r>
+        <w:rPr>
+          <w:lang w:val="en-US"/>
+        </w:rPr>
+        <w:t>a</w:t>
+      </w:r>
+      <w:r>
+        <w:rPr>
+          <w:lang w:val="en-US"/>
+        </w:rPr>
+        <w:t xml:space="preserve"> pair each introduction section with the GitHub commits. I good starting note is the unity development kit was almost made for non-programmers since even some of the most advanced tutorials are very simple in terms of programing knowledge.</w:t>
       </w:r>
     </w:p>
     <w:p>
@@ -142,7 +154,19 @@
           <w:lang w:val="en-US"/>
         </w:rPr>
         <w:br/>
-        <w:t>In unity its in reverse the drop and drag UI if the primary feature and the scripts or code are the addition.</w:t>
+        <w:t xml:space="preserve">In unity </w:t>
+      </w:r>
+      <w:r>
+        <w:rPr>
+          <w:lang w:val="en-US"/>
+        </w:rPr>
+        <w:t>it’s</w:t>
+      </w:r>
+      <w:r>
+        <w:rPr>
+          <w:lang w:val="en-US"/>
+        </w:rPr>
+        <w:t xml:space="preserve"> in reverse the drop and drag UI if the primary feature and the scripts or code are the addition.</w:t>
       </w:r>
     </w:p>
     <w:p>
@@ -161,10 +185,1329 @@
         <w:rPr>
           <w:lang w:val="en-US"/>
         </w:rPr>
-        <w:t>I can generate UI element with code I can break this inbuilt cycle.</w:t>
+        <w:t xml:space="preserve">I can generate UI element with </w:t>
+      </w:r>
+      <w:r>
+        <w:rPr>
+          <w:lang w:val="en-US"/>
+        </w:rPr>
+        <w:t>code,</w:t>
+      </w:r>
+      <w:r>
+        <w:rPr>
+          <w:lang w:val="en-US"/>
+        </w:rPr>
+        <w:t xml:space="preserve"> I can break this inbuilt cycle.</w:t>
+      </w:r>
+    </w:p>
+    <w:p>
+      <w:pPr>
+        <w:pStyle w:val="Heading2"/>
+        <w:rPr>
+          <w:lang w:val="en-US"/>
+        </w:rPr>
+      </w:pPr>
+      <w:r>
+        <w:rPr>
+          <w:lang w:val="en-US"/>
+        </w:rPr>
+        <w:t>Working with Unity</w:t>
+      </w:r>
+    </w:p>
+    <w:p>
+      <w:pPr>
+        <w:rPr>
+          <w:lang w:val="en-US"/>
+        </w:rPr>
+      </w:pPr>
+      <w:r>
+        <w:rPr>
+          <w:lang w:val="en-US"/>
+        </w:rPr>
+        <w:t>The Scene and code division adds a very interesting problem especially for a puzzle game that needs dynamic generation. That problem is I don’t need the scene at all, the only potential us is for something like backgrounds or UI.</w:t>
+      </w:r>
+    </w:p>
+    <w:p>
+      <w:pPr>
+        <w:rPr>
+          <w:lang w:val="en-US"/>
+        </w:rPr>
+      </w:pPr>
+      <w:r>
+        <w:rPr>
+          <w:lang w:val="en-US"/>
+        </w:rPr>
+        <w:t>The ability to create a dynamic puzzle requires the creation of the scenes assets that can be scaled. For</w:t>
+      </w:r>
+      <w:r>
+        <w:rPr>
+          <w:lang w:val="en-US"/>
+        </w:rPr>
+        <w:t xml:space="preserve"> future note</w:t>
+      </w:r>
+      <w:r>
+        <w:rPr>
+          <w:lang w:val="en-US"/>
+        </w:rPr>
+        <w:t xml:space="preserve"> </w:t>
+      </w:r>
+      <w:r>
+        <w:rPr>
+          <w:lang w:val="en-US"/>
+        </w:rPr>
+        <w:t>a</w:t>
+      </w:r>
+      <w:r>
+        <w:rPr>
+          <w:lang w:val="en-US"/>
+        </w:rPr>
+        <w:t xml:space="preserve"> 2d game </w:t>
+      </w:r>
+      <w:r>
+        <w:rPr>
+          <w:lang w:val="en-US"/>
+        </w:rPr>
+        <w:t xml:space="preserve">assets </w:t>
+      </w:r>
+      <w:r>
+        <w:rPr>
+          <w:lang w:val="en-US"/>
+        </w:rPr>
+        <w:t>would instead</w:t>
+      </w:r>
+      <w:r>
+        <w:rPr>
+          <w:lang w:val="en-US"/>
+        </w:rPr>
+        <w:t xml:space="preserve"> be duplicated many times</w:t>
+      </w:r>
+      <w:r>
+        <w:rPr>
+          <w:lang w:val="en-US"/>
+        </w:rPr>
+        <w:t>.</w:t>
+      </w:r>
+    </w:p>
+    <w:p>
+      <w:pPr>
+        <w:rPr>
+          <w:lang w:val="en-US"/>
+        </w:rPr>
+      </w:pPr>
+      <w:r>
+        <w:rPr>
+          <w:lang w:val="en-US"/>
+        </w:rPr>
+        <w:t>Another way to look at this is each scene asset is a separate view interface. They can instance once created and manipulated; this is how normal Unity development works but on a much smaller scale.</w:t>
+      </w:r>
+      <w:r>
+        <w:rPr>
+          <w:lang w:val="en-US"/>
+        </w:rPr>
+        <w:br/>
+        <w:t>Pushed to the extreme one asset could serve the entire program</w:t>
+      </w:r>
+      <w:r>
+        <w:rPr>
+          <w:lang w:val="en-US"/>
+        </w:rPr>
+        <w:t>s</w:t>
+      </w:r>
+      <w:r>
+        <w:rPr>
+          <w:lang w:val="en-US"/>
+        </w:rPr>
+        <w:t xml:space="preserve"> needs, like let’s say like moving grass.</w:t>
+      </w:r>
+    </w:p>
+    <w:p>
+      <w:pPr>
+        <w:rPr>
+          <w:lang w:val="en-US"/>
+        </w:rPr>
+      </w:pPr>
+      <w:sdt>
+        <w:sdtPr>
+          <w:rPr>
+            <w:lang w:val="en-US"/>
+          </w:rPr>
+          <w:id w:val="705298557"/>
+          <w:citation/>
+        </w:sdtPr>
+        <w:sdtEndPr/>
+        <w:sdtContent>
+          <w:r>
+            <w:rPr>
+              <w:lang w:val="en-US"/>
+            </w:rPr>
+            <w:fldChar w:fldCharType="begin"/>
+          </w:r>
+          <w:r>
+            <w:rPr>
+              <w:lang w:val="en-US"/>
+            </w:rPr>
+            <w:instrText xml:space="preserve">CITATION Uni \l 1033 </w:instrText>
+          </w:r>
+          <w:r>
+            <w:rPr>
+              <w:lang w:val="en-US"/>
+            </w:rPr>
+            <w:fldChar w:fldCharType="separate"/>
+          </w:r>
+          <w:r>
+            <w:rPr>
+              <w:noProof/>
+              <w:lang w:val="en-US"/>
+            </w:rPr>
+            <w:t>(Unity, 2019)</w:t>
+          </w:r>
+          <w:r>
+            <w:rPr>
+              <w:lang w:val="en-US"/>
+            </w:rPr>
+            <w:fldChar w:fldCharType="end"/>
+          </w:r>
+        </w:sdtContent>
+      </w:sdt>
+    </w:p>
+    <w:p>
+      <w:pPr>
+        <w:pStyle w:val="Heading2"/>
+        <w:rPr>
+          <w:lang w:val="en-US"/>
+        </w:rPr>
+      </w:pPr>
+      <w:r>
+        <w:rPr>
+          <w:lang w:val="en-US"/>
+        </w:rPr>
+        <w:t>MoSCoW</w:t>
+      </w:r>
+    </w:p>
+    <w:p>
+      <w:pPr>
+        <w:rPr>
+          <w:lang w:val="en-US"/>
+        </w:rPr>
+      </w:pPr>
+      <w:r>
+        <w:rPr>
+          <w:lang w:val="en-US"/>
+        </w:rPr>
+        <w:t>A good idea of what I need to priorities in each prototype.</w:t>
+      </w:r>
+    </w:p>
+    <w:p>
+      <w:pPr>
+        <w:pStyle w:val="Heading3"/>
+        <w:rPr>
+          <w:lang w:val="en-US"/>
+        </w:rPr>
+      </w:pPr>
+      <w:r>
+        <w:rPr>
+          <w:lang w:val="en-US"/>
+        </w:rPr>
+        <w:t>Must</w:t>
+      </w:r>
+    </w:p>
+    <w:p>
+      <w:pPr>
+        <w:pStyle w:val="ListParagraph"/>
+        <w:numPr>
+          <w:ilvl w:val="0"/>
+          <w:numId w:val="2"/>
+        </w:numPr>
+        <w:rPr>
+          <w:lang w:val="en-US"/>
+        </w:rPr>
+      </w:pPr>
+      <w:r>
+        <w:rPr>
+          <w:lang w:val="en-US"/>
+        </w:rPr>
+        <w:t>Instanced grid assets</w:t>
+      </w:r>
+    </w:p>
+    <w:p>
+      <w:pPr>
+        <w:pStyle w:val="ListParagraph"/>
+        <w:numPr>
+          <w:ilvl w:val="0"/>
+          <w:numId w:val="2"/>
+        </w:numPr>
+        <w:rPr>
+          <w:lang w:val="en-US"/>
+        </w:rPr>
+      </w:pPr>
+      <w:r>
+        <w:rPr>
+          <w:lang w:val="en-US"/>
+        </w:rPr>
+        <w:t>Grid changed with image files</w:t>
+      </w:r>
+    </w:p>
+    <w:p>
+      <w:pPr>
+        <w:pStyle w:val="Heading3"/>
+        <w:rPr>
+          <w:lang w:val="en-US"/>
+        </w:rPr>
+      </w:pPr>
+      <w:r>
+        <w:rPr>
+          <w:lang w:val="en-US"/>
+        </w:rPr>
+        <w:t>Should</w:t>
+      </w:r>
+    </w:p>
+    <w:p>
+      <w:pPr>
+        <w:pStyle w:val="ListParagraph"/>
+        <w:numPr>
+          <w:ilvl w:val="0"/>
+          <w:numId w:val="3"/>
+        </w:numPr>
+        <w:rPr>
+          <w:lang w:val="en-US"/>
+        </w:rPr>
+      </w:pPr>
+      <w:r>
+        <w:rPr>
+          <w:lang w:val="en-US"/>
+        </w:rPr>
+        <w:t>Update grid with changed on image file</w:t>
+      </w:r>
+    </w:p>
+    <w:p>
+      <w:pPr>
+        <w:pStyle w:val="ListParagraph"/>
+        <w:numPr>
+          <w:ilvl w:val="0"/>
+          <w:numId w:val="3"/>
+        </w:numPr>
+        <w:rPr>
+          <w:lang w:val="en-US"/>
+        </w:rPr>
+      </w:pPr>
+      <w:r>
+        <w:rPr>
+          <w:lang w:val="en-US"/>
+        </w:rPr>
+        <w:t>Saving image changed back to an image</w:t>
+      </w:r>
+    </w:p>
+    <w:p>
+      <w:pPr>
+        <w:pStyle w:val="ListParagraph"/>
+        <w:numPr>
+          <w:ilvl w:val="0"/>
+          <w:numId w:val="3"/>
+        </w:numPr>
+        <w:rPr>
+          <w:lang w:val="en-US"/>
+        </w:rPr>
+      </w:pPr>
+      <w:r>
+        <w:rPr>
+          <w:lang w:val="en-US"/>
+        </w:rPr>
+        <w:t>Click image tiles to select or unselect them</w:t>
+      </w:r>
+    </w:p>
+    <w:p>
+      <w:pPr>
+        <w:pStyle w:val="Heading2"/>
+        <w:rPr>
+          <w:lang w:val="en-US"/>
+        </w:rPr>
+      </w:pPr>
+      <w:r>
+        <w:rPr>
+          <w:lang w:val="en-US"/>
+        </w:rPr>
+        <w:t>Could</w:t>
+      </w:r>
+    </w:p>
+    <w:p>
+      <w:pPr>
+        <w:pStyle w:val="ListParagraph"/>
+        <w:numPr>
+          <w:ilvl w:val="0"/>
+          <w:numId w:val="4"/>
+        </w:numPr>
+        <w:rPr>
+          <w:lang w:val="en-US"/>
+        </w:rPr>
+      </w:pPr>
+      <w:r>
+        <w:rPr>
+          <w:lang w:val="en-US"/>
+        </w:rPr>
+        <w:t>Progress image vs real image</w:t>
+      </w:r>
+    </w:p>
+    <w:p>
+      <w:pPr>
+        <w:pStyle w:val="ListParagraph"/>
+        <w:numPr>
+          <w:ilvl w:val="0"/>
+          <w:numId w:val="4"/>
+        </w:numPr>
+        <w:rPr>
+          <w:lang w:val="en-US"/>
+        </w:rPr>
+      </w:pPr>
+      <w:r>
+        <w:rPr>
+          <w:lang w:val="en-US"/>
+        </w:rPr>
+        <w:lastRenderedPageBreak/>
+        <w:t>Saving the progress image as a separate image file</w:t>
+      </w:r>
+    </w:p>
+    <w:p>
+      <w:pPr>
+        <w:pStyle w:val="ListParagraph"/>
+        <w:numPr>
+          <w:ilvl w:val="0"/>
+          <w:numId w:val="4"/>
+        </w:numPr>
+        <w:rPr>
+          <w:lang w:val="en-US"/>
+        </w:rPr>
+      </w:pPr>
+      <w:r>
+        <w:rPr>
+          <w:lang w:val="en-US"/>
+        </w:rPr>
+        <w:t>Loading/checking for save file image</w:t>
+      </w:r>
+    </w:p>
+    <w:p>
+      <w:pPr>
+        <w:pStyle w:val="Heading2"/>
+        <w:rPr>
+          <w:lang w:val="en-US"/>
+        </w:rPr>
+      </w:pPr>
+      <w:r>
+        <w:rPr>
+          <w:lang w:val="en-US"/>
+        </w:rPr>
+        <w:t>Would</w:t>
+      </w:r>
+    </w:p>
+    <w:p>
+      <w:pPr>
+        <w:pStyle w:val="ListParagraph"/>
+        <w:numPr>
+          <w:ilvl w:val="0"/>
+          <w:numId w:val="5"/>
+        </w:numPr>
+        <w:rPr>
+          <w:lang w:val="en-US"/>
+        </w:rPr>
+      </w:pPr>
+      <w:r>
+        <w:rPr>
+          <w:lang w:val="en-US"/>
+        </w:rPr>
+        <w:t>Add some navigation</w:t>
+      </w:r>
+    </w:p>
+    <w:p>
+      <w:pPr>
+        <w:pStyle w:val="ListParagraph"/>
+        <w:numPr>
+          <w:ilvl w:val="0"/>
+          <w:numId w:val="5"/>
+        </w:numPr>
+        <w:rPr>
+          <w:lang w:val="en-US"/>
+        </w:rPr>
+      </w:pPr>
+      <w:r>
+        <w:rPr>
+          <w:lang w:val="en-US"/>
+        </w:rPr>
+        <w:t>Hints to help discover the image</w:t>
+      </w:r>
+    </w:p>
+    <w:p>
+      <w:pPr>
+        <w:pStyle w:val="Heading2"/>
+        <w:rPr>
+          <w:lang w:val="en-US"/>
+        </w:rPr>
+      </w:pPr>
+      <w:r>
+        <w:rPr>
+          <w:lang w:val="en-US"/>
+        </w:rPr>
+        <w:br w:type="page"/>
+      </w:r>
+    </w:p>
+    <w:p>
+      <w:pPr>
+        <w:pStyle w:val="Heading1"/>
+        <w:rPr>
+          <w:lang w:val="en-US"/>
+        </w:rPr>
+      </w:pPr>
+      <w:r>
+        <w:rPr>
+          <w:lang w:val="en-US"/>
+        </w:rPr>
+        <w:lastRenderedPageBreak/>
+        <w:t>S</w:t>
+      </w:r>
+      <w:r>
+        <w:rPr>
+          <w:lang w:val="en-US"/>
+        </w:rPr>
+        <w:t xml:space="preserve">cene </w:t>
+      </w:r>
+      <w:r>
+        <w:rPr>
+          <w:lang w:val="en-US"/>
+        </w:rPr>
+        <w:t>A</w:t>
+      </w:r>
+      <w:r>
+        <w:rPr>
+          <w:lang w:val="en-US"/>
+        </w:rPr>
+        <w:t xml:space="preserve">ssets and </w:t>
+      </w:r>
+      <w:r>
+        <w:rPr>
+          <w:lang w:val="en-US"/>
+        </w:rPr>
+        <w:t>C</w:t>
+      </w:r>
+      <w:r>
+        <w:rPr>
+          <w:lang w:val="en-US"/>
+        </w:rPr>
+        <w:t>ode</w:t>
+      </w:r>
+    </w:p>
+    <w:p>
+      <w:pPr>
+        <w:rPr>
+          <w:lang w:val="en-US"/>
+        </w:rPr>
+      </w:pPr>
+      <w:r>
+        <w:rPr>
+          <w:lang w:val="en-US"/>
+        </w:rPr>
+        <w:t>With reference to another Nonogram game I bought I managed to come up with some core concepts.</w:t>
+      </w:r>
+    </w:p>
+    <w:p>
+      <w:pPr>
+        <w:rPr>
+          <w:lang w:val="en-US"/>
+        </w:rPr>
+      </w:pPr>
+      <w:sdt>
+        <w:sdtPr>
+          <w:rPr>
+            <w:lang w:val="en-US"/>
+          </w:rPr>
+          <w:id w:val="-1523086734"/>
+          <w:citation/>
+        </w:sdtPr>
+        <w:sdtEndPr/>
+        <w:sdtContent>
+          <w:r>
+            <w:rPr>
+              <w:lang w:val="en-US"/>
+            </w:rPr>
+            <w:fldChar w:fldCharType="begin"/>
+          </w:r>
+          <w:r>
+            <w:rPr>
+              <w:lang w:val="en-US"/>
+            </w:rPr>
+            <w:instrText xml:space="preserve"> CITATION BZ19 \l 1033 </w:instrText>
+          </w:r>
+          <w:r>
+            <w:rPr>
+              <w:lang w:val="en-US"/>
+            </w:rPr>
+            <w:fldChar w:fldCharType="separate"/>
+          </w:r>
+          <w:r>
+            <w:rPr>
+              <w:noProof/>
+              <w:lang w:val="en-US"/>
+            </w:rPr>
+            <w:t>(BZ, 2019)</w:t>
+          </w:r>
+          <w:r>
+            <w:rPr>
+              <w:lang w:val="en-US"/>
+            </w:rPr>
+            <w:fldChar w:fldCharType="end"/>
+          </w:r>
+        </w:sdtContent>
+      </w:sdt>
+    </w:p>
+    <w:p>
+      <w:pPr>
+        <w:pStyle w:val="Heading2"/>
+        <w:rPr>
+          <w:lang w:val="en-US"/>
+        </w:rPr>
+      </w:pPr>
+      <w:r>
+        <w:rPr>
+          <w:lang w:val="en-US"/>
+        </w:rPr>
+        <w:t>Brief</w:t>
+      </w:r>
+    </w:p>
+    <w:p>
+      <w:pPr>
+        <w:rPr>
+          <w:lang w:val="en-US"/>
+        </w:rPr>
+      </w:pPr>
+      <w:r>
+        <w:rPr>
+          <w:lang w:val="en-US"/>
+        </w:rPr>
+        <w:t>The</w:t>
+      </w:r>
+      <w:r>
+        <w:rPr>
+          <w:lang w:val="en-US"/>
+        </w:rPr>
+        <w:t xml:space="preserve"> idea</w:t>
+      </w:r>
+      <w:r>
+        <w:rPr>
+          <w:lang w:val="en-US"/>
+        </w:rPr>
+        <w:t xml:space="preserve"> is</w:t>
+      </w:r>
+      <w:r>
+        <w:rPr>
+          <w:lang w:val="en-US"/>
+        </w:rPr>
+        <w:t xml:space="preserve"> that each asset serves a view or interface</w:t>
+      </w:r>
+      <w:r>
+        <w:rPr>
+          <w:lang w:val="en-US"/>
+        </w:rPr>
+        <w:t>,</w:t>
+      </w:r>
+      <w:r>
+        <w:rPr>
+          <w:lang w:val="en-US"/>
+        </w:rPr>
+        <w:t xml:space="preserve"> I </w:t>
+      </w:r>
+      <w:r>
+        <w:rPr>
+          <w:lang w:val="en-US"/>
+        </w:rPr>
+        <w:t>will</w:t>
+      </w:r>
+      <w:r>
+        <w:rPr>
+          <w:lang w:val="en-US"/>
+        </w:rPr>
+        <w:t xml:space="preserve"> create all the assets I need and then manipulate them with code. The assets are the view, the code is a model and the controller in the scene </w:t>
+      </w:r>
+      <w:r>
+        <w:rPr>
+          <w:lang w:val="en-US"/>
+        </w:rPr>
+        <w:t>itself with its main script.</w:t>
+      </w:r>
+    </w:p>
+    <w:p>
+      <w:pPr>
+        <w:rPr>
+          <w:lang w:val="en-US"/>
+        </w:rPr>
+      </w:pPr>
+      <w:r>
+        <w:rPr>
+          <w:lang w:val="en-US"/>
+        </w:rPr>
+        <w:t>Another key aspect is the use of a picture to fuel the generation of the view. This process will be reactive so during the creation of images though an in-game editor will instantly update the grid assets and therefore be re-rendered real time.</w:t>
+      </w:r>
+    </w:p>
+    <w:p>
+      <w:pPr>
+        <w:rPr>
+          <w:lang w:val="en-US"/>
+        </w:rPr>
+      </w:pPr>
+      <w:r>
+        <w:rPr>
+          <w:lang w:val="en-US"/>
+        </w:rPr>
+        <w:t xml:space="preserve">The </w:t>
+      </w:r>
+      <w:r>
+        <w:rPr>
+          <w:lang w:val="en-US"/>
+        </w:rPr>
+        <w:t>in-game</w:t>
+      </w:r>
+      <w:r>
+        <w:rPr>
+          <w:lang w:val="en-US"/>
+        </w:rPr>
+        <w:t xml:space="preserve"> editor will have to have some logic to find out if a solution is possible and how many ways it can be solved which can then assign a </w:t>
+      </w:r>
+      <w:r>
+        <w:rPr>
+          <w:lang w:val="en-US"/>
+        </w:rPr>
+        <w:t>difficulty,</w:t>
+      </w:r>
+      <w:r>
+        <w:rPr>
+          <w:lang w:val="en-US"/>
+        </w:rPr>
+        <w:t xml:space="preserve"> but this will be a much later addition</w:t>
+      </w:r>
+    </w:p>
+    <w:p>
+      <w:pPr>
+        <w:pStyle w:val="Heading2"/>
+        <w:rPr>
+          <w:lang w:val="en-US"/>
+        </w:rPr>
+      </w:pPr>
+      <w:r>
+        <w:rPr>
+          <w:lang w:val="en-US"/>
+        </w:rPr>
+        <w:t>Binding Assets and Code</w:t>
+      </w:r>
+    </w:p>
+    <w:p>
+      <w:pPr>
+        <w:rPr>
+          <w:lang w:val="en-US"/>
+        </w:rPr>
+      </w:pPr>
+      <w:r>
+        <w:rPr>
+          <w:lang w:val="en-US"/>
+        </w:rPr>
+        <w:t xml:space="preserve">This can be done in one of two ways, to some respects it is </w:t>
+      </w:r>
+      <w:r>
+        <w:rPr>
+          <w:lang w:val="en-US"/>
+        </w:rPr>
+        <w:t>one-way</w:t>
+      </w:r>
+      <w:r>
+        <w:rPr>
+          <w:lang w:val="en-US"/>
+        </w:rPr>
+        <w:t xml:space="preserve"> databinding either the code generates the </w:t>
+      </w:r>
+      <w:r>
+        <w:rPr>
+          <w:lang w:val="en-US"/>
+        </w:rPr>
+        <w:t>asset,</w:t>
+      </w:r>
+      <w:r>
+        <w:rPr>
+          <w:lang w:val="en-US"/>
+        </w:rPr>
+        <w:t xml:space="preserve"> or the script</w:t>
+      </w:r>
+      <w:r>
+        <w:rPr>
+          <w:lang w:val="en-US"/>
+        </w:rPr>
+        <w:t xml:space="preserve"> references an existing asset.</w:t>
+      </w:r>
+    </w:p>
+    <w:p>
+      <w:pPr>
+        <w:pStyle w:val="ListParagraph"/>
+        <w:numPr>
+          <w:ilvl w:val="0"/>
+          <w:numId w:val="6"/>
+        </w:numPr>
+        <w:rPr>
+          <w:lang w:val="en-US"/>
+        </w:rPr>
+      </w:pPr>
+      <w:r>
+        <w:rPr>
+          <w:lang w:val="en-US"/>
+        </w:rPr>
+        <w:t>GameObjects can be created</w:t>
+      </w:r>
+      <w:r>
+        <w:rPr>
+          <w:lang w:val="en-US"/>
+        </w:rPr>
+        <w:t>,</w:t>
+      </w:r>
+      <w:r>
+        <w:rPr>
+          <w:lang w:val="en-US"/>
+        </w:rPr>
+        <w:t xml:space="preserve"> </w:t>
+      </w:r>
+      <w:r>
+        <w:rPr>
+          <w:lang w:val="en-US"/>
+        </w:rPr>
+        <w:t xml:space="preserve">components added and </w:t>
+      </w:r>
+      <w:r>
+        <w:rPr>
+          <w:lang w:val="en-US"/>
+        </w:rPr>
+        <w:t>then instantiated.</w:t>
+      </w:r>
+    </w:p>
+    <w:p>
+      <w:pPr>
+        <w:pStyle w:val="ListParagraph"/>
+        <w:numPr>
+          <w:ilvl w:val="0"/>
+          <w:numId w:val="6"/>
+        </w:numPr>
+        <w:rPr>
+          <w:lang w:val="en-US"/>
+        </w:rPr>
+      </w:pPr>
+      <w:r>
+        <w:rPr>
+          <w:lang w:val="en-US"/>
+        </w:rPr>
+        <w:t>Assets can be created; the script creates public variable</w:t>
+      </w:r>
+      <w:r>
+        <w:rPr>
+          <w:lang w:val="en-US"/>
+        </w:rPr>
+        <w:t>s</w:t>
+      </w:r>
+      <w:r>
+        <w:rPr>
+          <w:lang w:val="en-US"/>
+        </w:rPr>
+        <w:t xml:space="preserve"> and then the inspector can assign them to those </w:t>
+      </w:r>
+      <w:r>
+        <w:rPr>
+          <w:lang w:val="en-US"/>
+        </w:rPr>
+        <w:t>Assets</w:t>
+      </w:r>
+      <w:r>
+        <w:rPr>
+          <w:lang w:val="en-US"/>
+        </w:rPr>
+        <w:t>.</w:t>
+      </w:r>
+    </w:p>
+    <w:p>
+      <w:pPr>
+        <w:rPr>
+          <w:lang w:val="en-US"/>
+        </w:rPr>
+      </w:pPr>
+      <w:r>
+        <w:rPr>
+          <w:lang w:val="en-US"/>
+        </w:rPr>
+        <w:t xml:space="preserve">Some assets like Tilemaps have internal storage </w:t>
+      </w:r>
+      <w:r>
+        <w:rPr>
+          <w:lang w:val="en-US"/>
+        </w:rPr>
+        <w:t xml:space="preserve">for each </w:t>
+      </w:r>
+      <w:r>
+        <w:rPr>
+          <w:lang w:val="en-US"/>
+        </w:rPr>
+        <w:t xml:space="preserve">tile so once the public variable is created and assigned you can then set each tile individually on the </w:t>
+      </w:r>
+      <w:r>
+        <w:rPr>
+          <w:lang w:val="en-US"/>
+        </w:rPr>
+        <w:t>T</w:t>
+      </w:r>
+      <w:r>
+        <w:rPr>
+          <w:lang w:val="en-US"/>
+        </w:rPr>
+        <w:t>ilemap.</w:t>
+      </w:r>
+    </w:p>
+    <w:p>
+      <w:pPr>
+        <w:pStyle w:val="Heading2"/>
+        <w:rPr>
+          <w:lang w:val="en-US"/>
+        </w:rPr>
+      </w:pPr>
+      <w:r>
+        <w:rPr>
+          <w:lang w:val="en-US"/>
+        </w:rPr>
+        <w:t>Clickable</w:t>
+      </w:r>
+    </w:p>
+    <w:p>
+      <w:pPr>
+        <w:rPr>
+          <w:lang w:val="en-US"/>
+        </w:rPr>
+      </w:pPr>
+      <w:r>
+        <w:rPr>
+          <w:lang w:val="en-US"/>
+        </w:rPr>
+        <w:t>Buttons and other UI element have events built in already but in terms of game speed we want to use the smallest asset and rely on the most code.</w:t>
+      </w:r>
+      <w:r>
+        <w:rPr>
+          <w:lang w:val="en-US"/>
+        </w:rPr>
+        <w:br/>
+      </w:r>
+      <w:r>
+        <w:rPr>
+          <w:lang w:val="en-US"/>
+        </w:rPr>
+        <w:t>C</w:t>
       </w:r>
       <w:bookmarkStart w:id="0" w:name="_GoBack"/>
       <w:bookmarkEnd w:id="0"/>
+      <w:r>
+        <w:rPr>
+          <w:lang w:val="en-US"/>
+        </w:rPr>
+        <w:t>ode itself can listen to mouse inputs and retrieve the location of them, this can then be translated into events that can change lets say the color of a map tile.</w:t>
+      </w:r>
+      <w:r>
+        <w:rPr>
+          <w:lang w:val="en-US"/>
+        </w:rPr>
+        <w:br w:type="page"/>
+      </w:r>
+    </w:p>
+    <w:p>
+      <w:pPr>
+        <w:pStyle w:val="Heading1"/>
+        <w:rPr>
+          <w:lang w:val="en-US"/>
+        </w:rPr>
+      </w:pPr>
+      <w:r>
+        <w:rPr>
+          <w:lang w:val="en-US"/>
+        </w:rPr>
+        <w:lastRenderedPageBreak/>
+        <w:t>Dynamic generation</w:t>
+      </w:r>
+    </w:p>
+    <w:p>
+      <w:pPr>
+        <w:pStyle w:val="Heading2"/>
+        <w:rPr>
+          <w:lang w:val="en-US"/>
+        </w:rPr>
+      </w:pPr>
+      <w:r>
+        <w:rPr>
+          <w:lang w:val="en-US"/>
+        </w:rPr>
+        <w:t>Brief</w:t>
+      </w:r>
+    </w:p>
+    <w:p>
+      <w:pPr>
+        <w:rPr>
+          <w:lang w:val="en-US"/>
+        </w:rPr>
+      </w:pPr>
+      <w:r>
+        <w:rPr>
+          <w:lang w:val="en-US"/>
+        </w:rPr>
+        <w:t>The real goal is how can I make game assets that are not hard coded generate during runtime. Even things like projectiles will have to be generated during run time rather than always being placed.</w:t>
+      </w:r>
+    </w:p>
+    <w:p>
+      <w:pPr>
+        <w:rPr>
+          <w:lang w:val="en-US"/>
+        </w:rPr>
+      </w:pPr>
+      <w:r>
+        <w:rPr>
+          <w:lang w:val="en-US"/>
+        </w:rPr>
+        <w:t xml:space="preserve">Unity does this by creating </w:t>
+      </w:r>
+      <w:r>
+        <w:rPr>
+          <w:lang w:val="en-US"/>
+        </w:rPr>
+        <w:t>GameObject</w:t>
+      </w:r>
+      <w:r>
+        <w:rPr>
+          <w:lang w:val="en-US"/>
+        </w:rPr>
+        <w:t xml:space="preserve"> then instantiat</w:t>
+      </w:r>
+      <w:r>
+        <w:rPr>
+          <w:lang w:val="en-US"/>
+        </w:rPr>
+        <w:t>e</w:t>
+      </w:r>
+      <w:r>
+        <w:rPr>
+          <w:lang w:val="en-US"/>
+        </w:rPr>
+        <w:t xml:space="preserve"> it into the game files, this then can be changed or copied based on your needs. This basic tutorial has a much simpler version of the Nonogram game asset I purchased.</w:t>
+      </w:r>
+    </w:p>
+    <w:p>
+      <w:pPr>
+        <w:rPr>
+          <w:lang w:val="en-US"/>
+        </w:rPr>
+      </w:pPr>
+      <w:sdt>
+        <w:sdtPr>
+          <w:rPr>
+            <w:lang w:val="en-US"/>
+          </w:rPr>
+          <w:id w:val="1955056345"/>
+          <w:citation/>
+        </w:sdtPr>
+        <w:sdtEndPr/>
+        <w:sdtContent>
+          <w:r>
+            <w:rPr>
+              <w:lang w:val="en-US"/>
+            </w:rPr>
+            <w:fldChar w:fldCharType="begin"/>
+          </w:r>
+          <w:r>
+            <w:rPr>
+              <w:lang w:val="en-US"/>
+            </w:rPr>
+            <w:instrText xml:space="preserve"> CITATION Los \l 1033 </w:instrText>
+          </w:r>
+          <w:r>
+            <w:rPr>
+              <w:lang w:val="en-US"/>
+            </w:rPr>
+            <w:fldChar w:fldCharType="separate"/>
+          </w:r>
+          <w:r>
+            <w:rPr>
+              <w:noProof/>
+              <w:lang w:val="en-US"/>
+            </w:rPr>
+            <w:t>(Games, n.d.)</w:t>
+          </w:r>
+          <w:r>
+            <w:rPr>
+              <w:lang w:val="en-US"/>
+            </w:rPr>
+            <w:fldChar w:fldCharType="end"/>
+          </w:r>
+        </w:sdtContent>
+      </w:sdt>
+    </w:p>
+    <w:p>
+      <w:pPr>
+        <w:pStyle w:val="Heading2"/>
+        <w:rPr>
+          <w:lang w:val="en-US"/>
+        </w:rPr>
+      </w:pPr>
+      <w:r>
+        <w:rPr>
+          <w:lang w:val="en-US"/>
+        </w:rPr>
+        <w:t>Grid and Tilemap</w:t>
+      </w:r>
+    </w:p>
+    <w:p>
+      <w:pPr>
+        <w:rPr>
+          <w:lang w:val="en-US"/>
+        </w:rPr>
+      </w:pPr>
+      <w:r>
+        <w:rPr>
+          <w:lang w:val="en-US"/>
+        </w:rPr>
+        <w:t xml:space="preserve">These are amazing </w:t>
+      </w:r>
+      <w:r>
+        <w:rPr>
+          <w:lang w:val="en-US"/>
+        </w:rPr>
+        <w:t>GameObject</w:t>
+      </w:r>
+      <w:r>
+        <w:rPr>
+          <w:lang w:val="en-US"/>
+        </w:rPr>
+        <w:t xml:space="preserve">’s that can first be set up with preferences inside the grid that will launch a script on start-up and then a Tilemaps can be laid out on top. </w:t>
+      </w:r>
+      <w:r>
+        <w:rPr>
+          <w:lang w:val="en-US"/>
+        </w:rPr>
+        <w:t>These Tilemaps act as layers in photoshop</w:t>
+      </w:r>
+      <w:r>
+        <w:rPr>
+          <w:lang w:val="en-US"/>
+        </w:rPr>
+        <w:t>.</w:t>
+      </w:r>
+      <w:r>
+        <w:rPr>
+          <w:lang w:val="en-US"/>
+        </w:rPr>
+        <w:br/>
+        <w:t>Both the Grid and Tilemap need to be created before the launch of the script and a public variable will hold a reference to them inside the script which will be assigned with the inspector(where the script is in unity)</w:t>
+      </w:r>
+    </w:p>
+    <w:p>
+      <w:pPr>
+        <w:pStyle w:val="Heading2"/>
+        <w:rPr>
+          <w:lang w:val="en-US"/>
+        </w:rPr>
+      </w:pPr>
+      <w:r>
+        <w:rPr>
+          <w:lang w:val="en-US"/>
+        </w:rPr>
+        <w:t>Dynamic generation l</w:t>
+      </w:r>
+      <w:r>
+        <w:rPr>
+          <w:lang w:val="en-US"/>
+        </w:rPr>
+        <w:t>ocation</w:t>
+      </w:r>
+    </w:p>
+    <w:p>
+      <w:pPr>
+        <w:rPr>
+          <w:lang w:val="en-US"/>
+        </w:rPr>
+      </w:pPr>
+      <w:r>
+        <w:rPr>
+          <w:lang w:val="en-US"/>
+        </w:rPr>
+        <w:t xml:space="preserve">The real question where the dynamic generation should go? </w:t>
+      </w:r>
+    </w:p>
+    <w:p>
+      <w:pPr>
+        <w:rPr>
+          <w:lang w:val="en-US"/>
+        </w:rPr>
+      </w:pPr>
+      <w:r>
+        <w:rPr>
+          <w:lang w:val="en-US"/>
+        </w:rPr>
+        <w:t xml:space="preserve">The example we have obtained places it inside the game main script at the start. This is okay but what if we want to reuse the code </w:t>
+      </w:r>
+      <w:r>
+        <w:rPr>
+          <w:lang w:val="en-US"/>
+        </w:rPr>
+        <w:t>once,</w:t>
+      </w:r>
+      <w:r>
+        <w:rPr>
+          <w:lang w:val="en-US"/>
+        </w:rPr>
+        <w:t xml:space="preserve"> we have started the game for resetting screen without </w:t>
+      </w:r>
+      <w:r>
+        <w:rPr>
+          <w:lang w:val="en-US"/>
+        </w:rPr>
+        <w:t>or changing the level.</w:t>
+      </w:r>
+    </w:p>
+    <w:p>
+      <w:pPr>
+        <w:rPr>
+          <w:lang w:val="en-US"/>
+        </w:rPr>
+      </w:pPr>
+      <w:r>
+        <w:rPr>
+          <w:lang w:val="en-US"/>
+        </w:rPr>
+        <w:t>I</w:t>
+      </w:r>
+      <w:r>
+        <w:rPr>
+          <w:lang w:val="en-US"/>
+        </w:rPr>
+        <w:t>f</w:t>
+      </w:r>
+      <w:r>
+        <w:rPr>
+          <w:lang w:val="en-US"/>
+        </w:rPr>
+        <w:t xml:space="preserve"> we think of the game script as the game </w:t>
+      </w:r>
+      <w:r>
+        <w:rPr>
+          <w:lang w:val="en-US"/>
+        </w:rPr>
+        <w:t>model</w:t>
+      </w:r>
+      <w:r>
+        <w:rPr>
+          <w:lang w:val="en-US"/>
+        </w:rPr>
+        <w:t xml:space="preserve"> and the scene objects and </w:t>
+      </w:r>
+      <w:r>
+        <w:rPr>
+          <w:lang w:val="en-US"/>
+        </w:rPr>
+        <w:t>view,</w:t>
+      </w:r>
+      <w:r>
+        <w:rPr>
+          <w:lang w:val="en-US"/>
+        </w:rPr>
+        <w:t xml:space="preserve"> then we can think of the </w:t>
+      </w:r>
+      <w:r>
+        <w:rPr>
+          <w:lang w:val="en-US"/>
+        </w:rPr>
+        <w:t>dynamic generation</w:t>
+      </w:r>
+      <w:r>
+        <w:rPr>
+          <w:lang w:val="en-US"/>
+        </w:rPr>
+        <w:t xml:space="preserve"> as isolated </w:t>
+      </w:r>
+      <w:r>
+        <w:rPr>
+          <w:lang w:val="en-US"/>
+        </w:rPr>
+        <w:t xml:space="preserve">State Hook </w:t>
+      </w:r>
+      <w:r>
+        <w:rPr>
+          <w:lang w:val="en-US"/>
+        </w:rPr>
+        <w:t xml:space="preserve">that can be </w:t>
+      </w:r>
+      <w:r>
+        <w:rPr>
+          <w:lang w:val="en-US"/>
+        </w:rPr>
+        <w:t xml:space="preserve">inherited by anything. This means a button could inherit the script to reset the </w:t>
+      </w:r>
+      <w:r>
+        <w:rPr>
+          <w:lang w:val="en-US"/>
+        </w:rPr>
+        <w:t>picture when changing map</w:t>
+      </w:r>
+      <w:r>
+        <w:rPr>
+          <w:lang w:val="en-US"/>
+        </w:rPr>
+        <w:t xml:space="preserve"> or the grid can on start up.</w:t>
+      </w:r>
+    </w:p>
+    <w:p>
+      <w:pPr>
+        <w:rPr>
+          <w:lang w:val="en-US"/>
+        </w:rPr>
+      </w:pPr>
+      <w:r>
+        <w:rPr>
+          <w:lang w:val="en-US"/>
+        </w:rPr>
+        <w:t xml:space="preserve">The OOP </w:t>
+      </w:r>
+      <w:r>
+        <w:rPr>
+          <w:lang w:val="en-US"/>
+        </w:rPr>
+        <w:t>approach</w:t>
+      </w:r>
+      <w:r>
+        <w:rPr>
+          <w:lang w:val="en-US"/>
+        </w:rPr>
+        <w:t xml:space="preserve"> should let the screen</w:t>
+      </w:r>
+      <w:r>
+        <w:rPr>
+          <w:lang w:val="en-US"/>
+        </w:rPr>
+        <w:t xml:space="preserve"> reset the puzzle from anywhere in the program. This should also be applied to any sort of </w:t>
+      </w:r>
+      <w:r>
+        <w:rPr>
+          <w:lang w:val="en-US"/>
+        </w:rPr>
+        <w:t>G</w:t>
+      </w:r>
+      <w:r>
+        <w:rPr>
+          <w:lang w:val="en-US"/>
+        </w:rPr>
+        <w:t>ame</w:t>
+      </w:r>
+      <w:r>
+        <w:rPr>
+          <w:lang w:val="en-US"/>
+        </w:rPr>
+        <w:t>-</w:t>
+      </w:r>
+      <w:r>
+        <w:rPr>
+          <w:lang w:val="en-US"/>
+        </w:rPr>
+        <w:t>over or Win screen.</w:t>
+      </w:r>
     </w:p>
     <w:sectPr>
       <w:pgSz w:w="11906" w:h="16838"/>
@@ -174,6 +1517,572 @@
     </w:sectPr>
   </w:body>
 </w:document>
+</file>
+
+<file path=word/numbering.xml><?xml version="1.0" encoding="utf-8"?>
+<w:numbering xmlns:wpc="http://schemas.microsoft.com/office/word/2010/wordprocessingCanvas" xmlns:cx="http://schemas.microsoft.com/office/drawing/2014/chartex" xmlns:cx1="http://schemas.microsoft.com/office/drawing/2015/9/8/chartex" xmlns:cx2="http://schemas.microsoft.com/office/drawing/2015/10/21/chartex" xmlns:cx3="http://schemas.microsoft.com/office/drawing/2016/5/9/chartex" xmlns:cx4="http://schemas.microsoft.com/office/drawing/2016/5/10/chartex" xmlns:cx5="http://schemas.microsoft.com/office/drawing/2016/5/11/chartex" xmlns:cx6="http://schemas.microsoft.com/office/drawing/2016/5/12/chartex" xmlns:cx7="http://schemas.microsoft.com/office/drawing/2016/5/13/chartex" xmlns:cx8="http://schemas.microsoft.com/office/drawing/2016/5/14/chartex" xmlns:mc="http://schemas.openxmlformats.org/markup-compatibility/2006" xmlns:aink="http://schemas.microsoft.com/office/drawing/2016/ink" xmlns:am3d="http://schemas.microsoft.com/office/drawing/2017/model3d" xmlns:o="urn:schemas-microsoft-com:office:office" xmlns:r="http://schemas.openxmlformats.org/officeDocument/2006/relationships" xmlns:m="http://schemas.openxmlformats.org/officeDocument/2006/math" xmlns:v="urn:schemas-microsoft-com:vml" xmlns:wp14="http://schemas.microsoft.com/office/word/2010/wordprocessingDrawing" xmlns:wp="http://schemas.openxmlformats.org/drawingml/2006/wordprocessingDrawing" xmlns:w10="urn:schemas-microsoft-com:office:word" xmlns:w="http://schemas.openxmlformats.org/wordprocessingml/2006/main" xmlns:w14="http://schemas.microsoft.com/office/word/2010/wordml" xmlns:w15="http://schemas.microsoft.com/office/word/2012/wordml" xmlns:w16cid="http://schemas.microsoft.com/office/word/2016/wordml/cid" xmlns:w16se="http://schemas.microsoft.com/office/word/2015/wordml/symex" xmlns:wpg="http://schemas.microsoft.com/office/word/2010/wordprocessingGroup" xmlns:wpi="http://schemas.microsoft.com/office/word/2010/wordprocessingInk" xmlns:wne="http://schemas.microsoft.com/office/word/2006/wordml" xmlns:wps="http://schemas.microsoft.com/office/word/2010/wordprocessingShape" mc:Ignorable="w14 w15 w16se w16cid wp14">
+  <w:abstractNum w:abstractNumId="0" w15:restartNumberingAfterBreak="0">
+    <w:nsid w:val="15DD7812"/>
+    <w:multiLevelType w:val="hybridMultilevel"/>
+    <w:tmpl w:val="1D1E63D6"/>
+    <w:lvl w:ilvl="0" w:tplc="1409000F">
+      <w:start w:val="1"/>
+      <w:numFmt w:val="decimal"/>
+      <w:lvlText w:val="%1."/>
+      <w:lvlJc w:val="left"/>
+      <w:pPr>
+        <w:ind w:left="720" w:hanging="360"/>
+      </w:pPr>
+    </w:lvl>
+    <w:lvl w:ilvl="1" w:tplc="14090019" w:tentative="1">
+      <w:start w:val="1"/>
+      <w:numFmt w:val="lowerLetter"/>
+      <w:lvlText w:val="%2."/>
+      <w:lvlJc w:val="left"/>
+      <w:pPr>
+        <w:ind w:left="1440" w:hanging="360"/>
+      </w:pPr>
+    </w:lvl>
+    <w:lvl w:ilvl="2" w:tplc="1409001B" w:tentative="1">
+      <w:start w:val="1"/>
+      <w:numFmt w:val="lowerRoman"/>
+      <w:lvlText w:val="%3."/>
+      <w:lvlJc w:val="right"/>
+      <w:pPr>
+        <w:ind w:left="2160" w:hanging="180"/>
+      </w:pPr>
+    </w:lvl>
+    <w:lvl w:ilvl="3" w:tplc="1409000F" w:tentative="1">
+      <w:start w:val="1"/>
+      <w:numFmt w:val="decimal"/>
+      <w:lvlText w:val="%4."/>
+      <w:lvlJc w:val="left"/>
+      <w:pPr>
+        <w:ind w:left="2880" w:hanging="360"/>
+      </w:pPr>
+    </w:lvl>
+    <w:lvl w:ilvl="4" w:tplc="14090019" w:tentative="1">
+      <w:start w:val="1"/>
+      <w:numFmt w:val="lowerLetter"/>
+      <w:lvlText w:val="%5."/>
+      <w:lvlJc w:val="left"/>
+      <w:pPr>
+        <w:ind w:left="3600" w:hanging="360"/>
+      </w:pPr>
+    </w:lvl>
+    <w:lvl w:ilvl="5" w:tplc="1409001B" w:tentative="1">
+      <w:start w:val="1"/>
+      <w:numFmt w:val="lowerRoman"/>
+      <w:lvlText w:val="%6."/>
+      <w:lvlJc w:val="right"/>
+      <w:pPr>
+        <w:ind w:left="4320" w:hanging="180"/>
+      </w:pPr>
+    </w:lvl>
+    <w:lvl w:ilvl="6" w:tplc="1409000F" w:tentative="1">
+      <w:start w:val="1"/>
+      <w:numFmt w:val="decimal"/>
+      <w:lvlText w:val="%7."/>
+      <w:lvlJc w:val="left"/>
+      <w:pPr>
+        <w:ind w:left="5040" w:hanging="360"/>
+      </w:pPr>
+    </w:lvl>
+    <w:lvl w:ilvl="7" w:tplc="14090019" w:tentative="1">
+      <w:start w:val="1"/>
+      <w:numFmt w:val="lowerLetter"/>
+      <w:lvlText w:val="%8."/>
+      <w:lvlJc w:val="left"/>
+      <w:pPr>
+        <w:ind w:left="5760" w:hanging="360"/>
+      </w:pPr>
+    </w:lvl>
+    <w:lvl w:ilvl="8" w:tplc="1409001B" w:tentative="1">
+      <w:start w:val="1"/>
+      <w:numFmt w:val="lowerRoman"/>
+      <w:lvlText w:val="%9."/>
+      <w:lvlJc w:val="right"/>
+      <w:pPr>
+        <w:ind w:left="6480" w:hanging="180"/>
+      </w:pPr>
+    </w:lvl>
+  </w:abstractNum>
+  <w:abstractNum w:abstractNumId="1" w15:restartNumberingAfterBreak="0">
+    <w:nsid w:val="24532D3D"/>
+    <w:multiLevelType w:val="hybridMultilevel"/>
+    <w:tmpl w:val="56E624E4"/>
+    <w:lvl w:ilvl="0" w:tplc="1409000F">
+      <w:start w:val="1"/>
+      <w:numFmt w:val="decimal"/>
+      <w:lvlText w:val="%1."/>
+      <w:lvlJc w:val="left"/>
+      <w:pPr>
+        <w:ind w:left="720" w:hanging="360"/>
+      </w:pPr>
+    </w:lvl>
+    <w:lvl w:ilvl="1" w:tplc="14090019" w:tentative="1">
+      <w:start w:val="1"/>
+      <w:numFmt w:val="lowerLetter"/>
+      <w:lvlText w:val="%2."/>
+      <w:lvlJc w:val="left"/>
+      <w:pPr>
+        <w:ind w:left="1440" w:hanging="360"/>
+      </w:pPr>
+    </w:lvl>
+    <w:lvl w:ilvl="2" w:tplc="1409001B" w:tentative="1">
+      <w:start w:val="1"/>
+      <w:numFmt w:val="lowerRoman"/>
+      <w:lvlText w:val="%3."/>
+      <w:lvlJc w:val="right"/>
+      <w:pPr>
+        <w:ind w:left="2160" w:hanging="180"/>
+      </w:pPr>
+    </w:lvl>
+    <w:lvl w:ilvl="3" w:tplc="1409000F" w:tentative="1">
+      <w:start w:val="1"/>
+      <w:numFmt w:val="decimal"/>
+      <w:lvlText w:val="%4."/>
+      <w:lvlJc w:val="left"/>
+      <w:pPr>
+        <w:ind w:left="2880" w:hanging="360"/>
+      </w:pPr>
+    </w:lvl>
+    <w:lvl w:ilvl="4" w:tplc="14090019" w:tentative="1">
+      <w:start w:val="1"/>
+      <w:numFmt w:val="lowerLetter"/>
+      <w:lvlText w:val="%5."/>
+      <w:lvlJc w:val="left"/>
+      <w:pPr>
+        <w:ind w:left="3600" w:hanging="360"/>
+      </w:pPr>
+    </w:lvl>
+    <w:lvl w:ilvl="5" w:tplc="1409001B" w:tentative="1">
+      <w:start w:val="1"/>
+      <w:numFmt w:val="lowerRoman"/>
+      <w:lvlText w:val="%6."/>
+      <w:lvlJc w:val="right"/>
+      <w:pPr>
+        <w:ind w:left="4320" w:hanging="180"/>
+      </w:pPr>
+    </w:lvl>
+    <w:lvl w:ilvl="6" w:tplc="1409000F" w:tentative="1">
+      <w:start w:val="1"/>
+      <w:numFmt w:val="decimal"/>
+      <w:lvlText w:val="%7."/>
+      <w:lvlJc w:val="left"/>
+      <w:pPr>
+        <w:ind w:left="5040" w:hanging="360"/>
+      </w:pPr>
+    </w:lvl>
+    <w:lvl w:ilvl="7" w:tplc="14090019" w:tentative="1">
+      <w:start w:val="1"/>
+      <w:numFmt w:val="lowerLetter"/>
+      <w:lvlText w:val="%8."/>
+      <w:lvlJc w:val="left"/>
+      <w:pPr>
+        <w:ind w:left="5760" w:hanging="360"/>
+      </w:pPr>
+    </w:lvl>
+    <w:lvl w:ilvl="8" w:tplc="1409001B" w:tentative="1">
+      <w:start w:val="1"/>
+      <w:numFmt w:val="lowerRoman"/>
+      <w:lvlText w:val="%9."/>
+      <w:lvlJc w:val="right"/>
+      <w:pPr>
+        <w:ind w:left="6480" w:hanging="180"/>
+      </w:pPr>
+    </w:lvl>
+  </w:abstractNum>
+  <w:abstractNum w:abstractNumId="2" w15:restartNumberingAfterBreak="0">
+    <w:nsid w:val="29FC60B5"/>
+    <w:multiLevelType w:val="hybridMultilevel"/>
+    <w:tmpl w:val="B4709DAE"/>
+    <w:lvl w:ilvl="0" w:tplc="1409000F">
+      <w:start w:val="1"/>
+      <w:numFmt w:val="decimal"/>
+      <w:lvlText w:val="%1."/>
+      <w:lvlJc w:val="left"/>
+      <w:pPr>
+        <w:ind w:left="720" w:hanging="360"/>
+      </w:pPr>
+    </w:lvl>
+    <w:lvl w:ilvl="1" w:tplc="14090019" w:tentative="1">
+      <w:start w:val="1"/>
+      <w:numFmt w:val="lowerLetter"/>
+      <w:lvlText w:val="%2."/>
+      <w:lvlJc w:val="left"/>
+      <w:pPr>
+        <w:ind w:left="1440" w:hanging="360"/>
+      </w:pPr>
+    </w:lvl>
+    <w:lvl w:ilvl="2" w:tplc="1409001B" w:tentative="1">
+      <w:start w:val="1"/>
+      <w:numFmt w:val="lowerRoman"/>
+      <w:lvlText w:val="%3."/>
+      <w:lvlJc w:val="right"/>
+      <w:pPr>
+        <w:ind w:left="2160" w:hanging="180"/>
+      </w:pPr>
+    </w:lvl>
+    <w:lvl w:ilvl="3" w:tplc="1409000F" w:tentative="1">
+      <w:start w:val="1"/>
+      <w:numFmt w:val="decimal"/>
+      <w:lvlText w:val="%4."/>
+      <w:lvlJc w:val="left"/>
+      <w:pPr>
+        <w:ind w:left="2880" w:hanging="360"/>
+      </w:pPr>
+    </w:lvl>
+    <w:lvl w:ilvl="4" w:tplc="14090019" w:tentative="1">
+      <w:start w:val="1"/>
+      <w:numFmt w:val="lowerLetter"/>
+      <w:lvlText w:val="%5."/>
+      <w:lvlJc w:val="left"/>
+      <w:pPr>
+        <w:ind w:left="3600" w:hanging="360"/>
+      </w:pPr>
+    </w:lvl>
+    <w:lvl w:ilvl="5" w:tplc="1409001B" w:tentative="1">
+      <w:start w:val="1"/>
+      <w:numFmt w:val="lowerRoman"/>
+      <w:lvlText w:val="%6."/>
+      <w:lvlJc w:val="right"/>
+      <w:pPr>
+        <w:ind w:left="4320" w:hanging="180"/>
+      </w:pPr>
+    </w:lvl>
+    <w:lvl w:ilvl="6" w:tplc="1409000F" w:tentative="1">
+      <w:start w:val="1"/>
+      <w:numFmt w:val="decimal"/>
+      <w:lvlText w:val="%7."/>
+      <w:lvlJc w:val="left"/>
+      <w:pPr>
+        <w:ind w:left="5040" w:hanging="360"/>
+      </w:pPr>
+    </w:lvl>
+    <w:lvl w:ilvl="7" w:tplc="14090019" w:tentative="1">
+      <w:start w:val="1"/>
+      <w:numFmt w:val="lowerLetter"/>
+      <w:lvlText w:val="%8."/>
+      <w:lvlJc w:val="left"/>
+      <w:pPr>
+        <w:ind w:left="5760" w:hanging="360"/>
+      </w:pPr>
+    </w:lvl>
+    <w:lvl w:ilvl="8" w:tplc="1409001B" w:tentative="1">
+      <w:start w:val="1"/>
+      <w:numFmt w:val="lowerRoman"/>
+      <w:lvlText w:val="%9."/>
+      <w:lvlJc w:val="right"/>
+      <w:pPr>
+        <w:ind w:left="6480" w:hanging="180"/>
+      </w:pPr>
+    </w:lvl>
+  </w:abstractNum>
+  <w:abstractNum w:abstractNumId="3" w15:restartNumberingAfterBreak="0">
+    <w:nsid w:val="3D97014B"/>
+    <w:multiLevelType w:val="hybridMultilevel"/>
+    <w:tmpl w:val="71C62062"/>
+    <w:lvl w:ilvl="0" w:tplc="1409000F">
+      <w:start w:val="1"/>
+      <w:numFmt w:val="decimal"/>
+      <w:lvlText w:val="%1."/>
+      <w:lvlJc w:val="left"/>
+      <w:pPr>
+        <w:ind w:left="720" w:hanging="360"/>
+      </w:pPr>
+    </w:lvl>
+    <w:lvl w:ilvl="1" w:tplc="14090019" w:tentative="1">
+      <w:start w:val="1"/>
+      <w:numFmt w:val="lowerLetter"/>
+      <w:lvlText w:val="%2."/>
+      <w:lvlJc w:val="left"/>
+      <w:pPr>
+        <w:ind w:left="1440" w:hanging="360"/>
+      </w:pPr>
+    </w:lvl>
+    <w:lvl w:ilvl="2" w:tplc="1409001B" w:tentative="1">
+      <w:start w:val="1"/>
+      <w:numFmt w:val="lowerRoman"/>
+      <w:lvlText w:val="%3."/>
+      <w:lvlJc w:val="right"/>
+      <w:pPr>
+        <w:ind w:left="2160" w:hanging="180"/>
+      </w:pPr>
+    </w:lvl>
+    <w:lvl w:ilvl="3" w:tplc="1409000F" w:tentative="1">
+      <w:start w:val="1"/>
+      <w:numFmt w:val="decimal"/>
+      <w:lvlText w:val="%4."/>
+      <w:lvlJc w:val="left"/>
+      <w:pPr>
+        <w:ind w:left="2880" w:hanging="360"/>
+      </w:pPr>
+    </w:lvl>
+    <w:lvl w:ilvl="4" w:tplc="14090019" w:tentative="1">
+      <w:start w:val="1"/>
+      <w:numFmt w:val="lowerLetter"/>
+      <w:lvlText w:val="%5."/>
+      <w:lvlJc w:val="left"/>
+      <w:pPr>
+        <w:ind w:left="3600" w:hanging="360"/>
+      </w:pPr>
+    </w:lvl>
+    <w:lvl w:ilvl="5" w:tplc="1409001B" w:tentative="1">
+      <w:start w:val="1"/>
+      <w:numFmt w:val="lowerRoman"/>
+      <w:lvlText w:val="%6."/>
+      <w:lvlJc w:val="right"/>
+      <w:pPr>
+        <w:ind w:left="4320" w:hanging="180"/>
+      </w:pPr>
+    </w:lvl>
+    <w:lvl w:ilvl="6" w:tplc="1409000F" w:tentative="1">
+      <w:start w:val="1"/>
+      <w:numFmt w:val="decimal"/>
+      <w:lvlText w:val="%7."/>
+      <w:lvlJc w:val="left"/>
+      <w:pPr>
+        <w:ind w:left="5040" w:hanging="360"/>
+      </w:pPr>
+    </w:lvl>
+    <w:lvl w:ilvl="7" w:tplc="14090019" w:tentative="1">
+      <w:start w:val="1"/>
+      <w:numFmt w:val="lowerLetter"/>
+      <w:lvlText w:val="%8."/>
+      <w:lvlJc w:val="left"/>
+      <w:pPr>
+        <w:ind w:left="5760" w:hanging="360"/>
+      </w:pPr>
+    </w:lvl>
+    <w:lvl w:ilvl="8" w:tplc="1409001B" w:tentative="1">
+      <w:start w:val="1"/>
+      <w:numFmt w:val="lowerRoman"/>
+      <w:lvlText w:val="%9."/>
+      <w:lvlJc w:val="right"/>
+      <w:pPr>
+        <w:ind w:left="6480" w:hanging="180"/>
+      </w:pPr>
+    </w:lvl>
+  </w:abstractNum>
+  <w:abstractNum w:abstractNumId="4" w15:restartNumberingAfterBreak="0">
+    <w:nsid w:val="6BFB4E30"/>
+    <w:multiLevelType w:val="hybridMultilevel"/>
+    <w:tmpl w:val="91E21420"/>
+    <w:lvl w:ilvl="0" w:tplc="1409000F">
+      <w:start w:val="1"/>
+      <w:numFmt w:val="decimal"/>
+      <w:lvlText w:val="%1."/>
+      <w:lvlJc w:val="left"/>
+      <w:pPr>
+        <w:ind w:left="720" w:hanging="360"/>
+      </w:pPr>
+    </w:lvl>
+    <w:lvl w:ilvl="1" w:tplc="14090019" w:tentative="1">
+      <w:start w:val="1"/>
+      <w:numFmt w:val="lowerLetter"/>
+      <w:lvlText w:val="%2."/>
+      <w:lvlJc w:val="left"/>
+      <w:pPr>
+        <w:ind w:left="1440" w:hanging="360"/>
+      </w:pPr>
+    </w:lvl>
+    <w:lvl w:ilvl="2" w:tplc="1409001B" w:tentative="1">
+      <w:start w:val="1"/>
+      <w:numFmt w:val="lowerRoman"/>
+      <w:lvlText w:val="%3."/>
+      <w:lvlJc w:val="right"/>
+      <w:pPr>
+        <w:ind w:left="2160" w:hanging="180"/>
+      </w:pPr>
+    </w:lvl>
+    <w:lvl w:ilvl="3" w:tplc="1409000F" w:tentative="1">
+      <w:start w:val="1"/>
+      <w:numFmt w:val="decimal"/>
+      <w:lvlText w:val="%4."/>
+      <w:lvlJc w:val="left"/>
+      <w:pPr>
+        <w:ind w:left="2880" w:hanging="360"/>
+      </w:pPr>
+    </w:lvl>
+    <w:lvl w:ilvl="4" w:tplc="14090019" w:tentative="1">
+      <w:start w:val="1"/>
+      <w:numFmt w:val="lowerLetter"/>
+      <w:lvlText w:val="%5."/>
+      <w:lvlJc w:val="left"/>
+      <w:pPr>
+        <w:ind w:left="3600" w:hanging="360"/>
+      </w:pPr>
+    </w:lvl>
+    <w:lvl w:ilvl="5" w:tplc="1409001B" w:tentative="1">
+      <w:start w:val="1"/>
+      <w:numFmt w:val="lowerRoman"/>
+      <w:lvlText w:val="%6."/>
+      <w:lvlJc w:val="right"/>
+      <w:pPr>
+        <w:ind w:left="4320" w:hanging="180"/>
+      </w:pPr>
+    </w:lvl>
+    <w:lvl w:ilvl="6" w:tplc="1409000F" w:tentative="1">
+      <w:start w:val="1"/>
+      <w:numFmt w:val="decimal"/>
+      <w:lvlText w:val="%7."/>
+      <w:lvlJc w:val="left"/>
+      <w:pPr>
+        <w:ind w:left="5040" w:hanging="360"/>
+      </w:pPr>
+    </w:lvl>
+    <w:lvl w:ilvl="7" w:tplc="14090019" w:tentative="1">
+      <w:start w:val="1"/>
+      <w:numFmt w:val="lowerLetter"/>
+      <w:lvlText w:val="%8."/>
+      <w:lvlJc w:val="left"/>
+      <w:pPr>
+        <w:ind w:left="5760" w:hanging="360"/>
+      </w:pPr>
+    </w:lvl>
+    <w:lvl w:ilvl="8" w:tplc="1409001B" w:tentative="1">
+      <w:start w:val="1"/>
+      <w:numFmt w:val="lowerRoman"/>
+      <w:lvlText w:val="%9."/>
+      <w:lvlJc w:val="right"/>
+      <w:pPr>
+        <w:ind w:left="6480" w:hanging="180"/>
+      </w:pPr>
+    </w:lvl>
+  </w:abstractNum>
+  <w:abstractNum w:abstractNumId="5" w15:restartNumberingAfterBreak="0">
+    <w:nsid w:val="7E1C41BD"/>
+    <w:multiLevelType w:val="hybridMultilevel"/>
+    <w:tmpl w:val="48FEB56A"/>
+    <w:lvl w:ilvl="0" w:tplc="14090001">
+      <w:start w:val="1"/>
+      <w:numFmt w:val="bullet"/>
+      <w:lvlText w:val=""/>
+      <w:lvlJc w:val="left"/>
+      <w:pPr>
+        <w:ind w:left="720" w:hanging="360"/>
+      </w:pPr>
+      <w:rPr>
+        <w:rFonts w:ascii="Symbol" w:hAnsi="Symbol" w:hint="default"/>
+      </w:rPr>
+    </w:lvl>
+    <w:lvl w:ilvl="1" w:tplc="14090003" w:tentative="1">
+      <w:start w:val="1"/>
+      <w:numFmt w:val="bullet"/>
+      <w:lvlText w:val="o"/>
+      <w:lvlJc w:val="left"/>
+      <w:pPr>
+        <w:ind w:left="1440" w:hanging="360"/>
+      </w:pPr>
+      <w:rPr>
+        <w:rFonts w:ascii="Courier New" w:hAnsi="Courier New" w:cs="Courier New" w:hint="default"/>
+      </w:rPr>
+    </w:lvl>
+    <w:lvl w:ilvl="2" w:tplc="14090005" w:tentative="1">
+      <w:start w:val="1"/>
+      <w:numFmt w:val="bullet"/>
+      <w:lvlText w:val=""/>
+      <w:lvlJc w:val="left"/>
+      <w:pPr>
+        <w:ind w:left="2160" w:hanging="360"/>
+      </w:pPr>
+      <w:rPr>
+        <w:rFonts w:ascii="Wingdings" w:hAnsi="Wingdings" w:hint="default"/>
+      </w:rPr>
+    </w:lvl>
+    <w:lvl w:ilvl="3" w:tplc="14090001" w:tentative="1">
+      <w:start w:val="1"/>
+      <w:numFmt w:val="bullet"/>
+      <w:lvlText w:val=""/>
+      <w:lvlJc w:val="left"/>
+      <w:pPr>
+        <w:ind w:left="2880" w:hanging="360"/>
+      </w:pPr>
+      <w:rPr>
+        <w:rFonts w:ascii="Symbol" w:hAnsi="Symbol" w:hint="default"/>
+      </w:rPr>
+    </w:lvl>
+    <w:lvl w:ilvl="4" w:tplc="14090003" w:tentative="1">
+      <w:start w:val="1"/>
+      <w:numFmt w:val="bullet"/>
+      <w:lvlText w:val="o"/>
+      <w:lvlJc w:val="left"/>
+      <w:pPr>
+        <w:ind w:left="3600" w:hanging="360"/>
+      </w:pPr>
+      <w:rPr>
+        <w:rFonts w:ascii="Courier New" w:hAnsi="Courier New" w:cs="Courier New" w:hint="default"/>
+      </w:rPr>
+    </w:lvl>
+    <w:lvl w:ilvl="5" w:tplc="14090005" w:tentative="1">
+      <w:start w:val="1"/>
+      <w:numFmt w:val="bullet"/>
+      <w:lvlText w:val=""/>
+      <w:lvlJc w:val="left"/>
+      <w:pPr>
+        <w:ind w:left="4320" w:hanging="360"/>
+      </w:pPr>
+      <w:rPr>
+        <w:rFonts w:ascii="Wingdings" w:hAnsi="Wingdings" w:hint="default"/>
+      </w:rPr>
+    </w:lvl>
+    <w:lvl w:ilvl="6" w:tplc="14090001" w:tentative="1">
+      <w:start w:val="1"/>
+      <w:numFmt w:val="bullet"/>
+      <w:lvlText w:val=""/>
+      <w:lvlJc w:val="left"/>
+      <w:pPr>
+        <w:ind w:left="5040" w:hanging="360"/>
+      </w:pPr>
+      <w:rPr>
+        <w:rFonts w:ascii="Symbol" w:hAnsi="Symbol" w:hint="default"/>
+      </w:rPr>
+    </w:lvl>
+    <w:lvl w:ilvl="7" w:tplc="14090003" w:tentative="1">
+      <w:start w:val="1"/>
+      <w:numFmt w:val="bullet"/>
+      <w:lvlText w:val="o"/>
+      <w:lvlJc w:val="left"/>
+      <w:pPr>
+        <w:ind w:left="5760" w:hanging="360"/>
+      </w:pPr>
+      <w:rPr>
+        <w:rFonts w:ascii="Courier New" w:hAnsi="Courier New" w:cs="Courier New" w:hint="default"/>
+      </w:rPr>
+    </w:lvl>
+    <w:lvl w:ilvl="8" w:tplc="14090005" w:tentative="1">
+      <w:start w:val="1"/>
+      <w:numFmt w:val="bullet"/>
+      <w:lvlText w:val=""/>
+      <w:lvlJc w:val="left"/>
+      <w:pPr>
+        <w:ind w:left="6480" w:hanging="360"/>
+      </w:pPr>
+      <w:rPr>
+        <w:rFonts w:ascii="Wingdings" w:hAnsi="Wingdings" w:hint="default"/>
+      </w:rPr>
+    </w:lvl>
+  </w:abstractNum>
+  <w:num w:numId="1">
+    <w:abstractNumId w:val="5"/>
+  </w:num>
+  <w:num w:numId="2">
+    <w:abstractNumId w:val="1"/>
+  </w:num>
+  <w:num w:numId="3">
+    <w:abstractNumId w:val="4"/>
+  </w:num>
+  <w:num w:numId="4">
+    <w:abstractNumId w:val="3"/>
+  </w:num>
+  <w:num w:numId="5">
+    <w:abstractNumId w:val="0"/>
+  </w:num>
+  <w:num w:numId="6">
+    <w:abstractNumId w:val="2"/>
+  </w:num>
+</w:numbering>
 </file>
 
 <file path=word/styles.xml><?xml version="1.0" encoding="utf-8"?>
@@ -299,6 +2208,7 @@
     <w:lsdException w:name="HTML Sample" w:semiHidden="1" w:unhideWhenUsed="1"/>
     <w:lsdException w:name="HTML Typewriter" w:semiHidden="1" w:unhideWhenUsed="1"/>
     <w:lsdException w:name="HTML Variable" w:semiHidden="1" w:unhideWhenUsed="1"/>
+    <w:lsdException w:name="Normal Table" w:semiHidden="1" w:unhideWhenUsed="1"/>
     <w:lsdException w:name="annotation subject" w:semiHidden="1" w:unhideWhenUsed="1"/>
     <w:lsdException w:name="No List" w:semiHidden="1" w:unhideWhenUsed="1"/>
     <w:lsdException w:name="Outline List 1" w:semiHidden="1" w:unhideWhenUsed="1"/>
@@ -345,8 +2255,10 @@
     <w:lsdException w:name="Table Subtle 2" w:semiHidden="1" w:unhideWhenUsed="1"/>
     <w:lsdException w:name="Table Web 1" w:semiHidden="1" w:unhideWhenUsed="1"/>
     <w:lsdException w:name="Table Web 2" w:semiHidden="1" w:unhideWhenUsed="1"/>
+    <w:lsdException w:name="Table Web 3" w:semiHidden="1" w:unhideWhenUsed="1"/>
     <w:lsdException w:name="Balloon Text" w:semiHidden="1" w:unhideWhenUsed="1"/>
     <w:lsdException w:name="Table Grid" w:uiPriority="39"/>
+    <w:lsdException w:name="Table Theme" w:semiHidden="1" w:unhideWhenUsed="1"/>
     <w:lsdException w:name="Placeholder Text" w:semiHidden="1"/>
     <w:lsdException w:name="No Spacing" w:uiPriority="1" w:qFormat="1"/>
     <w:lsdException w:name="Light Shading" w:uiPriority="60"/>
@@ -615,6 +2527,28 @@
       <w:szCs w:val="26"/>
     </w:rPr>
   </w:style>
+  <w:style w:type="paragraph" w:styleId="Heading3">
+    <w:name w:val="heading 3"/>
+    <w:basedOn w:val="Normal"/>
+    <w:next w:val="Normal"/>
+    <w:link w:val="Heading3Char"/>
+    <w:uiPriority w:val="9"/>
+    <w:unhideWhenUsed/>
+    <w:qFormat/>
+    <w:rsid w:val="00DF08BE"/>
+    <w:pPr>
+      <w:keepNext/>
+      <w:keepLines/>
+      <w:spacing w:before="40" w:after="0"/>
+      <w:outlineLvl w:val="2"/>
+    </w:pPr>
+    <w:rPr>
+      <w:rFonts w:asciiTheme="majorHAnsi" w:eastAsiaTheme="majorEastAsia" w:hAnsiTheme="majorHAnsi" w:cstheme="majorBidi"/>
+      <w:color w:val="1F3763" w:themeColor="accent1" w:themeShade="7F"/>
+      <w:sz w:val="24"/>
+      <w:szCs w:val="24"/>
+    </w:rPr>
+  </w:style>
   <w:style w:type="character" w:default="1" w:styleId="DefaultParagraphFont">
     <w:name w:val="Default Paragraph Font"/>
     <w:uiPriority w:val="1"/>
@@ -701,6 +2635,30 @@
       <w:sz w:val="26"/>
       <w:szCs w:val="26"/>
     </w:rPr>
+  </w:style>
+  <w:style w:type="character" w:customStyle="1" w:styleId="Heading3Char">
+    <w:name w:val="Heading 3 Char"/>
+    <w:basedOn w:val="DefaultParagraphFont"/>
+    <w:link w:val="Heading3"/>
+    <w:uiPriority w:val="9"/>
+    <w:rsid w:val="00DF08BE"/>
+    <w:rPr>
+      <w:rFonts w:asciiTheme="majorHAnsi" w:eastAsiaTheme="majorEastAsia" w:hAnsiTheme="majorHAnsi" w:cstheme="majorBidi"/>
+      <w:color w:val="1F3763" w:themeColor="accent1" w:themeShade="7F"/>
+      <w:sz w:val="24"/>
+      <w:szCs w:val="24"/>
+    </w:rPr>
+  </w:style>
+  <w:style w:type="paragraph" w:styleId="ListParagraph">
+    <w:name w:val="List Paragraph"/>
+    <w:basedOn w:val="Normal"/>
+    <w:uiPriority w:val="34"/>
+    <w:qFormat/>
+    <w:rsid w:val="00FB6AAC"/>
+    <w:pPr>
+      <w:ind w:left="720"/>
+      <w:contextualSpacing/>
+    </w:pPr>
   </w:style>
 </w:styles>
 </file>
@@ -998,4 +2956,74 @@
     </a:ext>
   </a:extLst>
 </a:theme>
+</file>
+
+<file path=customXml/item1.xml><?xml version="1.0" encoding="utf-8"?>
+<b:Sources xmlns:b="http://schemas.openxmlformats.org/officeDocument/2006/bibliography" xmlns="http://schemas.openxmlformats.org/officeDocument/2006/bibliography" SelectedStyle="\APASixthEditionOfficeOnline.xsl" StyleName="APA" Version="6">
+  <b:Source>
+    <b:Tag>Uni</b:Tag>
+    <b:SourceType>InternetSite</b:SourceType>
+    <b:Guid>{BDAC6810-1532-4EDE-A571-0A962255FED6}</b:Guid>
+    <b:Author>
+      <b:Author>
+        <b:Corporate>Unity</b:Corporate>
+      </b:Author>
+    </b:Author>
+    <b:Title>Unity - Manual: Unity User Manual (2019.4 LTS)</b:Title>
+    <b:InternetSiteTitle>docs.unity3d.com</b:InternetSiteTitle>
+    <b:URL>https://docs.unity3d.com/Manual/index.html</b:URL>
+    <b:Year>2019</b:Year>
+    <b:Month>April</b:Month>
+    <b:RefOrder>1</b:RefOrder>
+  </b:Source>
+  <b:Source>
+    <b:Tag>BZ19</b:Tag>
+    <b:SourceType>InternetSite</b:SourceType>
+    <b:Guid>{968D1C0F-4FEB-4BF4-B38C-E8A7B222B953}</b:Guid>
+    <b:Author>
+      <b:Author>
+        <b:NameList>
+          <b:Person>
+            <b:Last>BZ</b:Last>
+          </b:Person>
+        </b:NameList>
+      </b:Author>
+    </b:Author>
+    <b:Title>Picross - Nonograms | Packs | Unity Asset Store</b:Title>
+    <b:InternetSiteTitle>assetstore.unity.com</b:InternetSiteTitle>
+    <b:Year>2019</b:Year>
+    <b:Month>July</b:Month>
+    <b:Day>26</b:Day>
+    <b:URL>https://assetstore.unity.com/packages/templates/packs/picross-nonograms-150711</b:URL>
+    <b:RefOrder>2</b:RefOrder>
+  </b:Source>
+  <b:Source>
+    <b:Tag>Los</b:Tag>
+    <b:SourceType>InternetSite</b:SourceType>
+    <b:Guid>{42A0A14C-10DA-451F-847A-02E36F84DCEB}</b:Guid>
+    <b:Author>
+      <b:Author>
+        <b:NameList>
+          <b:Person>
+            <b:Last>Games</b:Last>
+            <b:First>Lost</b:First>
+            <b:Middle>Relic</b:Middle>
+          </b:Person>
+        </b:NameList>
+      </b:Author>
+    </b:Author>
+    <b:Title>GameDev Tutorial: HowTo make a Dynamic Grid in Unity C# (2d sprites) - YouTube</b:Title>
+    <b:InternetSiteTitle>www.youtube.com</b:InternetSiteTitle>
+    <b:URL>https://www.youtube.com/watch?v=u2_O-jQDD6s</b:URL>
+    <b:RefOrder>3</b:RefOrder>
+  </b:Source>
+</b:Sources>
+</file>
+
+<file path=customXml/itemProps1.xml><?xml version="1.0" encoding="utf-8"?>
+<ds:datastoreItem xmlns:ds="http://schemas.openxmlformats.org/officeDocument/2006/customXml" ds:itemID="{58321B40-4826-4CCA-A067-CCEDCCA782CF}">
+  <ds:schemaRefs>
+    <ds:schemaRef ds:uri="http://schemas.openxmlformats.org/officeDocument/2006/bibliography"/>
+  </ds:schemaRefs>
+</ds:datastoreItem>
 </file>
</xml_diff>

<commit_message>
Number generation, clickable tile restrction
Now numbers have need added shaped over top of a colored Tile for the game. Tilemap tiles can add many things to them in particular a GameObject, in this case a TextMesh.
Some sceen selection restictions added to reflect the game.
</commit_message>
<xml_diff>
--- a/Unity Methodology.docx
+++ b/Unity Methodology.docx
@@ -305,13 +305,13 @@
           <w:lang w:val="en-US"/>
         </w:rPr>
         <w:br/>
-        <w:t>Pushed to the extreme one asset could serve the entire program</w:t>
-      </w:r>
-      <w:r>
-        <w:rPr>
-          <w:lang w:val="en-US"/>
-        </w:rPr>
-        <w:t>s</w:t>
+        <w:t xml:space="preserve">Pushed to the extreme one asset could serve the entire </w:t>
+      </w:r>
+      <w:r>
+        <w:rPr>
+          <w:lang w:val="en-US"/>
+        </w:rPr>
+        <w:t>program’s</w:t>
       </w:r>
       <w:r>
         <w:rPr>
@@ -334,7 +334,6 @@
           <w:id w:val="705298557"/>
           <w:citation/>
         </w:sdtPr>
-        <w:sdtEndPr/>
         <w:sdtContent>
           <w:r>
             <w:rPr>
@@ -517,15 +516,16 @@
     </w:p>
     <w:p>
       <w:pPr>
-        <w:pStyle w:val="Heading2"/>
-        <w:rPr>
-          <w:lang w:val="en-US"/>
-        </w:rPr>
-      </w:pPr>
-      <w:r>
-        <w:rPr>
-          <w:lang w:val="en-US"/>
-        </w:rPr>
+        <w:pStyle w:val="Heading3"/>
+        <w:rPr>
+          <w:lang w:val="en-US"/>
+        </w:rPr>
+      </w:pPr>
+      <w:r>
+        <w:rPr>
+          <w:lang w:val="en-US"/>
+        </w:rPr>
+        <w:lastRenderedPageBreak/>
         <w:t>Could</w:t>
       </w:r>
     </w:p>
@@ -562,7 +562,6 @@
         <w:rPr>
           <w:lang w:val="en-US"/>
         </w:rPr>
-        <w:lastRenderedPageBreak/>
         <w:t>Saving the progress image as a separate image file</w:t>
       </w:r>
     </w:p>
@@ -586,7 +585,7 @@
     </w:p>
     <w:p>
       <w:pPr>
-        <w:pStyle w:val="Heading2"/>
+        <w:pStyle w:val="Heading3"/>
         <w:rPr>
           <w:lang w:val="en-US"/>
         </w:rPr>
@@ -636,7 +635,379 @@
     </w:p>
     <w:p>
       <w:pPr>
-        <w:pStyle w:val="Heading2"/>
+        <w:pStyle w:val="Heading1"/>
+        <w:rPr>
+          <w:lang w:val="en-US"/>
+        </w:rPr>
+      </w:pPr>
+      <w:r>
+        <w:rPr>
+          <w:lang w:val="en-US"/>
+        </w:rPr>
+        <w:t>Naming Conventions</w:t>
+      </w:r>
+    </w:p>
+    <w:p>
+      <w:pPr>
+        <w:rPr>
+          <w:lang w:val="en-US"/>
+        </w:rPr>
+      </w:pPr>
+      <w:r>
+        <w:rPr>
+          <w:lang w:val="en-US"/>
+        </w:rPr>
+        <w:t xml:space="preserve">Since assets have </w:t>
+      </w:r>
+      <w:r>
+        <w:rPr>
+          <w:lang w:val="en-US"/>
+        </w:rPr>
+        <w:t>preset</w:t>
+      </w:r>
+      <w:r>
+        <w:rPr>
+          <w:lang w:val="en-US"/>
+        </w:rPr>
+        <w:t xml:space="preserve"> names or </w:t>
+      </w:r>
+      <w:r>
+        <w:rPr>
+          <w:lang w:val="en-US"/>
+        </w:rPr>
+        <w:t>classifications,</w:t>
+      </w:r>
+      <w:r>
+        <w:rPr>
+          <w:lang w:val="en-US"/>
+        </w:rPr>
+        <w:t xml:space="preserve"> we need to us the</w:t>
+      </w:r>
+      <w:r>
+        <w:rPr>
+          <w:lang w:val="en-US"/>
+        </w:rPr>
+        <w:t xml:space="preserve"> same names in the script for calling the variables</w:t>
+      </w:r>
+      <w:r>
+        <w:rPr>
+          <w:lang w:val="en-US"/>
+        </w:rPr>
+        <w:t xml:space="preserve">. </w:t>
+      </w:r>
+      <w:r>
+        <w:rPr>
+          <w:lang w:val="en-US"/>
+        </w:rPr>
+        <w:t xml:space="preserve">Script </w:t>
+      </w:r>
+      <w:r>
+        <w:rPr>
+          <w:lang w:val="en-US"/>
+        </w:rPr>
+        <w:t>objects should be primarily named</w:t>
+      </w:r>
+      <w:r>
+        <w:rPr>
+          <w:lang w:val="en-US"/>
+        </w:rPr>
+        <w:t xml:space="preserve"> after the unity assets.</w:t>
+      </w:r>
+    </w:p>
+    <w:p>
+      <w:pPr>
+        <w:rPr>
+          <w:lang w:val="en-US"/>
+        </w:rPr>
+      </w:pPr>
+      <w:r>
+        <w:rPr>
+          <w:lang w:val="en-US"/>
+        </w:rPr>
+        <w:t>This is the convention:</w:t>
+      </w:r>
+    </w:p>
+    <w:p>
+      <w:pPr>
+        <w:pStyle w:val="ListParagraph"/>
+        <w:numPr>
+          <w:ilvl w:val="0"/>
+          <w:numId w:val="7"/>
+        </w:numPr>
+        <w:rPr>
+          <w:lang w:val="en-US"/>
+        </w:rPr>
+      </w:pPr>
+      <w:r>
+        <w:rPr>
+          <w:lang w:val="en-US"/>
+        </w:rPr>
+        <w:t>Asset name e.g. Grid, Map, Tile, Sprite</w:t>
+      </w:r>
+    </w:p>
+    <w:p>
+      <w:pPr>
+        <w:pStyle w:val="ListParagraph"/>
+        <w:numPr>
+          <w:ilvl w:val="1"/>
+          <w:numId w:val="7"/>
+        </w:numPr>
+        <w:rPr>
+          <w:lang w:val="en-US"/>
+        </w:rPr>
+      </w:pPr>
+      <w:r>
+        <w:rPr>
+          <w:lang w:val="en-US"/>
+        </w:rPr>
+        <w:t>Names should be lower case if they are a variable</w:t>
+      </w:r>
+    </w:p>
+    <w:p>
+      <w:pPr>
+        <w:pStyle w:val="ListParagraph"/>
+        <w:numPr>
+          <w:ilvl w:val="1"/>
+          <w:numId w:val="7"/>
+        </w:numPr>
+        <w:rPr>
+          <w:lang w:val="en-US"/>
+        </w:rPr>
+      </w:pPr>
+      <w:r>
+        <w:rPr>
+          <w:lang w:val="en-US"/>
+        </w:rPr>
+        <w:t xml:space="preserve">Should e the most unique thing if the asset so </w:t>
+      </w:r>
+      <w:proofErr w:type="spellStart"/>
+      <w:r>
+        <w:rPr>
+          <w:lang w:val="en-US"/>
+        </w:rPr>
+        <w:t>TileMap</w:t>
+      </w:r>
+      <w:proofErr w:type="spellEnd"/>
+      <w:r>
+        <w:rPr>
+          <w:lang w:val="en-US"/>
+        </w:rPr>
+        <w:t xml:space="preserve"> = Map.</w:t>
+      </w:r>
+    </w:p>
+    <w:p>
+      <w:pPr>
+        <w:pStyle w:val="ListParagraph"/>
+        <w:numPr>
+          <w:ilvl w:val="0"/>
+          <w:numId w:val="7"/>
+        </w:numPr>
+        <w:rPr>
+          <w:lang w:val="en-US"/>
+        </w:rPr>
+      </w:pPr>
+      <w:r>
+        <w:rPr>
+          <w:lang w:val="en-US"/>
+        </w:rPr>
+        <w:t>Purpose</w:t>
+      </w:r>
+      <w:r>
+        <w:rPr>
+          <w:lang w:val="en-US"/>
+        </w:rPr>
+        <w:t xml:space="preserve"> name e.g. Main for script, UI for button</w:t>
+      </w:r>
+      <w:r>
+        <w:rPr>
+          <w:lang w:val="en-US"/>
+        </w:rPr>
+        <w:t>s</w:t>
+      </w:r>
+    </w:p>
+    <w:p>
+      <w:pPr>
+        <w:pStyle w:val="ListParagraph"/>
+        <w:numPr>
+          <w:ilvl w:val="1"/>
+          <w:numId w:val="7"/>
+        </w:numPr>
+        <w:rPr>
+          <w:lang w:val="en-US"/>
+        </w:rPr>
+      </w:pPr>
+      <w:r>
+        <w:rPr>
+          <w:lang w:val="en-US"/>
+        </w:rPr>
+        <w:t>Should always be capitalized</w:t>
+      </w:r>
+    </w:p>
+    <w:p>
+      <w:pPr>
+        <w:pStyle w:val="ListParagraph"/>
+        <w:numPr>
+          <w:ilvl w:val="1"/>
+          <w:numId w:val="7"/>
+        </w:numPr>
+        <w:rPr>
+          <w:lang w:val="en-US"/>
+        </w:rPr>
+      </w:pPr>
+      <w:r>
+        <w:rPr>
+          <w:lang w:val="en-US"/>
+        </w:rPr>
+        <w:t>What is the asset or variable being used for?</w:t>
+      </w:r>
+    </w:p>
+    <w:p>
+      <w:pPr>
+        <w:pStyle w:val="ListParagraph"/>
+        <w:numPr>
+          <w:ilvl w:val="1"/>
+          <w:numId w:val="7"/>
+        </w:numPr>
+        <w:rPr>
+          <w:lang w:val="en-US"/>
+        </w:rPr>
+      </w:pPr>
+      <w:r>
+        <w:rPr>
+          <w:lang w:val="en-US"/>
+        </w:rPr>
+        <w:t xml:space="preserve">Assets that have script components should have Main e.g. </w:t>
+      </w:r>
+      <w:proofErr w:type="spellStart"/>
+      <w:r>
+        <w:rPr>
+          <w:lang w:val="en-US"/>
+        </w:rPr>
+        <w:t>MainUI</w:t>
+      </w:r>
+      <w:proofErr w:type="spellEnd"/>
+    </w:p>
+    <w:p>
+      <w:pPr>
+        <w:pStyle w:val="ListParagraph"/>
+        <w:numPr>
+          <w:ilvl w:val="1"/>
+          <w:numId w:val="7"/>
+        </w:numPr>
+        <w:rPr>
+          <w:lang w:val="en-US"/>
+        </w:rPr>
+      </w:pPr>
+      <w:r>
+        <w:rPr>
+          <w:lang w:val="en-US"/>
+        </w:rPr>
+        <w:t>The same names for similar types of things</w:t>
+      </w:r>
+    </w:p>
+    <w:p>
+      <w:pPr>
+        <w:pStyle w:val="ListParagraph"/>
+        <w:numPr>
+          <w:ilvl w:val="0"/>
+          <w:numId w:val="7"/>
+        </w:numPr>
+        <w:rPr>
+          <w:lang w:val="en-US"/>
+        </w:rPr>
+      </w:pPr>
+      <w:r>
+        <w:rPr>
+          <w:lang w:val="en-US"/>
+        </w:rPr>
+        <w:t xml:space="preserve">Unique name e.g. </w:t>
+      </w:r>
+      <w:r>
+        <w:rPr>
+          <w:lang w:val="en-US"/>
+        </w:rPr>
+        <w:t>-</w:t>
+      </w:r>
+      <w:r>
+        <w:rPr>
+          <w:lang w:val="en-US"/>
+        </w:rPr>
+        <w:t>blue</w:t>
+      </w:r>
+      <w:r>
+        <w:rPr>
+          <w:lang w:val="en-US"/>
+        </w:rPr>
+        <w:t xml:space="preserve"> for </w:t>
+      </w:r>
+      <w:r>
+        <w:rPr>
+          <w:lang w:val="en-US"/>
+        </w:rPr>
+        <w:t>blue</w:t>
+      </w:r>
+      <w:r>
+        <w:rPr>
+          <w:lang w:val="en-US"/>
+        </w:rPr>
+        <w:t xml:space="preserve"> button</w:t>
+      </w:r>
+    </w:p>
+    <w:p>
+      <w:pPr>
+        <w:pStyle w:val="ListParagraph"/>
+        <w:numPr>
+          <w:ilvl w:val="1"/>
+          <w:numId w:val="7"/>
+        </w:numPr>
+        <w:rPr>
+          <w:lang w:val="en-US"/>
+        </w:rPr>
+      </w:pPr>
+      <w:r>
+        <w:rPr>
+          <w:lang w:val="en-US"/>
+        </w:rPr>
+        <w:t>Lowercase</w:t>
+      </w:r>
+    </w:p>
+    <w:p>
+      <w:pPr>
+        <w:pStyle w:val="ListParagraph"/>
+        <w:numPr>
+          <w:ilvl w:val="1"/>
+          <w:numId w:val="7"/>
+        </w:numPr>
+        <w:rPr>
+          <w:lang w:val="en-US"/>
+        </w:rPr>
+      </w:pPr>
+      <w:r>
+        <w:rPr>
+          <w:lang w:val="en-US"/>
+        </w:rPr>
+        <w:t xml:space="preserve">Used for similar </w:t>
+      </w:r>
+      <w:r>
+        <w:rPr>
+          <w:lang w:val="en-US"/>
+        </w:rPr>
+        <w:t>Purpose</w:t>
+      </w:r>
+      <w:r>
+        <w:rPr>
+          <w:lang w:val="en-US"/>
+        </w:rPr>
+        <w:t xml:space="preserve"> assets of variables but different function.</w:t>
+      </w:r>
+    </w:p>
+    <w:p>
+      <w:pPr>
+        <w:pStyle w:val="ListParagraph"/>
+        <w:numPr>
+          <w:ilvl w:val="0"/>
+          <w:numId w:val="7"/>
+        </w:numPr>
         <w:rPr>
           <w:lang w:val="en-US"/>
         </w:rPr>
@@ -720,7 +1091,6 @@
           <w:id w:val="-1523086734"/>
           <w:citation/>
         </w:sdtPr>
-        <w:sdtEndPr/>
         <w:sdtContent>
           <w:r>
             <w:rPr>
@@ -1097,13 +1467,23 @@
         </w:rPr>
         <w:t>C</w:t>
       </w:r>
-      <w:bookmarkStart w:id="0" w:name="_GoBack"/>
-      <w:bookmarkEnd w:id="0"/>
-      <w:r>
-        <w:rPr>
-          <w:lang w:val="en-US"/>
-        </w:rPr>
-        <w:t>ode itself can listen to mouse inputs and retrieve the location of them, this can then be translated into events that can change lets say the color of a map tile.</w:t>
+      <w:r>
+        <w:rPr>
+          <w:lang w:val="en-US"/>
+        </w:rPr>
+        <w:t xml:space="preserve">ode itself can listen to mouse inputs and retrieve the location of them, this can then be translated into events that can change </w:t>
+      </w:r>
+      <w:r>
+        <w:rPr>
+          <w:lang w:val="en-US"/>
+        </w:rPr>
+        <w:t>let’s</w:t>
+      </w:r>
+      <w:r>
+        <w:rPr>
+          <w:lang w:val="en-US"/>
+        </w:rPr>
+        <w:t xml:space="preserve"> say the color of a map tile.</w:t>
       </w:r>
       <w:r>
         <w:rPr>
@@ -1205,7 +1585,6 @@
           <w:id w:val="1955056345"/>
           <w:citation/>
         </w:sdtPr>
-        <w:sdtEndPr/>
         <w:sdtContent>
           <w:r>
             <w:rPr>
@@ -1267,6 +1646,7 @@
         </w:rPr>
         <w:t xml:space="preserve">These are amazing </w:t>
       </w:r>
+      <w:proofErr w:type="spellStart"/>
       <w:r>
         <w:rPr>
           <w:lang w:val="en-US"/>
@@ -1277,7 +1657,14 @@
         <w:rPr>
           <w:lang w:val="en-US"/>
         </w:rPr>
-        <w:t xml:space="preserve">’s that can first be set up with preferences inside the grid that will launch a script on start-up and then a Tilemaps can be laid out on top. </w:t>
+        <w:t>’s</w:t>
+      </w:r>
+      <w:proofErr w:type="spellEnd"/>
+      <w:r>
+        <w:rPr>
+          <w:lang w:val="en-US"/>
+        </w:rPr>
+        <w:t xml:space="preserve"> that can first be set up with preferences inside the grid that will launch a script on start-up and then a Tilemaps can be laid out on top. </w:t>
       </w:r>
       <w:r>
         <w:rPr>
@@ -1296,7 +1683,19 @@
           <w:lang w:val="en-US"/>
         </w:rPr>
         <w:br/>
-        <w:t>Both the Grid and Tilemap need to be created before the launch of the script and a public variable will hold a reference to them inside the script which will be assigned with the inspector(where the script is in unity)</w:t>
+        <w:t>Both the Grid and Tilemap need to be created before the launch of the script and a public variable will hold a reference to them inside the script which will be assigned with the inspector</w:t>
+      </w:r>
+      <w:r>
+        <w:rPr>
+          <w:lang w:val="en-US"/>
+        </w:rPr>
+        <w:t xml:space="preserve"> </w:t>
+      </w:r>
+      <w:r>
+        <w:rPr>
+          <w:lang w:val="en-US"/>
+        </w:rPr>
+        <w:t>(where the script is in unity)</w:t>
       </w:r>
     </w:p>
     <w:p>
@@ -1310,13 +1709,7 @@
         <w:rPr>
           <w:lang w:val="en-US"/>
         </w:rPr>
-        <w:t>Dynamic generation l</w:t>
-      </w:r>
-      <w:r>
-        <w:rPr>
-          <w:lang w:val="en-US"/>
-        </w:rPr>
-        <w:t>ocation</w:t>
+        <w:t>Dynamic generation</w:t>
       </w:r>
     </w:p>
     <w:p>
@@ -1354,117 +1747,229 @@
         <w:rPr>
           <w:lang w:val="en-US"/>
         </w:rPr>
-        <w:t xml:space="preserve"> we have started the game for resetting screen without </w:t>
-      </w:r>
-      <w:r>
-        <w:rPr>
-          <w:lang w:val="en-US"/>
-        </w:rPr>
-        <w:t>or changing the level.</w:t>
-      </w:r>
-    </w:p>
-    <w:p>
-      <w:pPr>
-        <w:rPr>
-          <w:lang w:val="en-US"/>
-        </w:rPr>
-      </w:pPr>
-      <w:r>
-        <w:rPr>
-          <w:lang w:val="en-US"/>
-        </w:rPr>
-        <w:t>I</w:t>
-      </w:r>
-      <w:r>
-        <w:rPr>
-          <w:lang w:val="en-US"/>
-        </w:rPr>
-        <w:t>f</w:t>
-      </w:r>
-      <w:r>
-        <w:rPr>
-          <w:lang w:val="en-US"/>
-        </w:rPr>
-        <w:t xml:space="preserve"> we think of the game script as the game </w:t>
-      </w:r>
-      <w:r>
-        <w:rPr>
-          <w:lang w:val="en-US"/>
-        </w:rPr>
-        <w:t>model</w:t>
-      </w:r>
-      <w:r>
-        <w:rPr>
-          <w:lang w:val="en-US"/>
-        </w:rPr>
-        <w:t xml:space="preserve"> and the scene objects and </w:t>
-      </w:r>
-      <w:r>
-        <w:rPr>
-          <w:lang w:val="en-US"/>
-        </w:rPr>
-        <w:t>view,</w:t>
-      </w:r>
-      <w:r>
-        <w:rPr>
-          <w:lang w:val="en-US"/>
-        </w:rPr>
-        <w:t xml:space="preserve"> then we can think of the </w:t>
-      </w:r>
-      <w:r>
-        <w:rPr>
-          <w:lang w:val="en-US"/>
-        </w:rPr>
-        <w:t>dynamic generation</w:t>
-      </w:r>
-      <w:r>
-        <w:rPr>
-          <w:lang w:val="en-US"/>
-        </w:rPr>
-        <w:t xml:space="preserve"> as isolated </w:t>
-      </w:r>
-      <w:r>
-        <w:rPr>
-          <w:lang w:val="en-US"/>
-        </w:rPr>
-        <w:t xml:space="preserve">State Hook </w:t>
-      </w:r>
-      <w:r>
-        <w:rPr>
-          <w:lang w:val="en-US"/>
-        </w:rPr>
-        <w:t xml:space="preserve">that can be </w:t>
-      </w:r>
-      <w:r>
-        <w:rPr>
-          <w:lang w:val="en-US"/>
-        </w:rPr>
-        <w:t xml:space="preserve">inherited by anything. This means a button could inherit the script to reset the </w:t>
-      </w:r>
-      <w:r>
-        <w:rPr>
-          <w:lang w:val="en-US"/>
-        </w:rPr>
-        <w:t>picture when changing map</w:t>
-      </w:r>
-      <w:r>
-        <w:rPr>
-          <w:lang w:val="en-US"/>
-        </w:rPr>
-        <w:t xml:space="preserve"> or the grid can on start up.</w:t>
-      </w:r>
-    </w:p>
-    <w:p>
-      <w:pPr>
-        <w:rPr>
-          <w:lang w:val="en-US"/>
-        </w:rPr>
-      </w:pPr>
-      <w:r>
-        <w:rPr>
-          <w:lang w:val="en-US"/>
-        </w:rPr>
-        <w:t xml:space="preserve">The OOP </w:t>
+        <w:t xml:space="preserve"> we</w:t>
+      </w:r>
+      <w:r>
+        <w:rPr>
+          <w:lang w:val="en-US"/>
+        </w:rPr>
+        <w:t xml:space="preserve"> what if we want to</w:t>
+      </w:r>
+      <w:r>
+        <w:rPr>
+          <w:lang w:val="en-US"/>
+        </w:rPr>
+        <w:t xml:space="preserve"> reset</w:t>
+      </w:r>
+      <w:r>
+        <w:rPr>
+          <w:lang w:val="en-US"/>
+        </w:rPr>
+        <w:t xml:space="preserve"> or change the level</w:t>
+      </w:r>
+      <w:r>
+        <w:rPr>
+          <w:lang w:val="en-US"/>
+        </w:rPr>
+        <w:t xml:space="preserve"> without</w:t>
+      </w:r>
+      <w:r>
+        <w:rPr>
+          <w:lang w:val="en-US"/>
+        </w:rPr>
+        <w:t xml:space="preserve"> restarting the scene(program)</w:t>
+      </w:r>
+      <w:r>
+        <w:rPr>
+          <w:lang w:val="en-US"/>
+        </w:rPr>
+        <w:t>.</w:t>
+      </w:r>
+    </w:p>
+    <w:p>
+      <w:pPr>
+        <w:pStyle w:val="Heading3"/>
+        <w:rPr>
+          <w:lang w:val="en-US"/>
+        </w:rPr>
+      </w:pPr>
+      <w:r>
+        <w:rPr>
+          <w:lang w:val="en-US"/>
+        </w:rPr>
+        <w:t>UI</w:t>
+      </w:r>
+      <w:r>
+        <w:rPr>
+          <w:lang w:val="en-US"/>
+        </w:rPr>
+        <w:t xml:space="preserve"> assets and Main script</w:t>
+      </w:r>
+    </w:p>
+    <w:p>
+      <w:pPr>
+        <w:rPr>
+          <w:lang w:val="en-US"/>
+        </w:rPr>
+      </w:pPr>
+      <w:r>
+        <w:rPr>
+          <w:lang w:val="en-US"/>
+        </w:rPr>
+        <w:t xml:space="preserve">Asset can simulate some sort of script </w:t>
+      </w:r>
+      <w:r>
+        <w:rPr>
+          <w:lang w:val="en-US"/>
+        </w:rPr>
+        <w:t xml:space="preserve">hierarchy </w:t>
+      </w:r>
+      <w:r>
+        <w:rPr>
+          <w:lang w:val="en-US"/>
+        </w:rPr>
+        <w:t>of inheritance even if unity doesn’t require i</w:t>
+      </w:r>
+      <w:r>
+        <w:rPr>
+          <w:lang w:val="en-US"/>
+        </w:rPr>
+        <w:t>t</w:t>
+      </w:r>
+      <w:r>
+        <w:rPr>
+          <w:lang w:val="en-US"/>
+        </w:rPr>
+        <w:t xml:space="preserve"> since all starts and updates are executed on launch. The way to do this tie scripts to UI, each UI script will act as a controller starting and launching the main model script.</w:t>
+      </w:r>
+    </w:p>
+    <w:p>
+      <w:pPr>
+        <w:rPr>
+          <w:lang w:val="en-US"/>
+        </w:rPr>
+      </w:pPr>
+      <w:r>
+        <w:rPr>
+          <w:lang w:val="en-US"/>
+        </w:rPr>
+        <w:t>The main model script in this case the grid script component w</w:t>
+      </w:r>
+      <w:r>
+        <w:rPr>
+          <w:lang w:val="en-US"/>
+        </w:rPr>
+        <w:t>hich</w:t>
+      </w:r>
+      <w:r>
+        <w:rPr>
+          <w:lang w:val="en-US"/>
+        </w:rPr>
+        <w:t xml:space="preserve"> ha</w:t>
+      </w:r>
+      <w:r>
+        <w:rPr>
+          <w:lang w:val="en-US"/>
+        </w:rPr>
+        <w:t>s</w:t>
+      </w:r>
+      <w:r>
+        <w:rPr>
+          <w:lang w:val="en-US"/>
+        </w:rPr>
+        <w:t xml:space="preserve"> public variables li</w:t>
+      </w:r>
+      <w:r>
+        <w:rPr>
+          <w:lang w:val="en-US"/>
+        </w:rPr>
+        <w:t>n</w:t>
+      </w:r>
+      <w:r>
+        <w:rPr>
+          <w:lang w:val="en-US"/>
+        </w:rPr>
+        <w:t xml:space="preserve">king to all the </w:t>
+      </w:r>
+      <w:r>
+        <w:rPr>
+          <w:lang w:val="en-US"/>
+        </w:rPr>
+        <w:t>assets</w:t>
+      </w:r>
+      <w:r>
+        <w:rPr>
+          <w:lang w:val="en-US"/>
+        </w:rPr>
+        <w:t xml:space="preserve"> </w:t>
+      </w:r>
+      <w:r>
+        <w:rPr>
+          <w:lang w:val="en-US"/>
+        </w:rPr>
+        <w:t>i</w:t>
+      </w:r>
+      <w:r>
+        <w:rPr>
+          <w:lang w:val="en-US"/>
+        </w:rPr>
+        <w:t xml:space="preserve">n the </w:t>
+      </w:r>
+      <w:r>
+        <w:rPr>
+          <w:lang w:val="en-US"/>
+        </w:rPr>
+        <w:t>scene</w:t>
+      </w:r>
+      <w:r>
+        <w:rPr>
+          <w:lang w:val="en-US"/>
+        </w:rPr>
+        <w:t>, the View. The UI script should act like hooks and have entries inside the running model code to change it.</w:t>
+      </w:r>
+    </w:p>
+    <w:p>
+      <w:pPr>
+        <w:rPr>
+          <w:lang w:val="en-US"/>
+        </w:rPr>
+      </w:pPr>
+      <w:r>
+        <w:rPr>
+          <w:lang w:val="en-US"/>
+        </w:rPr>
+        <w:t xml:space="preserve">An example is a reset script should have a Hook </w:t>
+      </w:r>
+      <w:r>
+        <w:rPr>
+          <w:lang w:val="en-US"/>
+        </w:rPr>
+        <w:t>method</w:t>
+      </w:r>
+      <w:r>
+        <w:rPr>
+          <w:lang w:val="en-US"/>
+        </w:rPr>
+        <w:t xml:space="preserve"> that resets the main script with some special piece of code and then destroy itself after the start is called. The advantage of this is the reset could be started anywhere, even from outside the UI like a fail state.</w:t>
+      </w:r>
+    </w:p>
+    <w:p>
+      <w:pPr>
+        <w:rPr>
+          <w:lang w:val="en-US"/>
+        </w:rPr>
+      </w:pPr>
+      <w:r>
+        <w:rPr>
+          <w:lang w:val="en-US"/>
+        </w:rPr>
+        <w:t xml:space="preserve">The </w:t>
+      </w:r>
+      <w:r>
+        <w:rPr>
+          <w:lang w:val="en-US"/>
+        </w:rPr>
+        <w:t xml:space="preserve">MVC </w:t>
       </w:r>
       <w:r>
         <w:rPr>
@@ -1482,31 +1987,575 @@
         <w:rPr>
           <w:lang w:val="en-US"/>
         </w:rPr>
-        <w:t xml:space="preserve"> reset the puzzle from anywhere in the program. This should also be applied to any sort of </w:t>
-      </w:r>
-      <w:r>
-        <w:rPr>
-          <w:lang w:val="en-US"/>
-        </w:rPr>
-        <w:t>G</w:t>
-      </w:r>
-      <w:r>
-        <w:rPr>
-          <w:lang w:val="en-US"/>
-        </w:rPr>
-        <w:t>ame</w:t>
-      </w:r>
-      <w:r>
-        <w:rPr>
-          <w:lang w:val="en-US"/>
-        </w:rPr>
-        <w:t>-</w:t>
-      </w:r>
-      <w:r>
-        <w:rPr>
-          <w:lang w:val="en-US"/>
-        </w:rPr>
-        <w:t>over or Win screen.</w:t>
+        <w:t xml:space="preserve"> reset the puzzle from anywhere in the program.</w:t>
+      </w:r>
+    </w:p>
+    <w:p>
+      <w:pPr>
+        <w:pStyle w:val="Heading2"/>
+        <w:rPr>
+          <w:lang w:val="en-US"/>
+        </w:rPr>
+      </w:pPr>
+      <w:r>
+        <w:rPr>
+          <w:lang w:val="en-US"/>
+        </w:rPr>
+        <w:t>GameObjects</w:t>
+      </w:r>
+      <w:r>
+        <w:rPr>
+          <w:lang w:val="en-US"/>
+        </w:rPr>
+        <w:t xml:space="preserve"> into</w:t>
+      </w:r>
+      <w:r>
+        <w:rPr>
+          <w:lang w:val="en-US"/>
+        </w:rPr>
+        <w:t xml:space="preserve"> Tiles into</w:t>
+      </w:r>
+      <w:r>
+        <w:rPr>
+          <w:lang w:val="en-US"/>
+        </w:rPr>
+        <w:t xml:space="preserve"> </w:t>
+      </w:r>
+      <w:r>
+        <w:rPr>
+          <w:lang w:val="en-US"/>
+        </w:rPr>
+        <w:t>Tilemaps</w:t>
+      </w:r>
+    </w:p>
+    <w:p>
+      <w:pPr>
+        <w:rPr>
+          <w:lang w:val="en-US"/>
+        </w:rPr>
+      </w:pPr>
+      <w:r>
+        <w:rPr>
+          <w:lang w:val="en-US"/>
+        </w:rPr>
+        <w:t>This is the key to puzzle game since it will entail adding numbers and shaped over top of a colored Tile for the game.</w:t>
+      </w:r>
+      <w:r>
+        <w:rPr>
+          <w:lang w:val="en-US"/>
+        </w:rPr>
+        <w:t xml:space="preserve"> Tilemap tiles can add many things to them in particular a GameObject.</w:t>
+      </w:r>
+    </w:p>
+    <w:p>
+      <w:pPr>
+        <w:rPr>
+          <w:lang w:val="en-US"/>
+        </w:rPr>
+      </w:pPr>
+      <w:r>
+        <w:rPr>
+          <w:lang w:val="en-US"/>
+        </w:rPr>
+        <w:t xml:space="preserve">Prefabricated GameObject that has a child Text Mesh can be added to the tile to be rendered. By editing this </w:t>
+      </w:r>
+      <w:r>
+        <w:rPr>
+          <w:lang w:val="en-US"/>
+        </w:rPr>
+        <w:t>child,</w:t>
+      </w:r>
+      <w:r>
+        <w:rPr>
+          <w:lang w:val="en-US"/>
+        </w:rPr>
+        <w:t xml:space="preserve"> you can set its text to the number you want to render</w:t>
+      </w:r>
+      <w:r>
+        <w:rPr>
+          <w:lang w:val="en-US"/>
+        </w:rPr>
+        <w:t>.</w:t>
+      </w:r>
+    </w:p>
+    <w:p>
+      <w:pPr>
+        <w:pStyle w:val="NoSpacing"/>
+        <w:rPr>
+          <w:lang w:val="en-US"/>
+        </w:rPr>
+      </w:pPr>
+      <w:r>
+        <w:rPr>
+          <w:lang w:val="en-US"/>
+        </w:rPr>
+        <w:t xml:space="preserve">    </w:t>
+      </w:r>
+      <w:proofErr w:type="spellStart"/>
+      <w:r>
+        <w:rPr>
+          <w:lang w:val="en-US"/>
+        </w:rPr>
+        <w:t>TextMesh</w:t>
+      </w:r>
+      <w:proofErr w:type="spellEnd"/>
+      <w:r>
+        <w:rPr>
+          <w:lang w:val="en-US"/>
+        </w:rPr>
+        <w:t xml:space="preserve"> number = </w:t>
+      </w:r>
+      <w:proofErr w:type="spellStart"/>
+      <w:r>
+        <w:rPr>
+          <w:lang w:val="en-US"/>
+        </w:rPr>
+        <w:t>tileNumber.GetComponentInChildren</w:t>
+      </w:r>
+      <w:proofErr w:type="spellEnd"/>
+      <w:r>
+        <w:rPr>
+          <w:lang w:val="en-US"/>
+        </w:rPr>
+        <w:t>&lt;</w:t>
+      </w:r>
+      <w:proofErr w:type="spellStart"/>
+      <w:r>
+        <w:rPr>
+          <w:lang w:val="en-US"/>
+        </w:rPr>
+        <w:t>TextMesh</w:t>
+      </w:r>
+      <w:proofErr w:type="spellEnd"/>
+      <w:r>
+        <w:rPr>
+          <w:lang w:val="en-US"/>
+        </w:rPr>
+        <w:t>&gt;();</w:t>
+      </w:r>
+    </w:p>
+    <w:p>
+      <w:pPr>
+        <w:pStyle w:val="NoSpacing"/>
+        <w:rPr>
+          <w:lang w:val="en-US"/>
+        </w:rPr>
+      </w:pPr>
+      <w:r>
+        <w:rPr>
+          <w:lang w:val="en-US"/>
+        </w:rPr>
+        <w:lastRenderedPageBreak/>
+        <w:t xml:space="preserve">    </w:t>
+      </w:r>
+      <w:proofErr w:type="spellStart"/>
+      <w:r>
+        <w:rPr>
+          <w:lang w:val="en-US"/>
+        </w:rPr>
+        <w:t>number.text</w:t>
+      </w:r>
+      <w:proofErr w:type="spellEnd"/>
+      <w:r>
+        <w:rPr>
+          <w:lang w:val="en-US"/>
+        </w:rPr>
+        <w:t xml:space="preserve"> = "1";</w:t>
+      </w:r>
+    </w:p>
+    <w:p>
+      <w:pPr>
+        <w:pStyle w:val="NoSpacing"/>
+        <w:rPr>
+          <w:lang w:val="en-US"/>
+        </w:rPr>
+      </w:pPr>
+    </w:p>
+    <w:p>
+      <w:pPr>
+        <w:rPr>
+          <w:lang w:val="en-US"/>
+        </w:rPr>
+      </w:pPr>
+      <w:r>
+        <w:rPr>
+          <w:lang w:val="en-US"/>
+        </w:rPr>
+        <w:t xml:space="preserve">This is amazing since that number is changed inside the </w:t>
+      </w:r>
+      <w:proofErr w:type="spellStart"/>
+      <w:r>
+        <w:rPr>
+          <w:lang w:val="en-US"/>
+        </w:rPr>
+        <w:t>tileNumber</w:t>
+      </w:r>
+      <w:proofErr w:type="spellEnd"/>
+      <w:r>
+        <w:rPr>
+          <w:lang w:val="en-US"/>
+        </w:rPr>
+        <w:t xml:space="preserve"> GameObject. </w:t>
+      </w:r>
+    </w:p>
+    <w:p>
+      <w:pPr>
+        <w:rPr>
+          <w:lang w:val="en-US"/>
+        </w:rPr>
+      </w:pPr>
+      <w:proofErr w:type="spellStart"/>
+      <w:r>
+        <w:rPr>
+          <w:lang w:val="en-US"/>
+        </w:rPr>
+        <w:t>tileBasic.gameObject</w:t>
+      </w:r>
+      <w:proofErr w:type="spellEnd"/>
+      <w:r>
+        <w:rPr>
+          <w:lang w:val="en-US"/>
+        </w:rPr>
+        <w:t xml:space="preserve"> = </w:t>
+      </w:r>
+      <w:proofErr w:type="spellStart"/>
+      <w:r>
+        <w:rPr>
+          <w:lang w:val="en-US"/>
+        </w:rPr>
+        <w:t>tileNumber</w:t>
+      </w:r>
+      <w:proofErr w:type="spellEnd"/>
+      <w:r>
+        <w:rPr>
+          <w:lang w:val="en-US"/>
+        </w:rPr>
+        <w:t>;</w:t>
+      </w:r>
+    </w:p>
+    <w:p>
+      <w:pPr>
+        <w:rPr>
+          <w:lang w:val="en-US"/>
+        </w:rPr>
+      </w:pPr>
+      <w:r>
+        <w:rPr>
+          <w:lang w:val="en-US"/>
+        </w:rPr>
+        <w:t xml:space="preserve">This means when we add our basic tile to the Tilemap it will contain the number all packaged inside the tile. The same </w:t>
+      </w:r>
+      <w:proofErr w:type="spellStart"/>
+      <w:r>
+        <w:rPr>
+          <w:lang w:val="en-US"/>
+        </w:rPr>
+        <w:t>til</w:t>
+      </w:r>
+      <w:r>
+        <w:rPr>
+          <w:lang w:val="en-US"/>
+        </w:rPr>
+        <w:t>e</w:t>
+      </w:r>
+      <w:r>
+        <w:rPr>
+          <w:lang w:val="en-US"/>
+        </w:rPr>
+        <w:t>Basic</w:t>
+      </w:r>
+      <w:proofErr w:type="spellEnd"/>
+      <w:r>
+        <w:rPr>
+          <w:lang w:val="en-US"/>
+        </w:rPr>
+        <w:t xml:space="preserve"> added to the Tilemap could contain multiple things inside out prefabricated GameObject basically like tile layers.</w:t>
+      </w:r>
+    </w:p>
+    <w:p>
+      <w:pPr>
+        <w:pStyle w:val="Heading2"/>
+        <w:rPr>
+          <w:lang w:val="en-US"/>
+        </w:rPr>
+      </w:pPr>
+      <w:r>
+        <w:rPr>
+          <w:lang w:val="en-US"/>
+        </w:rPr>
+        <w:t>Summary</w:t>
+      </w:r>
+    </w:p>
+    <w:p>
+      <w:pPr>
+        <w:rPr>
+          <w:lang w:val="en-US"/>
+        </w:rPr>
+      </w:pPr>
+      <w:r>
+        <w:rPr>
+          <w:lang w:val="en-US"/>
+        </w:rPr>
+        <w:t xml:space="preserve">That </w:t>
+      </w:r>
+      <w:r>
+        <w:rPr>
+          <w:lang w:val="en-US"/>
+        </w:rPr>
+        <w:t>is,</w:t>
+      </w:r>
+      <w:r>
+        <w:rPr>
+          <w:lang w:val="en-US"/>
+        </w:rPr>
+        <w:t xml:space="preserve"> it for the dynamic generation with colors and numbers/shapes </w:t>
+      </w:r>
+      <w:r>
+        <w:rPr>
+          <w:lang w:val="en-US"/>
+        </w:rPr>
+        <w:t>on</w:t>
+      </w:r>
+      <w:r>
+        <w:rPr>
+          <w:lang w:val="en-US"/>
+        </w:rPr>
+        <w:t xml:space="preserve"> top. No more generation </w:t>
+      </w:r>
+      <w:r>
+        <w:rPr>
+          <w:lang w:val="en-US"/>
+        </w:rPr>
+        <w:t xml:space="preserve">is </w:t>
+      </w:r>
+      <w:r>
+        <w:rPr>
+          <w:lang w:val="en-US"/>
+        </w:rPr>
+        <w:t>need</w:t>
+      </w:r>
+      <w:r>
+        <w:rPr>
+          <w:lang w:val="en-US"/>
+        </w:rPr>
+        <w:t>ed</w:t>
+      </w:r>
+      <w:r>
+        <w:rPr>
+          <w:lang w:val="en-US"/>
+        </w:rPr>
+        <w:t>, th</w:t>
+      </w:r>
+      <w:r>
+        <w:rPr>
+          <w:lang w:val="en-US"/>
+        </w:rPr>
+        <w:t>e</w:t>
+      </w:r>
+      <w:r>
+        <w:rPr>
+          <w:lang w:val="en-US"/>
+        </w:rPr>
+        <w:t xml:space="preserve"> </w:t>
+      </w:r>
+      <w:r>
+        <w:rPr>
+          <w:lang w:val="en-US"/>
+        </w:rPr>
+        <w:t xml:space="preserve">result </w:t>
+      </w:r>
+      <w:r>
+        <w:rPr>
+          <w:lang w:val="en-US"/>
+        </w:rPr>
+        <w:t>is relatively simple</w:t>
+      </w:r>
+      <w:r>
+        <w:rPr>
+          <w:lang w:val="en-US"/>
+        </w:rPr>
+        <w:t>.</w:t>
+      </w:r>
+      <w:r>
+        <w:rPr>
+          <w:lang w:val="en-US"/>
+        </w:rPr>
+        <w:t xml:space="preserve"> </w:t>
+      </w:r>
+      <w:r>
+        <w:rPr>
+          <w:lang w:val="en-US"/>
+        </w:rPr>
+        <w:t>T</w:t>
+      </w:r>
+      <w:r>
+        <w:rPr>
+          <w:lang w:val="en-US"/>
+        </w:rPr>
+        <w:t>he trick will be integrating purposeful generation of a map and logic to check for a win/loss.</w:t>
+      </w:r>
+    </w:p>
+    <w:p>
+      <w:pPr>
+        <w:rPr>
+          <w:lang w:val="en-US"/>
+        </w:rPr>
+      </w:pPr>
+      <w:r>
+        <w:rPr>
+          <w:lang w:val="en-US"/>
+        </w:rPr>
+        <w:br w:type="page"/>
+      </w:r>
+    </w:p>
+    <w:p>
+      <w:pPr>
+        <w:pStyle w:val="Heading1"/>
+      </w:pPr>
+      <w:r>
+        <w:lastRenderedPageBreak/>
+        <w:t>The Puzzle</w:t>
+      </w:r>
+    </w:p>
+    <w:p>
+      <w:pPr>
+        <w:pStyle w:val="Heading2"/>
+      </w:pPr>
+      <w:r>
+        <w:t>Brief</w:t>
+      </w:r>
+    </w:p>
+    <w:p>
+      <w:r>
+        <w:t xml:space="preserve">Now that we have a generating map with clickable tiles, the next step will be how to use that to generate a </w:t>
+      </w:r>
+      <w:r>
+        <w:t>hard-coded</w:t>
+      </w:r>
+      <w:r>
+        <w:t xml:space="preserve"> puzzle. There needs to be a simple storage method of the puzzle, unpacked version and a </w:t>
+      </w:r>
+      <w:r>
+        <w:t>rendered version.</w:t>
+      </w:r>
+    </w:p>
+    <w:p>
+      <w:pPr>
+        <w:pStyle w:val="Heading2"/>
+      </w:pPr>
+      <w:r>
+        <w:t>Simple storage method</w:t>
+      </w:r>
+    </w:p>
+    <w:p>
+      <w:r>
+        <w:t xml:space="preserve">The most </w:t>
+      </w:r>
+      <w:r>
+        <w:t>obvious</w:t>
+      </w:r>
+      <w:r>
+        <w:t xml:space="preserve"> method to have a stored puzzle is simply a string</w:t>
+      </w:r>
+      <w:r>
+        <w:t xml:space="preserve"> inside a database system like firebase, this way potentially sharing maps is very easy.</w:t>
+      </w:r>
+      <w:r>
+        <w:br/>
+        <w:t>Then the Question is what size should each character be?</w:t>
+      </w:r>
+    </w:p>
+    <w:p>
+      <w:r>
+        <w:t>A sensible option is to use a base multiple since that could be compressed and manipulated more easily, (conversation into just numbers). Most games use item totals of 128 or 64</w:t>
+      </w:r>
+      <w:r>
+        <w:t xml:space="preserve"> and </w:t>
+      </w:r>
+      <w:r>
+        <w:t>64 being much simpler to store as a string.</w:t>
+      </w:r>
+    </w:p>
+    <w:p>
+      <w:r>
+        <w:t>I need a string total of 64:</w:t>
+      </w:r>
+    </w:p>
+    <w:p>
+      <w:pPr>
+        <w:pStyle w:val="ListParagraph"/>
+        <w:numPr>
+          <w:ilvl w:val="0"/>
+          <w:numId w:val="8"/>
+        </w:numPr>
+      </w:pPr>
+      <w:r>
+        <w:t>Numbers 10</w:t>
+      </w:r>
+    </w:p>
+    <w:p>
+      <w:pPr>
+        <w:pStyle w:val="ListParagraph"/>
+        <w:numPr>
+          <w:ilvl w:val="0"/>
+          <w:numId w:val="8"/>
+        </w:numPr>
+      </w:pPr>
+      <w:r>
+        <w:t>Lowercase letters 26</w:t>
+      </w:r>
+    </w:p>
+    <w:p>
+      <w:pPr>
+        <w:pStyle w:val="ListParagraph"/>
+        <w:numPr>
+          <w:ilvl w:val="0"/>
+          <w:numId w:val="8"/>
+        </w:numPr>
+      </w:pPr>
+      <w:r>
+        <w:t>Uppercase letter 26</w:t>
+      </w:r>
+    </w:p>
+    <w:p>
+      <w:pPr>
+        <w:pStyle w:val="ListParagraph"/>
+        <w:numPr>
+          <w:ilvl w:val="1"/>
+          <w:numId w:val="8"/>
+        </w:numPr>
+      </w:pPr>
+      <w:r>
+        <w:t>Total Being 62</w:t>
+      </w:r>
+    </w:p>
+    <w:p>
+      <w:pPr>
+        <w:pStyle w:val="ListParagraph"/>
+        <w:numPr>
+          <w:ilvl w:val="0"/>
+          <w:numId w:val="8"/>
+        </w:numPr>
+      </w:pPr>
+      <w:r>
+        <w:t>“_” makes since It wont conflict</w:t>
+      </w:r>
+      <w:bookmarkStart w:id="0" w:name="_GoBack"/>
+      <w:bookmarkEnd w:id="0"/>
+      <w:r>
+        <w:t xml:space="preserve"> with variable naming conventions</w:t>
+      </w:r>
+    </w:p>
+    <w:p>
+      <w:pPr>
+        <w:pStyle w:val="ListParagraph"/>
+        <w:numPr>
+          <w:ilvl w:val="0"/>
+          <w:numId w:val="8"/>
+        </w:numPr>
+      </w:pPr>
+      <w:r>
+        <w:t>“-“ does conflict but not all languages naming conventions</w:t>
       </w:r>
     </w:p>
     <w:sectPr>
@@ -1608,6 +2657,92 @@
     </w:lvl>
   </w:abstractNum>
   <w:abstractNum w:abstractNumId="1" w15:restartNumberingAfterBreak="0">
+    <w:nsid w:val="19602B06"/>
+    <w:multiLevelType w:val="hybridMultilevel"/>
+    <w:tmpl w:val="8FE85000"/>
+    <w:lvl w:ilvl="0" w:tplc="1409000F">
+      <w:start w:val="1"/>
+      <w:numFmt w:val="decimal"/>
+      <w:lvlText w:val="%1."/>
+      <w:lvlJc w:val="left"/>
+      <w:pPr>
+        <w:ind w:left="720" w:hanging="360"/>
+      </w:pPr>
+    </w:lvl>
+    <w:lvl w:ilvl="1" w:tplc="14090019">
+      <w:start w:val="1"/>
+      <w:numFmt w:val="lowerLetter"/>
+      <w:lvlText w:val="%2."/>
+      <w:lvlJc w:val="left"/>
+      <w:pPr>
+        <w:ind w:left="1440" w:hanging="360"/>
+      </w:pPr>
+    </w:lvl>
+    <w:lvl w:ilvl="2" w:tplc="1409001B" w:tentative="1">
+      <w:start w:val="1"/>
+      <w:numFmt w:val="lowerRoman"/>
+      <w:lvlText w:val="%3."/>
+      <w:lvlJc w:val="right"/>
+      <w:pPr>
+        <w:ind w:left="2160" w:hanging="180"/>
+      </w:pPr>
+    </w:lvl>
+    <w:lvl w:ilvl="3" w:tplc="1409000F" w:tentative="1">
+      <w:start w:val="1"/>
+      <w:numFmt w:val="decimal"/>
+      <w:lvlText w:val="%4."/>
+      <w:lvlJc w:val="left"/>
+      <w:pPr>
+        <w:ind w:left="2880" w:hanging="360"/>
+      </w:pPr>
+    </w:lvl>
+    <w:lvl w:ilvl="4" w:tplc="14090019" w:tentative="1">
+      <w:start w:val="1"/>
+      <w:numFmt w:val="lowerLetter"/>
+      <w:lvlText w:val="%5."/>
+      <w:lvlJc w:val="left"/>
+      <w:pPr>
+        <w:ind w:left="3600" w:hanging="360"/>
+      </w:pPr>
+    </w:lvl>
+    <w:lvl w:ilvl="5" w:tplc="1409001B" w:tentative="1">
+      <w:start w:val="1"/>
+      <w:numFmt w:val="lowerRoman"/>
+      <w:lvlText w:val="%6."/>
+      <w:lvlJc w:val="right"/>
+      <w:pPr>
+        <w:ind w:left="4320" w:hanging="180"/>
+      </w:pPr>
+    </w:lvl>
+    <w:lvl w:ilvl="6" w:tplc="1409000F" w:tentative="1">
+      <w:start w:val="1"/>
+      <w:numFmt w:val="decimal"/>
+      <w:lvlText w:val="%7."/>
+      <w:lvlJc w:val="left"/>
+      <w:pPr>
+        <w:ind w:left="5040" w:hanging="360"/>
+      </w:pPr>
+    </w:lvl>
+    <w:lvl w:ilvl="7" w:tplc="14090019" w:tentative="1">
+      <w:start w:val="1"/>
+      <w:numFmt w:val="lowerLetter"/>
+      <w:lvlText w:val="%8."/>
+      <w:lvlJc w:val="left"/>
+      <w:pPr>
+        <w:ind w:left="5760" w:hanging="360"/>
+      </w:pPr>
+    </w:lvl>
+    <w:lvl w:ilvl="8" w:tplc="1409001B" w:tentative="1">
+      <w:start w:val="1"/>
+      <w:numFmt w:val="lowerRoman"/>
+      <w:lvlText w:val="%9."/>
+      <w:lvlJc w:val="right"/>
+      <w:pPr>
+        <w:ind w:left="6480" w:hanging="180"/>
+      </w:pPr>
+    </w:lvl>
+  </w:abstractNum>
+  <w:abstractNum w:abstractNumId="2" w15:restartNumberingAfterBreak="0">
     <w:nsid w:val="24532D3D"/>
     <w:multiLevelType w:val="hybridMultilevel"/>
     <w:tmpl w:val="56E624E4"/>
@@ -1693,7 +2828,7 @@
       </w:pPr>
     </w:lvl>
   </w:abstractNum>
-  <w:abstractNum w:abstractNumId="2" w15:restartNumberingAfterBreak="0">
+  <w:abstractNum w:abstractNumId="3" w15:restartNumberingAfterBreak="0">
     <w:nsid w:val="29FC60B5"/>
     <w:multiLevelType w:val="hybridMultilevel"/>
     <w:tmpl w:val="B4709DAE"/>
@@ -1779,7 +2914,7 @@
       </w:pPr>
     </w:lvl>
   </w:abstractNum>
-  <w:abstractNum w:abstractNumId="3" w15:restartNumberingAfterBreak="0">
+  <w:abstractNum w:abstractNumId="4" w15:restartNumberingAfterBreak="0">
     <w:nsid w:val="3D97014B"/>
     <w:multiLevelType w:val="hybridMultilevel"/>
     <w:tmpl w:val="71C62062"/>
@@ -1865,7 +3000,93 @@
       </w:pPr>
     </w:lvl>
   </w:abstractNum>
-  <w:abstractNum w:abstractNumId="4" w15:restartNumberingAfterBreak="0">
+  <w:abstractNum w:abstractNumId="5" w15:restartNumberingAfterBreak="0">
+    <w:nsid w:val="632A1660"/>
+    <w:multiLevelType w:val="hybridMultilevel"/>
+    <w:tmpl w:val="105AB270"/>
+    <w:lvl w:ilvl="0" w:tplc="1409000F">
+      <w:start w:val="1"/>
+      <w:numFmt w:val="decimal"/>
+      <w:lvlText w:val="%1."/>
+      <w:lvlJc w:val="left"/>
+      <w:pPr>
+        <w:ind w:left="720" w:hanging="360"/>
+      </w:pPr>
+    </w:lvl>
+    <w:lvl w:ilvl="1" w:tplc="14090019">
+      <w:start w:val="1"/>
+      <w:numFmt w:val="lowerLetter"/>
+      <w:lvlText w:val="%2."/>
+      <w:lvlJc w:val="left"/>
+      <w:pPr>
+        <w:ind w:left="1440" w:hanging="360"/>
+      </w:pPr>
+    </w:lvl>
+    <w:lvl w:ilvl="2" w:tplc="1409001B" w:tentative="1">
+      <w:start w:val="1"/>
+      <w:numFmt w:val="lowerRoman"/>
+      <w:lvlText w:val="%3."/>
+      <w:lvlJc w:val="right"/>
+      <w:pPr>
+        <w:ind w:left="2160" w:hanging="180"/>
+      </w:pPr>
+    </w:lvl>
+    <w:lvl w:ilvl="3" w:tplc="1409000F" w:tentative="1">
+      <w:start w:val="1"/>
+      <w:numFmt w:val="decimal"/>
+      <w:lvlText w:val="%4."/>
+      <w:lvlJc w:val="left"/>
+      <w:pPr>
+        <w:ind w:left="2880" w:hanging="360"/>
+      </w:pPr>
+    </w:lvl>
+    <w:lvl w:ilvl="4" w:tplc="14090019" w:tentative="1">
+      <w:start w:val="1"/>
+      <w:numFmt w:val="lowerLetter"/>
+      <w:lvlText w:val="%5."/>
+      <w:lvlJc w:val="left"/>
+      <w:pPr>
+        <w:ind w:left="3600" w:hanging="360"/>
+      </w:pPr>
+    </w:lvl>
+    <w:lvl w:ilvl="5" w:tplc="1409001B" w:tentative="1">
+      <w:start w:val="1"/>
+      <w:numFmt w:val="lowerRoman"/>
+      <w:lvlText w:val="%6."/>
+      <w:lvlJc w:val="right"/>
+      <w:pPr>
+        <w:ind w:left="4320" w:hanging="180"/>
+      </w:pPr>
+    </w:lvl>
+    <w:lvl w:ilvl="6" w:tplc="1409000F" w:tentative="1">
+      <w:start w:val="1"/>
+      <w:numFmt w:val="decimal"/>
+      <w:lvlText w:val="%7."/>
+      <w:lvlJc w:val="left"/>
+      <w:pPr>
+        <w:ind w:left="5040" w:hanging="360"/>
+      </w:pPr>
+    </w:lvl>
+    <w:lvl w:ilvl="7" w:tplc="14090019" w:tentative="1">
+      <w:start w:val="1"/>
+      <w:numFmt w:val="lowerLetter"/>
+      <w:lvlText w:val="%8."/>
+      <w:lvlJc w:val="left"/>
+      <w:pPr>
+        <w:ind w:left="5760" w:hanging="360"/>
+      </w:pPr>
+    </w:lvl>
+    <w:lvl w:ilvl="8" w:tplc="1409001B" w:tentative="1">
+      <w:start w:val="1"/>
+      <w:numFmt w:val="lowerRoman"/>
+      <w:lvlText w:val="%9."/>
+      <w:lvlJc w:val="right"/>
+      <w:pPr>
+        <w:ind w:left="6480" w:hanging="180"/>
+      </w:pPr>
+    </w:lvl>
+  </w:abstractNum>
+  <w:abstractNum w:abstractNumId="6" w15:restartNumberingAfterBreak="0">
     <w:nsid w:val="6BFB4E30"/>
     <w:multiLevelType w:val="hybridMultilevel"/>
     <w:tmpl w:val="91E21420"/>
@@ -1951,7 +3172,7 @@
       </w:pPr>
     </w:lvl>
   </w:abstractNum>
-  <w:abstractNum w:abstractNumId="5" w15:restartNumberingAfterBreak="0">
+  <w:abstractNum w:abstractNumId="7" w15:restartNumberingAfterBreak="0">
     <w:nsid w:val="7E1C41BD"/>
     <w:multiLevelType w:val="hybridMultilevel"/>
     <w:tmpl w:val="48FEB56A"/>
@@ -2065,22 +3286,28 @@
     </w:lvl>
   </w:abstractNum>
   <w:num w:numId="1">
-    <w:abstractNumId w:val="5"/>
+    <w:abstractNumId w:val="7"/>
   </w:num>
   <w:num w:numId="2">
-    <w:abstractNumId w:val="1"/>
+    <w:abstractNumId w:val="2"/>
   </w:num>
   <w:num w:numId="3">
-    <w:abstractNumId w:val="4"/>
+    <w:abstractNumId w:val="6"/>
   </w:num>
   <w:num w:numId="4">
-    <w:abstractNumId w:val="3"/>
+    <w:abstractNumId w:val="4"/>
   </w:num>
   <w:num w:numId="5">
     <w:abstractNumId w:val="0"/>
   </w:num>
   <w:num w:numId="6">
-    <w:abstractNumId w:val="2"/>
+    <w:abstractNumId w:val="3"/>
+  </w:num>
+  <w:num w:numId="7">
+    <w:abstractNumId w:val="5"/>
+  </w:num>
+  <w:num w:numId="8">
+    <w:abstractNumId w:val="1"/>
   </w:num>
 </w:numbering>
 </file>
@@ -2091,14 +3318,14 @@
     <w:rPrDefault>
       <w:rPr>
         <w:rFonts w:asciiTheme="minorHAnsi" w:eastAsiaTheme="minorEastAsia" w:hAnsiTheme="minorHAnsi" w:cstheme="minorBidi"/>
-        <w:sz w:val="22"/>
-        <w:szCs w:val="22"/>
+        <w:sz w:val="21"/>
+        <w:szCs w:val="21"/>
         <w:lang w:val="en-NZ" w:eastAsia="ja-JP" w:bidi="ar-SA"/>
       </w:rPr>
     </w:rPrDefault>
     <w:pPrDefault>
       <w:pPr>
-        <w:spacing w:after="160" w:line="259" w:lineRule="auto"/>
+        <w:spacing w:after="160" w:line="276" w:lineRule="auto"/>
       </w:pPr>
     </w:pPrDefault>
   </w:docDefaults>
@@ -2483,6 +3710,7 @@
   <w:style w:type="paragraph" w:default="1" w:styleId="Normal">
     <w:name w:val="Normal"/>
     <w:qFormat/>
+    <w:rsid w:val="00B90692"/>
   </w:style>
   <w:style w:type="paragraph" w:styleId="Heading1">
     <w:name w:val="heading 1"/>
@@ -2491,18 +3719,21 @@
     <w:link w:val="Heading1Char"/>
     <w:uiPriority w:val="9"/>
     <w:qFormat/>
-    <w:rsid w:val="00657F94"/>
+    <w:rsid w:val="00B90692"/>
     <w:pPr>
       <w:keepNext/>
       <w:keepLines/>
-      <w:spacing w:before="240" w:after="0"/>
+      <w:pBdr>
+        <w:bottom w:val="single" w:sz="4" w:space="2" w:color="ED7D31" w:themeColor="accent2"/>
+      </w:pBdr>
+      <w:spacing w:before="360" w:after="120" w:line="240" w:lineRule="auto"/>
       <w:outlineLvl w:val="0"/>
     </w:pPr>
     <w:rPr>
       <w:rFonts w:asciiTheme="majorHAnsi" w:eastAsiaTheme="majorEastAsia" w:hAnsiTheme="majorHAnsi" w:cstheme="majorBidi"/>
-      <w:color w:val="2F5496" w:themeColor="accent1" w:themeShade="BF"/>
-      <w:sz w:val="32"/>
-      <w:szCs w:val="32"/>
+      <w:color w:val="262626" w:themeColor="text1" w:themeTint="D9"/>
+      <w:sz w:val="40"/>
+      <w:szCs w:val="40"/>
     </w:rPr>
   </w:style>
   <w:style w:type="paragraph" w:styleId="Heading2">
@@ -2513,18 +3744,18 @@
     <w:uiPriority w:val="9"/>
     <w:unhideWhenUsed/>
     <w:qFormat/>
-    <w:rsid w:val="00657F94"/>
+    <w:rsid w:val="00B90692"/>
     <w:pPr>
       <w:keepNext/>
       <w:keepLines/>
-      <w:spacing w:before="40" w:after="0"/>
+      <w:spacing w:before="120" w:after="0" w:line="240" w:lineRule="auto"/>
       <w:outlineLvl w:val="1"/>
     </w:pPr>
     <w:rPr>
       <w:rFonts w:asciiTheme="majorHAnsi" w:eastAsiaTheme="majorEastAsia" w:hAnsiTheme="majorHAnsi" w:cstheme="majorBidi"/>
-      <w:color w:val="2F5496" w:themeColor="accent1" w:themeShade="BF"/>
-      <w:sz w:val="26"/>
-      <w:szCs w:val="26"/>
+      <w:color w:val="ED7D31" w:themeColor="accent2"/>
+      <w:sz w:val="36"/>
+      <w:szCs w:val="36"/>
     </w:rPr>
   </w:style>
   <w:style w:type="paragraph" w:styleId="Heading3">
@@ -2535,18 +3766,164 @@
     <w:uiPriority w:val="9"/>
     <w:unhideWhenUsed/>
     <w:qFormat/>
-    <w:rsid w:val="00DF08BE"/>
+    <w:rsid w:val="00B90692"/>
     <w:pPr>
       <w:keepNext/>
       <w:keepLines/>
-      <w:spacing w:before="40" w:after="0"/>
+      <w:spacing w:before="80" w:after="0" w:line="240" w:lineRule="auto"/>
       <w:outlineLvl w:val="2"/>
     </w:pPr>
     <w:rPr>
       <w:rFonts w:asciiTheme="majorHAnsi" w:eastAsiaTheme="majorEastAsia" w:hAnsiTheme="majorHAnsi" w:cstheme="majorBidi"/>
-      <w:color w:val="1F3763" w:themeColor="accent1" w:themeShade="7F"/>
+      <w:color w:val="C45911" w:themeColor="accent2" w:themeShade="BF"/>
+      <w:sz w:val="32"/>
+      <w:szCs w:val="32"/>
+    </w:rPr>
+  </w:style>
+  <w:style w:type="paragraph" w:styleId="Heading4">
+    <w:name w:val="heading 4"/>
+    <w:basedOn w:val="Normal"/>
+    <w:next w:val="Normal"/>
+    <w:link w:val="Heading4Char"/>
+    <w:uiPriority w:val="9"/>
+    <w:semiHidden/>
+    <w:unhideWhenUsed/>
+    <w:qFormat/>
+    <w:rsid w:val="00B90692"/>
+    <w:pPr>
+      <w:keepNext/>
+      <w:keepLines/>
+      <w:spacing w:before="80" w:after="0" w:line="240" w:lineRule="auto"/>
+      <w:outlineLvl w:val="3"/>
+    </w:pPr>
+    <w:rPr>
+      <w:rFonts w:asciiTheme="majorHAnsi" w:eastAsiaTheme="majorEastAsia" w:hAnsiTheme="majorHAnsi" w:cstheme="majorBidi"/>
+      <w:i/>
+      <w:iCs/>
+      <w:color w:val="833C0B" w:themeColor="accent2" w:themeShade="80"/>
+      <w:sz w:val="28"/>
+      <w:szCs w:val="28"/>
+    </w:rPr>
+  </w:style>
+  <w:style w:type="paragraph" w:styleId="Heading5">
+    <w:name w:val="heading 5"/>
+    <w:basedOn w:val="Normal"/>
+    <w:next w:val="Normal"/>
+    <w:link w:val="Heading5Char"/>
+    <w:uiPriority w:val="9"/>
+    <w:semiHidden/>
+    <w:unhideWhenUsed/>
+    <w:qFormat/>
+    <w:rsid w:val="00B90692"/>
+    <w:pPr>
+      <w:keepNext/>
+      <w:keepLines/>
+      <w:spacing w:before="80" w:after="0" w:line="240" w:lineRule="auto"/>
+      <w:outlineLvl w:val="4"/>
+    </w:pPr>
+    <w:rPr>
+      <w:rFonts w:asciiTheme="majorHAnsi" w:eastAsiaTheme="majorEastAsia" w:hAnsiTheme="majorHAnsi" w:cstheme="majorBidi"/>
+      <w:color w:val="C45911" w:themeColor="accent2" w:themeShade="BF"/>
       <w:sz w:val="24"/>
       <w:szCs w:val="24"/>
+    </w:rPr>
+  </w:style>
+  <w:style w:type="paragraph" w:styleId="Heading6">
+    <w:name w:val="heading 6"/>
+    <w:basedOn w:val="Normal"/>
+    <w:next w:val="Normal"/>
+    <w:link w:val="Heading6Char"/>
+    <w:uiPriority w:val="9"/>
+    <w:semiHidden/>
+    <w:unhideWhenUsed/>
+    <w:qFormat/>
+    <w:rsid w:val="00B90692"/>
+    <w:pPr>
+      <w:keepNext/>
+      <w:keepLines/>
+      <w:spacing w:before="80" w:after="0" w:line="240" w:lineRule="auto"/>
+      <w:outlineLvl w:val="5"/>
+    </w:pPr>
+    <w:rPr>
+      <w:rFonts w:asciiTheme="majorHAnsi" w:eastAsiaTheme="majorEastAsia" w:hAnsiTheme="majorHAnsi" w:cstheme="majorBidi"/>
+      <w:i/>
+      <w:iCs/>
+      <w:color w:val="833C0B" w:themeColor="accent2" w:themeShade="80"/>
+      <w:sz w:val="24"/>
+      <w:szCs w:val="24"/>
+    </w:rPr>
+  </w:style>
+  <w:style w:type="paragraph" w:styleId="Heading7">
+    <w:name w:val="heading 7"/>
+    <w:basedOn w:val="Normal"/>
+    <w:next w:val="Normal"/>
+    <w:link w:val="Heading7Char"/>
+    <w:uiPriority w:val="9"/>
+    <w:semiHidden/>
+    <w:unhideWhenUsed/>
+    <w:qFormat/>
+    <w:rsid w:val="00B90692"/>
+    <w:pPr>
+      <w:keepNext/>
+      <w:keepLines/>
+      <w:spacing w:before="80" w:after="0" w:line="240" w:lineRule="auto"/>
+      <w:outlineLvl w:val="6"/>
+    </w:pPr>
+    <w:rPr>
+      <w:rFonts w:asciiTheme="majorHAnsi" w:eastAsiaTheme="majorEastAsia" w:hAnsiTheme="majorHAnsi" w:cstheme="majorBidi"/>
+      <w:b/>
+      <w:bCs/>
+      <w:color w:val="833C0B" w:themeColor="accent2" w:themeShade="80"/>
+      <w:sz w:val="22"/>
+      <w:szCs w:val="22"/>
+    </w:rPr>
+  </w:style>
+  <w:style w:type="paragraph" w:styleId="Heading8">
+    <w:name w:val="heading 8"/>
+    <w:basedOn w:val="Normal"/>
+    <w:next w:val="Normal"/>
+    <w:link w:val="Heading8Char"/>
+    <w:uiPriority w:val="9"/>
+    <w:semiHidden/>
+    <w:unhideWhenUsed/>
+    <w:qFormat/>
+    <w:rsid w:val="00B90692"/>
+    <w:pPr>
+      <w:keepNext/>
+      <w:keepLines/>
+      <w:spacing w:before="80" w:after="0" w:line="240" w:lineRule="auto"/>
+      <w:outlineLvl w:val="7"/>
+    </w:pPr>
+    <w:rPr>
+      <w:rFonts w:asciiTheme="majorHAnsi" w:eastAsiaTheme="majorEastAsia" w:hAnsiTheme="majorHAnsi" w:cstheme="majorBidi"/>
+      <w:color w:val="833C0B" w:themeColor="accent2" w:themeShade="80"/>
+      <w:sz w:val="22"/>
+      <w:szCs w:val="22"/>
+    </w:rPr>
+  </w:style>
+  <w:style w:type="paragraph" w:styleId="Heading9">
+    <w:name w:val="heading 9"/>
+    <w:basedOn w:val="Normal"/>
+    <w:next w:val="Normal"/>
+    <w:link w:val="Heading9Char"/>
+    <w:uiPriority w:val="9"/>
+    <w:semiHidden/>
+    <w:unhideWhenUsed/>
+    <w:qFormat/>
+    <w:rsid w:val="00B90692"/>
+    <w:pPr>
+      <w:keepNext/>
+      <w:keepLines/>
+      <w:spacing w:before="80" w:after="0" w:line="240" w:lineRule="auto"/>
+      <w:outlineLvl w:val="8"/>
+    </w:pPr>
+    <w:rPr>
+      <w:rFonts w:asciiTheme="majorHAnsi" w:eastAsiaTheme="majorEastAsia" w:hAnsiTheme="majorHAnsi" w:cstheme="majorBidi"/>
+      <w:i/>
+      <w:iCs/>
+      <w:color w:val="833C0B" w:themeColor="accent2" w:themeShade="80"/>
+      <w:sz w:val="22"/>
+      <w:szCs w:val="22"/>
     </w:rPr>
   </w:style>
   <w:style w:type="character" w:default="1" w:styleId="DefaultParagraphFont">
@@ -2583,17 +3960,16 @@
     <w:link w:val="TitleChar"/>
     <w:uiPriority w:val="10"/>
     <w:qFormat/>
-    <w:rsid w:val="00657F94"/>
+    <w:rsid w:val="00B90692"/>
     <w:pPr>
       <w:spacing w:after="0" w:line="240" w:lineRule="auto"/>
       <w:contextualSpacing/>
     </w:pPr>
     <w:rPr>
       <w:rFonts w:asciiTheme="majorHAnsi" w:eastAsiaTheme="majorEastAsia" w:hAnsiTheme="majorHAnsi" w:cstheme="majorBidi"/>
-      <w:spacing w:val="-10"/>
-      <w:kern w:val="28"/>
-      <w:sz w:val="56"/>
-      <w:szCs w:val="56"/>
+      <w:color w:val="262626" w:themeColor="text1" w:themeTint="D9"/>
+      <w:sz w:val="96"/>
+      <w:szCs w:val="96"/>
     </w:rPr>
   </w:style>
   <w:style w:type="character" w:customStyle="1" w:styleId="TitleChar">
@@ -2601,13 +3977,12 @@
     <w:basedOn w:val="DefaultParagraphFont"/>
     <w:link w:val="Title"/>
     <w:uiPriority w:val="10"/>
-    <w:rsid w:val="00657F94"/>
+    <w:rsid w:val="00B90692"/>
     <w:rPr>
       <w:rFonts w:asciiTheme="majorHAnsi" w:eastAsiaTheme="majorEastAsia" w:hAnsiTheme="majorHAnsi" w:cstheme="majorBidi"/>
-      <w:spacing w:val="-10"/>
-      <w:kern w:val="28"/>
-      <w:sz w:val="56"/>
-      <w:szCs w:val="56"/>
+      <w:color w:val="262626" w:themeColor="text1" w:themeTint="D9"/>
+      <w:sz w:val="96"/>
+      <w:szCs w:val="96"/>
     </w:rPr>
   </w:style>
   <w:style w:type="character" w:customStyle="1" w:styleId="Heading1Char">
@@ -2615,12 +3990,12 @@
     <w:basedOn w:val="DefaultParagraphFont"/>
     <w:link w:val="Heading1"/>
     <w:uiPriority w:val="9"/>
-    <w:rsid w:val="00657F94"/>
+    <w:rsid w:val="00B90692"/>
     <w:rPr>
       <w:rFonts w:asciiTheme="majorHAnsi" w:eastAsiaTheme="majorEastAsia" w:hAnsiTheme="majorHAnsi" w:cstheme="majorBidi"/>
-      <w:color w:val="2F5496" w:themeColor="accent1" w:themeShade="BF"/>
-      <w:sz w:val="32"/>
-      <w:szCs w:val="32"/>
+      <w:color w:val="262626" w:themeColor="text1" w:themeTint="D9"/>
+      <w:sz w:val="40"/>
+      <w:szCs w:val="40"/>
     </w:rPr>
   </w:style>
   <w:style w:type="character" w:customStyle="1" w:styleId="Heading2Char">
@@ -2628,12 +4003,12 @@
     <w:basedOn w:val="DefaultParagraphFont"/>
     <w:link w:val="Heading2"/>
     <w:uiPriority w:val="9"/>
-    <w:rsid w:val="00657F94"/>
+    <w:rsid w:val="00B90692"/>
     <w:rPr>
       <w:rFonts w:asciiTheme="majorHAnsi" w:eastAsiaTheme="majorEastAsia" w:hAnsiTheme="majorHAnsi" w:cstheme="majorBidi"/>
-      <w:color w:val="2F5496" w:themeColor="accent1" w:themeShade="BF"/>
-      <w:sz w:val="26"/>
-      <w:szCs w:val="26"/>
+      <w:color w:val="ED7D31" w:themeColor="accent2"/>
+      <w:sz w:val="36"/>
+      <w:szCs w:val="36"/>
     </w:rPr>
   </w:style>
   <w:style w:type="character" w:customStyle="1" w:styleId="Heading3Char">
@@ -2641,12 +4016,12 @@
     <w:basedOn w:val="DefaultParagraphFont"/>
     <w:link w:val="Heading3"/>
     <w:uiPriority w:val="9"/>
-    <w:rsid w:val="00DF08BE"/>
+    <w:rsid w:val="00B90692"/>
     <w:rPr>
       <w:rFonts w:asciiTheme="majorHAnsi" w:eastAsiaTheme="majorEastAsia" w:hAnsiTheme="majorHAnsi" w:cstheme="majorBidi"/>
-      <w:color w:val="1F3763" w:themeColor="accent1" w:themeShade="7F"/>
-      <w:sz w:val="24"/>
-      <w:szCs w:val="24"/>
+      <w:color w:val="C45911" w:themeColor="accent2" w:themeShade="BF"/>
+      <w:sz w:val="32"/>
+      <w:szCs w:val="32"/>
     </w:rPr>
   </w:style>
   <w:style w:type="paragraph" w:styleId="ListParagraph">
@@ -2658,6 +4033,340 @@
     <w:pPr>
       <w:ind w:left="720"/>
       <w:contextualSpacing/>
+    </w:pPr>
+  </w:style>
+  <w:style w:type="paragraph" w:styleId="NoSpacing">
+    <w:name w:val="No Spacing"/>
+    <w:uiPriority w:val="1"/>
+    <w:qFormat/>
+    <w:rsid w:val="00B90692"/>
+    <w:pPr>
+      <w:spacing w:after="0" w:line="240" w:lineRule="auto"/>
+    </w:pPr>
+  </w:style>
+  <w:style w:type="character" w:customStyle="1" w:styleId="Heading4Char">
+    <w:name w:val="Heading 4 Char"/>
+    <w:basedOn w:val="DefaultParagraphFont"/>
+    <w:link w:val="Heading4"/>
+    <w:uiPriority w:val="9"/>
+    <w:semiHidden/>
+    <w:rsid w:val="00B90692"/>
+    <w:rPr>
+      <w:rFonts w:asciiTheme="majorHAnsi" w:eastAsiaTheme="majorEastAsia" w:hAnsiTheme="majorHAnsi" w:cstheme="majorBidi"/>
+      <w:i/>
+      <w:iCs/>
+      <w:color w:val="833C0B" w:themeColor="accent2" w:themeShade="80"/>
+      <w:sz w:val="28"/>
+      <w:szCs w:val="28"/>
+    </w:rPr>
+  </w:style>
+  <w:style w:type="character" w:customStyle="1" w:styleId="Heading5Char">
+    <w:name w:val="Heading 5 Char"/>
+    <w:basedOn w:val="DefaultParagraphFont"/>
+    <w:link w:val="Heading5"/>
+    <w:uiPriority w:val="9"/>
+    <w:semiHidden/>
+    <w:rsid w:val="00B90692"/>
+    <w:rPr>
+      <w:rFonts w:asciiTheme="majorHAnsi" w:eastAsiaTheme="majorEastAsia" w:hAnsiTheme="majorHAnsi" w:cstheme="majorBidi"/>
+      <w:color w:val="C45911" w:themeColor="accent2" w:themeShade="BF"/>
+      <w:sz w:val="24"/>
+      <w:szCs w:val="24"/>
+    </w:rPr>
+  </w:style>
+  <w:style w:type="character" w:customStyle="1" w:styleId="Heading6Char">
+    <w:name w:val="Heading 6 Char"/>
+    <w:basedOn w:val="DefaultParagraphFont"/>
+    <w:link w:val="Heading6"/>
+    <w:uiPriority w:val="9"/>
+    <w:semiHidden/>
+    <w:rsid w:val="00B90692"/>
+    <w:rPr>
+      <w:rFonts w:asciiTheme="majorHAnsi" w:eastAsiaTheme="majorEastAsia" w:hAnsiTheme="majorHAnsi" w:cstheme="majorBidi"/>
+      <w:i/>
+      <w:iCs/>
+      <w:color w:val="833C0B" w:themeColor="accent2" w:themeShade="80"/>
+      <w:sz w:val="24"/>
+      <w:szCs w:val="24"/>
+    </w:rPr>
+  </w:style>
+  <w:style w:type="character" w:customStyle="1" w:styleId="Heading7Char">
+    <w:name w:val="Heading 7 Char"/>
+    <w:basedOn w:val="DefaultParagraphFont"/>
+    <w:link w:val="Heading7"/>
+    <w:uiPriority w:val="9"/>
+    <w:semiHidden/>
+    <w:rsid w:val="00B90692"/>
+    <w:rPr>
+      <w:rFonts w:asciiTheme="majorHAnsi" w:eastAsiaTheme="majorEastAsia" w:hAnsiTheme="majorHAnsi" w:cstheme="majorBidi"/>
+      <w:b/>
+      <w:bCs/>
+      <w:color w:val="833C0B" w:themeColor="accent2" w:themeShade="80"/>
+      <w:sz w:val="22"/>
+      <w:szCs w:val="22"/>
+    </w:rPr>
+  </w:style>
+  <w:style w:type="character" w:customStyle="1" w:styleId="Heading8Char">
+    <w:name w:val="Heading 8 Char"/>
+    <w:basedOn w:val="DefaultParagraphFont"/>
+    <w:link w:val="Heading8"/>
+    <w:uiPriority w:val="9"/>
+    <w:semiHidden/>
+    <w:rsid w:val="00B90692"/>
+    <w:rPr>
+      <w:rFonts w:asciiTheme="majorHAnsi" w:eastAsiaTheme="majorEastAsia" w:hAnsiTheme="majorHAnsi" w:cstheme="majorBidi"/>
+      <w:color w:val="833C0B" w:themeColor="accent2" w:themeShade="80"/>
+      <w:sz w:val="22"/>
+      <w:szCs w:val="22"/>
+    </w:rPr>
+  </w:style>
+  <w:style w:type="character" w:customStyle="1" w:styleId="Heading9Char">
+    <w:name w:val="Heading 9 Char"/>
+    <w:basedOn w:val="DefaultParagraphFont"/>
+    <w:link w:val="Heading9"/>
+    <w:uiPriority w:val="9"/>
+    <w:semiHidden/>
+    <w:rsid w:val="00B90692"/>
+    <w:rPr>
+      <w:rFonts w:asciiTheme="majorHAnsi" w:eastAsiaTheme="majorEastAsia" w:hAnsiTheme="majorHAnsi" w:cstheme="majorBidi"/>
+      <w:i/>
+      <w:iCs/>
+      <w:color w:val="833C0B" w:themeColor="accent2" w:themeShade="80"/>
+      <w:sz w:val="22"/>
+      <w:szCs w:val="22"/>
+    </w:rPr>
+  </w:style>
+  <w:style w:type="paragraph" w:styleId="Caption">
+    <w:name w:val="caption"/>
+    <w:basedOn w:val="Normal"/>
+    <w:next w:val="Normal"/>
+    <w:uiPriority w:val="35"/>
+    <w:semiHidden/>
+    <w:unhideWhenUsed/>
+    <w:qFormat/>
+    <w:rsid w:val="00B90692"/>
+    <w:pPr>
+      <w:spacing w:line="240" w:lineRule="auto"/>
+    </w:pPr>
+    <w:rPr>
+      <w:b/>
+      <w:bCs/>
+      <w:color w:val="404040" w:themeColor="text1" w:themeTint="BF"/>
+      <w:sz w:val="16"/>
+      <w:szCs w:val="16"/>
+    </w:rPr>
+  </w:style>
+  <w:style w:type="paragraph" w:styleId="Subtitle">
+    <w:name w:val="Subtitle"/>
+    <w:basedOn w:val="Normal"/>
+    <w:next w:val="Normal"/>
+    <w:link w:val="SubtitleChar"/>
+    <w:uiPriority w:val="11"/>
+    <w:qFormat/>
+    <w:rsid w:val="00B90692"/>
+    <w:pPr>
+      <w:numPr>
+        <w:ilvl w:val="1"/>
+      </w:numPr>
+      <w:spacing w:after="240"/>
+    </w:pPr>
+    <w:rPr>
+      <w:caps/>
+      <w:color w:val="404040" w:themeColor="text1" w:themeTint="BF"/>
+      <w:spacing w:val="20"/>
+      <w:sz w:val="28"/>
+      <w:szCs w:val="28"/>
+    </w:rPr>
+  </w:style>
+  <w:style w:type="character" w:customStyle="1" w:styleId="SubtitleChar">
+    <w:name w:val="Subtitle Char"/>
+    <w:basedOn w:val="DefaultParagraphFont"/>
+    <w:link w:val="Subtitle"/>
+    <w:uiPriority w:val="11"/>
+    <w:rsid w:val="00B90692"/>
+    <w:rPr>
+      <w:caps/>
+      <w:color w:val="404040" w:themeColor="text1" w:themeTint="BF"/>
+      <w:spacing w:val="20"/>
+      <w:sz w:val="28"/>
+      <w:szCs w:val="28"/>
+    </w:rPr>
+  </w:style>
+  <w:style w:type="character" w:styleId="Strong">
+    <w:name w:val="Strong"/>
+    <w:basedOn w:val="DefaultParagraphFont"/>
+    <w:uiPriority w:val="22"/>
+    <w:qFormat/>
+    <w:rsid w:val="00B90692"/>
+    <w:rPr>
+      <w:b/>
+      <w:bCs/>
+    </w:rPr>
+  </w:style>
+  <w:style w:type="character" w:styleId="Emphasis">
+    <w:name w:val="Emphasis"/>
+    <w:basedOn w:val="DefaultParagraphFont"/>
+    <w:uiPriority w:val="20"/>
+    <w:qFormat/>
+    <w:rsid w:val="00B90692"/>
+    <w:rPr>
+      <w:i/>
+      <w:iCs/>
+      <w:color w:val="000000" w:themeColor="text1"/>
+    </w:rPr>
+  </w:style>
+  <w:style w:type="paragraph" w:styleId="Quote">
+    <w:name w:val="Quote"/>
+    <w:basedOn w:val="Normal"/>
+    <w:next w:val="Normal"/>
+    <w:link w:val="QuoteChar"/>
+    <w:uiPriority w:val="29"/>
+    <w:qFormat/>
+    <w:rsid w:val="00B90692"/>
+    <w:pPr>
+      <w:spacing w:before="160"/>
+      <w:ind w:left="720" w:right="720"/>
+      <w:jc w:val="center"/>
+    </w:pPr>
+    <w:rPr>
+      <w:rFonts w:asciiTheme="majorHAnsi" w:eastAsiaTheme="majorEastAsia" w:hAnsiTheme="majorHAnsi" w:cstheme="majorBidi"/>
+      <w:color w:val="000000" w:themeColor="text1"/>
+      <w:sz w:val="24"/>
+      <w:szCs w:val="24"/>
+    </w:rPr>
+  </w:style>
+  <w:style w:type="character" w:customStyle="1" w:styleId="QuoteChar">
+    <w:name w:val="Quote Char"/>
+    <w:basedOn w:val="DefaultParagraphFont"/>
+    <w:link w:val="Quote"/>
+    <w:uiPriority w:val="29"/>
+    <w:rsid w:val="00B90692"/>
+    <w:rPr>
+      <w:rFonts w:asciiTheme="majorHAnsi" w:eastAsiaTheme="majorEastAsia" w:hAnsiTheme="majorHAnsi" w:cstheme="majorBidi"/>
+      <w:color w:val="000000" w:themeColor="text1"/>
+      <w:sz w:val="24"/>
+      <w:szCs w:val="24"/>
+    </w:rPr>
+  </w:style>
+  <w:style w:type="paragraph" w:styleId="IntenseQuote">
+    <w:name w:val="Intense Quote"/>
+    <w:basedOn w:val="Normal"/>
+    <w:next w:val="Normal"/>
+    <w:link w:val="IntenseQuoteChar"/>
+    <w:uiPriority w:val="30"/>
+    <w:qFormat/>
+    <w:rsid w:val="00B90692"/>
+    <w:pPr>
+      <w:pBdr>
+        <w:top w:val="single" w:sz="24" w:space="4" w:color="ED7D31" w:themeColor="accent2"/>
+      </w:pBdr>
+      <w:spacing w:before="240" w:after="240" w:line="240" w:lineRule="auto"/>
+      <w:ind w:left="936" w:right="936"/>
+      <w:jc w:val="center"/>
+    </w:pPr>
+    <w:rPr>
+      <w:rFonts w:asciiTheme="majorHAnsi" w:eastAsiaTheme="majorEastAsia" w:hAnsiTheme="majorHAnsi" w:cstheme="majorBidi"/>
+      <w:sz w:val="24"/>
+      <w:szCs w:val="24"/>
+    </w:rPr>
+  </w:style>
+  <w:style w:type="character" w:customStyle="1" w:styleId="IntenseQuoteChar">
+    <w:name w:val="Intense Quote Char"/>
+    <w:basedOn w:val="DefaultParagraphFont"/>
+    <w:link w:val="IntenseQuote"/>
+    <w:uiPriority w:val="30"/>
+    <w:rsid w:val="00B90692"/>
+    <w:rPr>
+      <w:rFonts w:asciiTheme="majorHAnsi" w:eastAsiaTheme="majorEastAsia" w:hAnsiTheme="majorHAnsi" w:cstheme="majorBidi"/>
+      <w:sz w:val="24"/>
+      <w:szCs w:val="24"/>
+    </w:rPr>
+  </w:style>
+  <w:style w:type="character" w:styleId="SubtleEmphasis">
+    <w:name w:val="Subtle Emphasis"/>
+    <w:basedOn w:val="DefaultParagraphFont"/>
+    <w:uiPriority w:val="19"/>
+    <w:qFormat/>
+    <w:rsid w:val="00B90692"/>
+    <w:rPr>
+      <w:i/>
+      <w:iCs/>
+      <w:color w:val="595959" w:themeColor="text1" w:themeTint="A6"/>
+    </w:rPr>
+  </w:style>
+  <w:style w:type="character" w:styleId="IntenseEmphasis">
+    <w:name w:val="Intense Emphasis"/>
+    <w:basedOn w:val="DefaultParagraphFont"/>
+    <w:uiPriority w:val="21"/>
+    <w:qFormat/>
+    <w:rsid w:val="00B90692"/>
+    <w:rPr>
+      <w:b/>
+      <w:bCs/>
+      <w:i/>
+      <w:iCs/>
+      <w:caps w:val="0"/>
+      <w:smallCaps w:val="0"/>
+      <w:strike w:val="0"/>
+      <w:dstrike w:val="0"/>
+      <w:color w:val="ED7D31" w:themeColor="accent2"/>
+    </w:rPr>
+  </w:style>
+  <w:style w:type="character" w:styleId="SubtleReference">
+    <w:name w:val="Subtle Reference"/>
+    <w:basedOn w:val="DefaultParagraphFont"/>
+    <w:uiPriority w:val="31"/>
+    <w:qFormat/>
+    <w:rsid w:val="00B90692"/>
+    <w:rPr>
+      <w:caps w:val="0"/>
+      <w:smallCaps/>
+      <w:color w:val="404040" w:themeColor="text1" w:themeTint="BF"/>
+      <w:spacing w:val="0"/>
+      <w:u w:val="single" w:color="7F7F7F" w:themeColor="text1" w:themeTint="80"/>
+    </w:rPr>
+  </w:style>
+  <w:style w:type="character" w:styleId="IntenseReference">
+    <w:name w:val="Intense Reference"/>
+    <w:basedOn w:val="DefaultParagraphFont"/>
+    <w:uiPriority w:val="32"/>
+    <w:qFormat/>
+    <w:rsid w:val="00B90692"/>
+    <w:rPr>
+      <w:b/>
+      <w:bCs/>
+      <w:caps w:val="0"/>
+      <w:smallCaps/>
+      <w:color w:val="auto"/>
+      <w:spacing w:val="0"/>
+      <w:u w:val="single"/>
+    </w:rPr>
+  </w:style>
+  <w:style w:type="character" w:styleId="BookTitle">
+    <w:name w:val="Book Title"/>
+    <w:basedOn w:val="DefaultParagraphFont"/>
+    <w:uiPriority w:val="33"/>
+    <w:qFormat/>
+    <w:rsid w:val="00B90692"/>
+    <w:rPr>
+      <w:b/>
+      <w:bCs/>
+      <w:caps w:val="0"/>
+      <w:smallCaps/>
+      <w:spacing w:val="0"/>
+    </w:rPr>
+  </w:style>
+  <w:style w:type="paragraph" w:styleId="TOCHeading">
+    <w:name w:val="TOC Heading"/>
+    <w:basedOn w:val="Heading1"/>
+    <w:next w:val="Normal"/>
+    <w:uiPriority w:val="39"/>
+    <w:semiHidden/>
+    <w:unhideWhenUsed/>
+    <w:qFormat/>
+    <w:rsid w:val="00B90692"/>
+    <w:pPr>
+      <w:outlineLvl w:val="9"/>
     </w:pPr>
   </w:style>
 </w:styles>
@@ -3021,7 +4730,7 @@
 </file>
 
 <file path=customXml/itemProps1.xml><?xml version="1.0" encoding="utf-8"?>
-<ds:datastoreItem xmlns:ds="http://schemas.openxmlformats.org/officeDocument/2006/customXml" ds:itemID="{58321B40-4826-4CCA-A067-CCEDCCA782CF}">
+<ds:datastoreItem xmlns:ds="http://schemas.openxmlformats.org/officeDocument/2006/customXml" ds:itemID="{897D8F94-0C92-4B85-8E3B-7215FEFEBA84}">
   <ds:schemaRefs>
     <ds:schemaRef ds:uri="http://schemas.openxmlformats.org/officeDocument/2006/bibliography"/>
   </ds:schemaRefs>

</xml_diff>

<commit_message>
Loading a Level Now that we have a generating map with clickable tiles, the next step will be how to use that to generate a hard-coded puzzle. There needs to be a simple storage method of the puzzle and a rendered version.
</commit_message>
<xml_diff>
--- a/Unity Methodology.docx
+++ b/Unity Methodology.docx
@@ -9,6 +9,8 @@
           <w:lang w:val="en-US"/>
         </w:rPr>
       </w:pPr>
+      <w:bookmarkStart w:id="0" w:name="_GoBack"/>
+      <w:bookmarkEnd w:id="0"/>
       <w:r>
         <w:rPr>
           <w:lang w:val="en-US"/>
@@ -778,7 +780,21 @@
         <w:rPr>
           <w:lang w:val="en-US"/>
         </w:rPr>
-        <w:t xml:space="preserve">Should e the most unique thing if the asset so </w:t>
+        <w:t xml:space="preserve">Should </w:t>
+      </w:r>
+      <w:proofErr w:type="spellStart"/>
+      <w:r>
+        <w:rPr>
+          <w:lang w:val="en-US"/>
+        </w:rPr>
+        <w:t>e</w:t>
+      </w:r>
+      <w:proofErr w:type="spellEnd"/>
+      <w:r>
+        <w:rPr>
+          <w:lang w:val="en-US"/>
+        </w:rPr>
+        <w:t xml:space="preserve"> the most unique thing if the asset so </w:t>
       </w:r>
       <w:proofErr w:type="spellStart"/>
       <w:r>
@@ -2044,7 +2060,21 @@
         <w:rPr>
           <w:lang w:val="en-US"/>
         </w:rPr>
-        <w:t xml:space="preserve"> Tilemap tiles can add many things to them in particular a GameObject.</w:t>
+        <w:t xml:space="preserve"> Tilemap tiles can add many things to them </w:t>
+      </w:r>
+      <w:proofErr w:type="gramStart"/>
+      <w:r>
+        <w:rPr>
+          <w:lang w:val="en-US"/>
+        </w:rPr>
+        <w:t>in particular a</w:t>
+      </w:r>
+      <w:proofErr w:type="gramEnd"/>
+      <w:r>
+        <w:rPr>
+          <w:lang w:val="en-US"/>
+        </w:rPr>
+        <w:t xml:space="preserve"> GameObject.</w:t>
       </w:r>
     </w:p>
     <w:p>
@@ -2127,11 +2157,19 @@
         <w:t>TextMesh</w:t>
       </w:r>
       <w:proofErr w:type="spellEnd"/>
-      <w:r>
-        <w:rPr>
-          <w:lang w:val="en-US"/>
-        </w:rPr>
-        <w:t>&gt;();</w:t>
+      <w:proofErr w:type="gramStart"/>
+      <w:r>
+        <w:rPr>
+          <w:lang w:val="en-US"/>
+        </w:rPr>
+        <w:t>&gt;(</w:t>
+      </w:r>
+      <w:proofErr w:type="gramEnd"/>
+      <w:r>
+        <w:rPr>
+          <w:lang w:val="en-US"/>
+        </w:rPr>
+        <w:t>);</w:t>
       </w:r>
     </w:p>
     <w:p>
@@ -2538,12 +2576,13 @@
         </w:numPr>
       </w:pPr>
       <w:r>
-        <w:t>“_” makes since It wont conflict</w:t>
-      </w:r>
-      <w:bookmarkStart w:id="0" w:name="_GoBack"/>
-      <w:bookmarkEnd w:id="0"/>
-      <w:r>
-        <w:t xml:space="preserve"> with variable naming conventions</w:t>
+        <w:t xml:space="preserve">“_” makes since </w:t>
+      </w:r>
+      <w:r>
+        <w:t>Its</w:t>
+      </w:r>
+      <w:r>
+        <w:t xml:space="preserve"> wont conflict with variable naming conventions</w:t>
       </w:r>
     </w:p>
     <w:p>
@@ -2556,6 +2595,1053 @@
       </w:pPr>
       <w:r>
         <w:t>“-“ does conflict but not all languages naming conventions</w:t>
+      </w:r>
+    </w:p>
+    <w:p>
+      <w:r>
+        <w:t>A huge advantage to the 64</w:t>
+      </w:r>
+      <w:r>
+        <w:t xml:space="preserve"> size is when used for a map, each tile can be divided very evenly into different tiles of 9. 7 tiles of 9 is 63 and 1 extra tile for the number column.</w:t>
+      </w:r>
+    </w:p>
+    <w:p>
+      <w:r>
+        <w:t>I may never use this, the main application of it would be a fast databasing system to query things especially for user generated content.</w:t>
+      </w:r>
+    </w:p>
+    <w:p>
+      <w:pPr>
+        <w:pStyle w:val="Heading2"/>
+      </w:pPr>
+      <w:r>
+        <w:t>Loaded map storage</w:t>
+      </w:r>
+    </w:p>
+    <w:p>
+      <w:r>
+        <w:t>There are many ways of storing variables, Static classes with protected variables, XML, JSON or even txt files. The real issue is memory, since I don’t want the loaded map to hold both the original values and the changed values.</w:t>
+      </w:r>
+    </w:p>
+    <w:p>
+      <w:r>
+        <w:t xml:space="preserve">A static class might work </w:t>
+      </w:r>
+      <w:r>
+        <w:t xml:space="preserve">nice, </w:t>
+      </w:r>
+      <w:r>
+        <w:t xml:space="preserve">but </w:t>
+      </w:r>
+      <w:r>
+        <w:t xml:space="preserve">Unity </w:t>
+      </w:r>
+      <w:r>
+        <w:t>doesn’t have true constants or services like in react. The best practice for storing something like a save game is to use file.</w:t>
+      </w:r>
+    </w:p>
+    <w:p>
+      <w:r>
+        <w:t>Unity itself has built in JSON s</w:t>
+      </w:r>
+      <w:r>
+        <w:t>erialization</w:t>
+      </w:r>
+      <w:r>
+        <w:t xml:space="preserve"> so this would be the easiest form of local storage rather than loading them into variables.  </w:t>
+      </w:r>
+      <w:r>
+        <w:t>O</w:t>
+      </w:r>
+      <w:r>
+        <w:t>ne local variable</w:t>
+      </w:r>
+      <w:r>
+        <w:t xml:space="preserve"> should</w:t>
+      </w:r>
+      <w:r>
+        <w:t xml:space="preserve"> hold the json file only reading it for something like a map </w:t>
+      </w:r>
+      <w:r>
+        <w:t>reset</w:t>
+      </w:r>
+      <w:r>
+        <w:t>.</w:t>
+      </w:r>
+    </w:p>
+    <w:p>
+      <w:sdt>
+        <w:sdtPr>
+          <w:id w:val="1082487044"/>
+          <w:citation/>
+        </w:sdtPr>
+        <w:sdtContent>
+          <w:r>
+            <w:fldChar w:fldCharType="begin"/>
+          </w:r>
+          <w:r>
+            <w:rPr>
+              <w:lang w:val="en-US"/>
+            </w:rPr>
+            <w:instrText xml:space="preserve"> CITATION XML \l 1033 </w:instrText>
+          </w:r>
+          <w:r>
+            <w:fldChar w:fldCharType="separate"/>
+          </w:r>
+          <w:r>
+            <w:rPr>
+              <w:noProof/>
+              <w:lang w:val="en-US"/>
+            </w:rPr>
+            <w:t>(Royy212, n.d.)</w:t>
+          </w:r>
+          <w:r>
+            <w:fldChar w:fldCharType="end"/>
+          </w:r>
+        </w:sdtContent>
+      </w:sdt>
+      <w:r>
+        <w:br w:type="page"/>
+      </w:r>
+    </w:p>
+    <w:p>
+      <w:pPr>
+        <w:pStyle w:val="Heading2"/>
+      </w:pPr>
+      <w:r>
+        <w:lastRenderedPageBreak/>
+        <w:t>Save</w:t>
+      </w:r>
+      <w:r>
+        <w:t xml:space="preserve"> </w:t>
+      </w:r>
+      <w:r>
+        <w:t>l</w:t>
+      </w:r>
+      <w:r>
+        <w:t>evel</w:t>
+      </w:r>
+      <w:r>
+        <w:t xml:space="preserve"> format</w:t>
+      </w:r>
+    </w:p>
+    <w:p>
+      <w:r>
+        <w:t xml:space="preserve">Before outputting into json I need to layout what a save will look like. The first thing that needs to be stored is the map size, after that the map tiles itself. Then finally any extra information like what the name is or other variables, this will have to each start with a string </w:t>
+      </w:r>
+      <w:r>
+        <w:t>or variables size since on translated to a single string needs a record of when it starts and stops</w:t>
+      </w:r>
+      <w:r>
+        <w:t>.</w:t>
+      </w:r>
+    </w:p>
+    <w:p>
+      <w:r>
+        <w:t xml:space="preserve">2 things need to </w:t>
+      </w:r>
+      <w:r>
+        <w:t>be kept</w:t>
+      </w:r>
+      <w:r>
+        <w:t xml:space="preserve"> in mind</w:t>
+      </w:r>
+      <w:r>
+        <w:t xml:space="preserve"> when design</w:t>
+      </w:r>
+      <w:r>
+        <w:t>:</w:t>
+      </w:r>
+    </w:p>
+    <w:p>
+      <w:pPr>
+        <w:pStyle w:val="ListParagraph"/>
+        <w:numPr>
+          <w:ilvl w:val="0"/>
+          <w:numId w:val="9"/>
+        </w:numPr>
+      </w:pPr>
+      <w:r>
+        <w:t>Json accepts objects which each should have a name.</w:t>
+      </w:r>
+    </w:p>
+    <w:p>
+      <w:pPr>
+        <w:pStyle w:val="ListParagraph"/>
+        <w:numPr>
+          <w:ilvl w:val="0"/>
+          <w:numId w:val="9"/>
+        </w:numPr>
+      </w:pPr>
+      <w:r>
+        <w:t xml:space="preserve">The </w:t>
+      </w:r>
+      <w:r>
+        <w:t>64-character</w:t>
+      </w:r>
+      <w:r>
+        <w:t xml:space="preserve"> length means some limitations might apply to size</w:t>
+      </w:r>
+      <w:r>
+        <w:t>.</w:t>
+      </w:r>
+    </w:p>
+    <w:p>
+      <w:pPr>
+        <w:pStyle w:val="Heading3"/>
+      </w:pPr>
+      <w:r>
+        <w:t>Result</w:t>
+      </w:r>
+    </w:p>
+    <w:p>
+      <w:pPr>
+        <w:pStyle w:val="NoSpacing"/>
+      </w:pPr>
+      <w:r>
+        <w:t xml:space="preserve">    </w:t>
+      </w:r>
+      <w:proofErr w:type="spellStart"/>
+      <w:r>
+        <w:t>level.width</w:t>
+      </w:r>
+      <w:proofErr w:type="spellEnd"/>
+      <w:r>
+        <w:t xml:space="preserve"> = 10;</w:t>
+      </w:r>
+    </w:p>
+    <w:p>
+      <w:pPr>
+        <w:pStyle w:val="NoSpacing"/>
+      </w:pPr>
+      <w:r>
+        <w:t xml:space="preserve">    </w:t>
+      </w:r>
+      <w:proofErr w:type="spellStart"/>
+      <w:r>
+        <w:t>level.height</w:t>
+      </w:r>
+      <w:proofErr w:type="spellEnd"/>
+      <w:r>
+        <w:t xml:space="preserve"> = 10;</w:t>
+      </w:r>
+    </w:p>
+    <w:p>
+      <w:pPr>
+        <w:pStyle w:val="NoSpacing"/>
+      </w:pPr>
+      <w:r>
+        <w:t xml:space="preserve">    </w:t>
+      </w:r>
+      <w:proofErr w:type="spellStart"/>
+      <w:r>
+        <w:t>level.tileArray</w:t>
+      </w:r>
+      <w:proofErr w:type="spellEnd"/>
+      <w:r>
+        <w:t xml:space="preserve"> = new int[</w:t>
+      </w:r>
+      <w:proofErr w:type="spellStart"/>
+      <w:r>
+        <w:t>level.width</w:t>
+      </w:r>
+      <w:proofErr w:type="spellEnd"/>
+      <w:r>
+        <w:t xml:space="preserve">, </w:t>
+      </w:r>
+      <w:proofErr w:type="spellStart"/>
+      <w:r>
+        <w:t>level.height</w:t>
+      </w:r>
+      <w:proofErr w:type="spellEnd"/>
+      <w:r>
+        <w:t>];</w:t>
+      </w:r>
+    </w:p>
+    <w:p>
+      <w:pPr>
+        <w:pStyle w:val="NoSpacing"/>
+      </w:pPr>
+      <w:r>
+        <w:t xml:space="preserve">    level.name = "";</w:t>
+      </w:r>
+    </w:p>
+    <w:p>
+      <w:pPr>
+        <w:pStyle w:val="Heading2"/>
+      </w:pPr>
+      <w:r>
+        <w:t>Load level format</w:t>
+      </w:r>
+    </w:p>
+    <w:p>
+      <w:r>
+        <w:t>How do I load or render the level?</w:t>
+      </w:r>
+    </w:p>
+    <w:p>
+      <w:r>
+        <w:t xml:space="preserve">The real issue is how to break equals and asset dependency. I need a new asset to </w:t>
+      </w:r>
+      <w:r>
+        <w:t>inherit</w:t>
+      </w:r>
+      <w:r>
+        <w:t xml:space="preserve"> the original one but not change the original.</w:t>
+      </w:r>
+      <w:r>
+        <w:t xml:space="preserve"> In a normal game where sprites need to be duplicated then destroyed there is a very simple function called destroy, this is the key to getting this to work.</w:t>
+      </w:r>
+    </w:p>
+    <w:p>
+      <w:pPr>
+        <w:pStyle w:val="NoSpacing"/>
+      </w:pPr>
+      <w:r>
+        <w:t>Create a new asset inside the game to break its reference to the origin</w:t>
+      </w:r>
+    </w:p>
+    <w:p>
+      <w:pPr>
+        <w:pStyle w:val="NoSpacing"/>
+      </w:pPr>
+      <w:r>
+        <w:t xml:space="preserve">        </w:t>
+      </w:r>
+      <w:proofErr w:type="spellStart"/>
+      <w:r>
+        <w:t>tileBasic.gameObject</w:t>
+      </w:r>
+      <w:proofErr w:type="spellEnd"/>
+      <w:r>
+        <w:t xml:space="preserve"> = Instantiate(</w:t>
+      </w:r>
+      <w:proofErr w:type="spellStart"/>
+      <w:r>
+        <w:t>tileNumber</w:t>
+      </w:r>
+      <w:proofErr w:type="spellEnd"/>
+      <w:r>
+        <w:t>, transform);</w:t>
+      </w:r>
+    </w:p>
+    <w:p>
+      <w:pPr>
+        <w:pStyle w:val="NoSpacing"/>
+      </w:pPr>
+    </w:p>
+    <w:p>
+      <w:pPr>
+        <w:pStyle w:val="NoSpacing"/>
+      </w:pPr>
+      <w:r>
+        <w:t>Prefab can now be instanced without changing the other tiles prefabs</w:t>
+      </w:r>
+    </w:p>
+    <w:p>
+      <w:pPr>
+        <w:pStyle w:val="NoSpacing"/>
+      </w:pPr>
+      <w:r>
+        <w:t xml:space="preserve">        </w:t>
+      </w:r>
+      <w:proofErr w:type="spellStart"/>
+      <w:r>
+        <w:t>TextMesh</w:t>
+      </w:r>
+      <w:proofErr w:type="spellEnd"/>
+      <w:r>
+        <w:t xml:space="preserve"> number = </w:t>
+      </w:r>
+      <w:proofErr w:type="spellStart"/>
+      <w:r>
+        <w:t>tileBasic.gameObject.GetComponentInChildren</w:t>
+      </w:r>
+      <w:proofErr w:type="spellEnd"/>
+      <w:r>
+        <w:t>&lt;</w:t>
+      </w:r>
+      <w:proofErr w:type="spellStart"/>
+      <w:r>
+        <w:t>TextMesh</w:t>
+      </w:r>
+      <w:proofErr w:type="spellEnd"/>
+      <w:r>
+        <w:t>&gt;();</w:t>
+      </w:r>
+    </w:p>
+    <w:p>
+      <w:pPr>
+        <w:pStyle w:val="NoSpacing"/>
+      </w:pPr>
+      <w:r>
+        <w:t xml:space="preserve">         </w:t>
+      </w:r>
+    </w:p>
+    <w:p>
+      <w:pPr>
+        <w:pStyle w:val="NoSpacing"/>
+      </w:pPr>
+      <w:r>
+        <w:t>Simple logic since 0 is default in array</w:t>
+      </w:r>
+    </w:p>
+    <w:p>
+      <w:pPr>
+        <w:pStyle w:val="NoSpacing"/>
+      </w:pPr>
+      <w:r>
+        <w:t xml:space="preserve">        if (</w:t>
+      </w:r>
+      <w:proofErr w:type="spellStart"/>
+      <w:r>
+        <w:t>level.tileArray</w:t>
+      </w:r>
+      <w:proofErr w:type="spellEnd"/>
+      <w:r>
+        <w:t>[y, x] != 0)</w:t>
+      </w:r>
+    </w:p>
+    <w:p>
+      <w:pPr>
+        <w:pStyle w:val="NoSpacing"/>
+      </w:pPr>
+      <w:r>
+        <w:t xml:space="preserve">        {</w:t>
+      </w:r>
+    </w:p>
+    <w:p>
+      <w:pPr>
+        <w:pStyle w:val="NoSpacing"/>
+      </w:pPr>
+      <w:r>
+        <w:t xml:space="preserve">          </w:t>
+      </w:r>
+      <w:proofErr w:type="spellStart"/>
+      <w:r>
+        <w:t>number.text</w:t>
+      </w:r>
+      <w:proofErr w:type="spellEnd"/>
+      <w:r>
+        <w:t xml:space="preserve"> = </w:t>
+      </w:r>
+      <w:proofErr w:type="spellStart"/>
+      <w:r>
+        <w:t>level.tileArray</w:t>
+      </w:r>
+      <w:proofErr w:type="spellEnd"/>
+      <w:r>
+        <w:t>[y, x].</w:t>
+      </w:r>
+      <w:proofErr w:type="spellStart"/>
+      <w:r>
+        <w:t>ToString</w:t>
+      </w:r>
+      <w:proofErr w:type="spellEnd"/>
+      <w:r>
+        <w:t>();</w:t>
+      </w:r>
+    </w:p>
+    <w:p>
+      <w:pPr>
+        <w:pStyle w:val="NoSpacing"/>
+      </w:pPr>
+      <w:r>
+        <w:t xml:space="preserve">        }</w:t>
+      </w:r>
+    </w:p>
+    <w:p>
+      <w:pPr>
+        <w:pStyle w:val="NoSpacing"/>
+      </w:pPr>
+    </w:p>
+    <w:p>
+      <w:pPr>
+        <w:pStyle w:val="NoSpacing"/>
+      </w:pPr>
+      <w:r>
+        <w:t>This is another instantiate, but all the changes need be in place before creation.</w:t>
+      </w:r>
+      <w:r>
+        <w:t xml:space="preserve"> </w:t>
+      </w:r>
+    </w:p>
+    <w:p>
+      <w:pPr>
+        <w:pStyle w:val="NoSpacing"/>
+      </w:pPr>
+      <w:r>
+        <w:t xml:space="preserve">        </w:t>
+      </w:r>
+      <w:proofErr w:type="spellStart"/>
+      <w:r>
+        <w:t>mapClick.SetTile</w:t>
+      </w:r>
+      <w:proofErr w:type="spellEnd"/>
+      <w:r>
+        <w:t xml:space="preserve">(new Vector3Int(x, y, 0), </w:t>
+      </w:r>
+      <w:proofErr w:type="spellStart"/>
+      <w:r>
+        <w:t>tileBasic</w:t>
+      </w:r>
+      <w:proofErr w:type="spellEnd"/>
+      <w:r>
+        <w:t>);</w:t>
+      </w:r>
+    </w:p>
+    <w:p>
+      <w:pPr>
+        <w:pStyle w:val="NoSpacing"/>
+      </w:pPr>
+      <w:r>
+        <w:t xml:space="preserve">         </w:t>
+      </w:r>
+    </w:p>
+    <w:p>
+      <w:pPr>
+        <w:pStyle w:val="NoSpacing"/>
+      </w:pPr>
+      <w:r>
+        <w:t>Destroy the original object after the launch</w:t>
+      </w:r>
+    </w:p>
+    <w:p>
+      <w:pPr>
+        <w:pStyle w:val="NoSpacing"/>
+      </w:pPr>
+      <w:r>
+        <w:t xml:space="preserve">        Destroy(</w:t>
+      </w:r>
+      <w:proofErr w:type="spellStart"/>
+      <w:r>
+        <w:t>tileBasic.gameObject</w:t>
+      </w:r>
+      <w:proofErr w:type="spellEnd"/>
+      <w:r>
+        <w:t>, 1);</w:t>
+      </w:r>
+    </w:p>
+    <w:p>
+      <w:pPr>
+        <w:pStyle w:val="NoSpacing"/>
+      </w:pPr>
+    </w:p>
+    <w:p>
+      <w:pPr>
+        <w:pStyle w:val="NoSpacing"/>
+      </w:pPr>
+      <w:r>
+        <w:t>This is a very simple implementation of duplicating each number tile and distributing it to the Tilemap.</w:t>
+      </w:r>
+      <w:r>
+        <w:br/>
+        <w:t>A big improvement would be trying to destroy the object outside of the loop that way we wouldn’t need to delay it but right now it will not work.</w:t>
+      </w:r>
+    </w:p>
+    <w:p>
+      <w:r>
+        <w:br w:type="page"/>
+      </w:r>
+    </w:p>
+    <w:p>
+      <w:pPr>
+        <w:pStyle w:val="Heading3"/>
+      </w:pPr>
+      <w:r>
+        <w:lastRenderedPageBreak/>
+        <w:t>Reading the Json into the Level object</w:t>
+      </w:r>
+    </w:p>
+    <w:p>
+      <w:r>
+        <w:t>Its very simple, any object can be turned into a json string, then this can be outputted into json or text file to then be read back.</w:t>
+      </w:r>
+    </w:p>
+    <w:p>
+      <w:pPr>
+        <w:rPr>
+          <w:rFonts w:ascii="Courier New" w:hAnsi="Courier New" w:cs="Courier New"/>
+          <w:color w:val="000000"/>
+          <w:sz w:val="23"/>
+          <w:szCs w:val="23"/>
+          <w:shd w:val="clear" w:color="auto" w:fill="F0F0F0"/>
+        </w:rPr>
+      </w:pPr>
+      <w:r>
+        <w:rPr>
+          <w:rFonts w:ascii="Courier New" w:hAnsi="Courier New" w:cs="Courier New"/>
+          <w:color w:val="000000"/>
+          <w:sz w:val="23"/>
+          <w:szCs w:val="23"/>
+          <w:shd w:val="clear" w:color="auto" w:fill="F0F0F0"/>
+        </w:rPr>
+        <w:t xml:space="preserve">string json = </w:t>
+      </w:r>
+      <w:proofErr w:type="spellStart"/>
+      <w:r>
+        <w:rPr>
+          <w:rFonts w:ascii="Courier New" w:hAnsi="Courier New" w:cs="Courier New"/>
+          <w:color w:val="000000"/>
+          <w:sz w:val="23"/>
+          <w:szCs w:val="23"/>
+          <w:shd w:val="clear" w:color="auto" w:fill="F0F0F0"/>
+        </w:rPr>
+        <w:t>JsonUtility.ToJson</w:t>
+      </w:r>
+      <w:proofErr w:type="spellEnd"/>
+      <w:r>
+        <w:rPr>
+          <w:rFonts w:ascii="Courier New" w:hAnsi="Courier New" w:cs="Courier New"/>
+          <w:color w:val="000000"/>
+          <w:sz w:val="23"/>
+          <w:szCs w:val="23"/>
+          <w:shd w:val="clear" w:color="auto" w:fill="F0F0F0"/>
+        </w:rPr>
+        <w:t>(</w:t>
+      </w:r>
+      <w:proofErr w:type="spellStart"/>
+      <w:r>
+        <w:rPr>
+          <w:rFonts w:ascii="Courier New" w:hAnsi="Courier New" w:cs="Courier New"/>
+          <w:color w:val="000000"/>
+          <w:sz w:val="23"/>
+          <w:szCs w:val="23"/>
+          <w:shd w:val="clear" w:color="auto" w:fill="F0F0F0"/>
+        </w:rPr>
+        <w:t>myObject</w:t>
+      </w:r>
+      <w:proofErr w:type="spellEnd"/>
+      <w:r>
+        <w:rPr>
+          <w:rFonts w:ascii="Courier New" w:hAnsi="Courier New" w:cs="Courier New"/>
+          <w:color w:val="000000"/>
+          <w:sz w:val="23"/>
+          <w:szCs w:val="23"/>
+          <w:shd w:val="clear" w:color="auto" w:fill="F0F0F0"/>
+        </w:rPr>
+        <w:t>);</w:t>
+      </w:r>
+    </w:p>
+    <w:p>
+      <w:pPr>
+        <w:rPr>
+          <w:shd w:val="clear" w:color="auto" w:fill="F0F0F0"/>
+        </w:rPr>
+      </w:pPr>
+      <w:r>
+        <w:rPr>
+          <w:shd w:val="clear" w:color="auto" w:fill="F0F0F0"/>
+        </w:rPr>
+        <w:t>Then to convert it back</w:t>
+      </w:r>
+    </w:p>
+    <w:p>
+      <w:pPr>
+        <w:rPr>
+          <w:rFonts w:ascii="Courier New" w:hAnsi="Courier New" w:cs="Courier New"/>
+          <w:color w:val="000000"/>
+          <w:sz w:val="23"/>
+          <w:szCs w:val="23"/>
+          <w:shd w:val="clear" w:color="auto" w:fill="F0F0F0"/>
+        </w:rPr>
+      </w:pPr>
+      <w:proofErr w:type="spellStart"/>
+      <w:r>
+        <w:rPr>
+          <w:rFonts w:ascii="Courier New" w:hAnsi="Courier New" w:cs="Courier New"/>
+          <w:color w:val="000000"/>
+          <w:sz w:val="23"/>
+          <w:szCs w:val="23"/>
+          <w:shd w:val="clear" w:color="auto" w:fill="F0F0F0"/>
+        </w:rPr>
+        <w:t>myObject</w:t>
+      </w:r>
+      <w:proofErr w:type="spellEnd"/>
+      <w:r>
+        <w:rPr>
+          <w:rFonts w:ascii="Courier New" w:hAnsi="Courier New" w:cs="Courier New"/>
+          <w:color w:val="000000"/>
+          <w:sz w:val="23"/>
+          <w:szCs w:val="23"/>
+          <w:shd w:val="clear" w:color="auto" w:fill="F0F0F0"/>
+        </w:rPr>
+        <w:t xml:space="preserve"> = </w:t>
+      </w:r>
+      <w:proofErr w:type="spellStart"/>
+      <w:r>
+        <w:rPr>
+          <w:rFonts w:ascii="Courier New" w:hAnsi="Courier New" w:cs="Courier New"/>
+          <w:color w:val="000000"/>
+          <w:sz w:val="23"/>
+          <w:szCs w:val="23"/>
+          <w:shd w:val="clear" w:color="auto" w:fill="F0F0F0"/>
+        </w:rPr>
+        <w:t>JsonUtility.FromJson</w:t>
+      </w:r>
+      <w:proofErr w:type="spellEnd"/>
+      <w:r>
+        <w:rPr>
+          <w:rFonts w:ascii="Courier New" w:hAnsi="Courier New" w:cs="Courier New"/>
+          <w:color w:val="000000"/>
+          <w:sz w:val="23"/>
+          <w:szCs w:val="23"/>
+          <w:shd w:val="clear" w:color="auto" w:fill="F0F0F0"/>
+        </w:rPr>
+        <w:t>&lt;</w:t>
+      </w:r>
+      <w:proofErr w:type="spellStart"/>
+      <w:r>
+        <w:rPr>
+          <w:rFonts w:ascii="Courier New" w:hAnsi="Courier New" w:cs="Courier New"/>
+          <w:color w:val="000000"/>
+          <w:sz w:val="23"/>
+          <w:szCs w:val="23"/>
+          <w:shd w:val="clear" w:color="auto" w:fill="F0F0F0"/>
+        </w:rPr>
+        <w:t>MyClass</w:t>
+      </w:r>
+      <w:proofErr w:type="spellEnd"/>
+      <w:r>
+        <w:rPr>
+          <w:rFonts w:ascii="Courier New" w:hAnsi="Courier New" w:cs="Courier New"/>
+          <w:color w:val="000000"/>
+          <w:sz w:val="23"/>
+          <w:szCs w:val="23"/>
+          <w:shd w:val="clear" w:color="auto" w:fill="F0F0F0"/>
+        </w:rPr>
+        <w:t>&gt;(json);</w:t>
+      </w:r>
+    </w:p>
+    <w:p>
+      <w:sdt>
+        <w:sdtPr>
+          <w:id w:val="-1955936482"/>
+          <w:citation/>
+        </w:sdtPr>
+        <w:sdtContent>
+          <w:r>
+            <w:fldChar w:fldCharType="begin"/>
+          </w:r>
+          <w:r>
+            <w:rPr>
+              <w:rFonts w:ascii="Courier New" w:hAnsi="Courier New" w:cs="Courier New"/>
+              <w:color w:val="000000"/>
+              <w:sz w:val="23"/>
+              <w:szCs w:val="23"/>
+              <w:shd w:val="clear" w:color="auto" w:fill="F0F0F0"/>
+              <w:lang w:val="en-US"/>
+            </w:rPr>
+            <w:instrText xml:space="preserve"> CITATION Uni20 \l 1033 </w:instrText>
+          </w:r>
+          <w:r>
+            <w:fldChar w:fldCharType="separate"/>
+          </w:r>
+          <w:r>
+            <w:rPr>
+              <w:rFonts w:ascii="Courier New" w:hAnsi="Courier New" w:cs="Courier New"/>
+              <w:noProof/>
+              <w:color w:val="000000"/>
+              <w:sz w:val="23"/>
+              <w:szCs w:val="23"/>
+              <w:shd w:val="clear" w:color="auto" w:fill="F0F0F0"/>
+              <w:lang w:val="en-US"/>
+            </w:rPr>
+            <w:t>(Unity, 2020)</w:t>
+          </w:r>
+          <w:r>
+            <w:fldChar w:fldCharType="end"/>
+          </w:r>
+        </w:sdtContent>
+      </w:sdt>
+    </w:p>
+    <w:p>
+      <w:pPr>
+        <w:pStyle w:val="Heading3"/>
+      </w:pPr>
+      <w:r>
+        <w:t>Result</w:t>
+      </w:r>
+    </w:p>
+    <w:p>
+      <w:r>
+        <w:t>{"width":10,"height":10,"name":""}</w:t>
+      </w:r>
+    </w:p>
+    <w:p>
+      <w:r>
+        <w:t>This simple json code can be converted from a text file into a level object.</w:t>
+      </w:r>
+    </w:p>
+    <w:p>
+      <w:r>
+        <w:t>level = JsonUtility.FromJson&lt;Level&gt;(File.ReadAllText(Application.dataPath + "/Scripts/Map1.json"));</w:t>
+      </w:r>
+    </w:p>
+    <w:p>
+      <w:pPr>
+        <w:pStyle w:val="Heading2"/>
+      </w:pPr>
+      <w:r>
+        <w:t>Loading Json Format</w:t>
+      </w:r>
+    </w:p>
+    <w:p>
+      <w:r>
+        <w:t>The issue is any complex array or object wont save to json, but we can use this issue as a strength of code that means out level object could have packed map that is just and array and an unpacked version within the instance of itself.</w:t>
+      </w:r>
+    </w:p>
+    <w:p>
+      <w:r>
+        <w:t xml:space="preserve">public int[] </w:t>
+      </w:r>
+      <w:proofErr w:type="spellStart"/>
+      <w:r>
+        <w:t>tileArray_packed</w:t>
+      </w:r>
+      <w:proofErr w:type="spellEnd"/>
+      <w:r>
+        <w:t>;</w:t>
+      </w:r>
+    </w:p>
+    <w:p>
+      <w:r>
+        <w:t xml:space="preserve">this means it </w:t>
+      </w:r>
+      <w:proofErr w:type="gramStart"/>
+      <w:r>
+        <w:t>wont</w:t>
+      </w:r>
+      <w:proofErr w:type="gramEnd"/>
+      <w:r>
+        <w:t xml:space="preserve"> save 2 maps just one to json.</w:t>
+      </w:r>
+    </w:p>
+    <w:p>
+      <w:r>
+        <w:t xml:space="preserve">We can pack </w:t>
+      </w:r>
+      <w:proofErr w:type="spellStart"/>
+      <w:r>
+        <w:t>andupack</w:t>
+      </w:r>
+      <w:proofErr w:type="spellEnd"/>
+      <w:r>
+        <w:t xml:space="preserve"> the map when we set the tiles inside start with the same loops.</w:t>
+      </w:r>
+    </w:p>
+    <w:p>
+      <w:proofErr w:type="spellStart"/>
+      <w:r>
+        <w:t>level.tileArray</w:t>
+      </w:r>
+      <w:proofErr w:type="spellEnd"/>
+      <w:r>
+        <w:t xml:space="preserve">[y, x] = </w:t>
+      </w:r>
+      <w:proofErr w:type="spellStart"/>
+      <w:r>
+        <w:t>level.tileArray_packed</w:t>
+      </w:r>
+      <w:proofErr w:type="spellEnd"/>
+      <w:r>
+        <w:t>[y * 10 + x];</w:t>
+      </w:r>
+    </w:p>
+    <w:p>
+      <w:r>
+        <w:t>T</w:t>
+      </w:r>
+      <w:r>
+        <w:t xml:space="preserve">he reverse equation can be used to save the file. The only issue with loading is any variables that is not created due to </w:t>
+      </w:r>
+      <w:r>
+        <w:t>lack of saved variables in the json need to be created after the level is loaded.</w:t>
+      </w:r>
+    </w:p>
+    <w:p>
+      <w:pPr>
+        <w:pStyle w:val="Heading3"/>
+      </w:pPr>
+      <w:r>
+        <w:t>Result</w:t>
+      </w:r>
+    </w:p>
+    <w:p>
+      <w:r>
+        <w:t xml:space="preserve">I will leave this here but I could just use the packed map for </w:t>
+      </w:r>
+      <w:proofErr w:type="gramStart"/>
+      <w:r>
+        <w:t>now</w:t>
+      </w:r>
+      <w:proofErr w:type="gramEnd"/>
+      <w:r>
+        <w:t xml:space="preserve"> but this may change if I have to have more complex maps that do need to be packed or unpacked.</w:t>
+      </w:r>
+    </w:p>
+    <w:p>
+      <w:r>
+        <w:t>The correct y and x coordaining in the array are the max width times the height plus the width since for everything max width you will get a new row.</w:t>
+      </w:r>
+    </w:p>
+    <w:p>
+      <w:r>
+        <w:t>if (</w:t>
+      </w:r>
+      <w:proofErr w:type="spellStart"/>
+      <w:r>
+        <w:t>level.tileArray_packed</w:t>
+      </w:r>
+      <w:proofErr w:type="spellEnd"/>
+      <w:r>
+        <w:t xml:space="preserve">[y * </w:t>
+      </w:r>
+      <w:proofErr w:type="spellStart"/>
+      <w:r>
+        <w:t>level.width</w:t>
+      </w:r>
+      <w:proofErr w:type="spellEnd"/>
+      <w:r>
+        <w:t xml:space="preserve"> + x] != 0)</w:t>
+      </w:r>
+    </w:p>
+    <w:p>
+      <w:pPr>
+        <w:ind w:firstLine="720"/>
+      </w:pPr>
+      <w:r>
+        <w:t>{</w:t>
+      </w:r>
+      <w:proofErr w:type="spellStart"/>
+      <w:r>
+        <w:t>number.text</w:t>
+      </w:r>
+      <w:proofErr w:type="spellEnd"/>
+      <w:r>
+        <w:t xml:space="preserve"> = </w:t>
+      </w:r>
+      <w:proofErr w:type="spellStart"/>
+      <w:r>
+        <w:t>level.tileArray_packed</w:t>
+      </w:r>
+      <w:proofErr w:type="spellEnd"/>
+      <w:r>
+        <w:t xml:space="preserve">[y * </w:t>
+      </w:r>
+      <w:proofErr w:type="spellStart"/>
+      <w:r>
+        <w:t>level.width</w:t>
+      </w:r>
+      <w:proofErr w:type="spellEnd"/>
+      <w:r>
+        <w:t xml:space="preserve"> + x].</w:t>
+      </w:r>
+      <w:proofErr w:type="spellStart"/>
+      <w:r>
+        <w:t>ToString</w:t>
+      </w:r>
+      <w:proofErr w:type="spellEnd"/>
+      <w:r>
+        <w:t>();}</w:t>
+      </w:r>
+    </w:p>
+    <w:p>
+      <w:r>
+        <w:br w:type="page"/>
+      </w:r>
+    </w:p>
+    <w:p>
+      <w:pPr>
+        <w:pStyle w:val="Heading1"/>
+      </w:pPr>
+      <w:r>
+        <w:lastRenderedPageBreak/>
+        <w:t>Game Logic</w:t>
+      </w:r>
+    </w:p>
+    <w:p>
+      <w:pPr>
+        <w:pStyle w:val="Heading2"/>
+      </w:pPr>
+      <w:r>
+        <w:t>Brief</w:t>
+      </w:r>
+    </w:p>
+    <w:p>
+      <w:r>
+        <w:t>We need some game logic to first detect where the correct tile is selected or not but accurately assess w</w:t>
+      </w:r>
+      <w:r>
+        <w:t xml:space="preserve">hat </w:t>
+      </w:r>
+      <w:r>
+        <w:t xml:space="preserve">number should </w:t>
+      </w:r>
+      <w:r>
+        <w:t>be there</w:t>
+      </w:r>
+      <w:r>
+        <w:t>. This could even go so far and predicting the correct number in a selected tile, this would then give a lot more reusability of out save storage since each int could be different types of a tile and not</w:t>
+      </w:r>
+      <w:r>
+        <w:t xml:space="preserve"> a</w:t>
+      </w:r>
+      <w:r>
+        <w:t xml:space="preserve"> different number.</w:t>
+      </w:r>
+    </w:p>
+    <w:p>
+      <w:pPr>
+        <w:pStyle w:val="Heading2"/>
+      </w:pPr>
+      <w:r>
+        <w:t>Selected tile</w:t>
+      </w:r>
+      <w:r>
+        <w:t xml:space="preserve"> stored into level</w:t>
+      </w:r>
+    </w:p>
+    <w:p>
+      <w:r>
+        <w:t>First thing that is needed is another two level int arrays:</w:t>
+      </w:r>
+    </w:p>
+    <w:p>
+      <w:pPr>
+        <w:pStyle w:val="ListParagraph"/>
+        <w:numPr>
+          <w:ilvl w:val="0"/>
+          <w:numId w:val="11"/>
+        </w:numPr>
+      </w:pPr>
+      <w:r>
+        <w:t>The correct selection of tiles</w:t>
+      </w:r>
+    </w:p>
+    <w:p>
+      <w:pPr>
+        <w:pStyle w:val="ListParagraph"/>
+        <w:numPr>
+          <w:ilvl w:val="0"/>
+          <w:numId w:val="11"/>
+        </w:numPr>
+      </w:pPr>
+      <w:r>
+        <w:t>The current selection of tiles</w:t>
+      </w:r>
+    </w:p>
+    <w:p>
+      <w:r>
+        <w:t>When a tile is selected it is then added to the current selection and once per turn/selection it will be checked against the correct tiles</w:t>
+      </w:r>
+      <w:r>
+        <w:t>.</w:t>
+      </w:r>
+    </w:p>
+    <w:p>
+      <w:r>
+        <w:t xml:space="preserve"> </w:t>
       </w:r>
     </w:p>
     <w:sectPr>
@@ -2571,6 +3657,92 @@
 <file path=word/numbering.xml><?xml version="1.0" encoding="utf-8"?>
 <w:numbering xmlns:wpc="http://schemas.microsoft.com/office/word/2010/wordprocessingCanvas" xmlns:cx="http://schemas.microsoft.com/office/drawing/2014/chartex" xmlns:cx1="http://schemas.microsoft.com/office/drawing/2015/9/8/chartex" xmlns:cx2="http://schemas.microsoft.com/office/drawing/2015/10/21/chartex" xmlns:cx3="http://schemas.microsoft.com/office/drawing/2016/5/9/chartex" xmlns:cx4="http://schemas.microsoft.com/office/drawing/2016/5/10/chartex" xmlns:cx5="http://schemas.microsoft.com/office/drawing/2016/5/11/chartex" xmlns:cx6="http://schemas.microsoft.com/office/drawing/2016/5/12/chartex" xmlns:cx7="http://schemas.microsoft.com/office/drawing/2016/5/13/chartex" xmlns:cx8="http://schemas.microsoft.com/office/drawing/2016/5/14/chartex" xmlns:mc="http://schemas.openxmlformats.org/markup-compatibility/2006" xmlns:aink="http://schemas.microsoft.com/office/drawing/2016/ink" xmlns:am3d="http://schemas.microsoft.com/office/drawing/2017/model3d" xmlns:o="urn:schemas-microsoft-com:office:office" xmlns:r="http://schemas.openxmlformats.org/officeDocument/2006/relationships" xmlns:m="http://schemas.openxmlformats.org/officeDocument/2006/math" xmlns:v="urn:schemas-microsoft-com:vml" xmlns:wp14="http://schemas.microsoft.com/office/word/2010/wordprocessingDrawing" xmlns:wp="http://schemas.openxmlformats.org/drawingml/2006/wordprocessingDrawing" xmlns:w10="urn:schemas-microsoft-com:office:word" xmlns:w="http://schemas.openxmlformats.org/wordprocessingml/2006/main" xmlns:w14="http://schemas.microsoft.com/office/word/2010/wordml" xmlns:w15="http://schemas.microsoft.com/office/word/2012/wordml" xmlns:w16cid="http://schemas.microsoft.com/office/word/2016/wordml/cid" xmlns:w16se="http://schemas.microsoft.com/office/word/2015/wordml/symex" xmlns:wpg="http://schemas.microsoft.com/office/word/2010/wordprocessingGroup" xmlns:wpi="http://schemas.microsoft.com/office/word/2010/wordprocessingInk" xmlns:wne="http://schemas.microsoft.com/office/word/2006/wordml" xmlns:wps="http://schemas.microsoft.com/office/word/2010/wordprocessingShape" mc:Ignorable="w14 w15 w16se w16cid wp14">
   <w:abstractNum w:abstractNumId="0" w15:restartNumberingAfterBreak="0">
+    <w:nsid w:val="09B87767"/>
+    <w:multiLevelType w:val="hybridMultilevel"/>
+    <w:tmpl w:val="10AA8DBE"/>
+    <w:lvl w:ilvl="0" w:tplc="1409000F">
+      <w:start w:val="1"/>
+      <w:numFmt w:val="decimal"/>
+      <w:lvlText w:val="%1."/>
+      <w:lvlJc w:val="left"/>
+      <w:pPr>
+        <w:ind w:left="720" w:hanging="360"/>
+      </w:pPr>
+    </w:lvl>
+    <w:lvl w:ilvl="1" w:tplc="14090019" w:tentative="1">
+      <w:start w:val="1"/>
+      <w:numFmt w:val="lowerLetter"/>
+      <w:lvlText w:val="%2."/>
+      <w:lvlJc w:val="left"/>
+      <w:pPr>
+        <w:ind w:left="1440" w:hanging="360"/>
+      </w:pPr>
+    </w:lvl>
+    <w:lvl w:ilvl="2" w:tplc="1409001B" w:tentative="1">
+      <w:start w:val="1"/>
+      <w:numFmt w:val="lowerRoman"/>
+      <w:lvlText w:val="%3."/>
+      <w:lvlJc w:val="right"/>
+      <w:pPr>
+        <w:ind w:left="2160" w:hanging="180"/>
+      </w:pPr>
+    </w:lvl>
+    <w:lvl w:ilvl="3" w:tplc="1409000F" w:tentative="1">
+      <w:start w:val="1"/>
+      <w:numFmt w:val="decimal"/>
+      <w:lvlText w:val="%4."/>
+      <w:lvlJc w:val="left"/>
+      <w:pPr>
+        <w:ind w:left="2880" w:hanging="360"/>
+      </w:pPr>
+    </w:lvl>
+    <w:lvl w:ilvl="4" w:tplc="14090019" w:tentative="1">
+      <w:start w:val="1"/>
+      <w:numFmt w:val="lowerLetter"/>
+      <w:lvlText w:val="%5."/>
+      <w:lvlJc w:val="left"/>
+      <w:pPr>
+        <w:ind w:left="3600" w:hanging="360"/>
+      </w:pPr>
+    </w:lvl>
+    <w:lvl w:ilvl="5" w:tplc="1409001B" w:tentative="1">
+      <w:start w:val="1"/>
+      <w:numFmt w:val="lowerRoman"/>
+      <w:lvlText w:val="%6."/>
+      <w:lvlJc w:val="right"/>
+      <w:pPr>
+        <w:ind w:left="4320" w:hanging="180"/>
+      </w:pPr>
+    </w:lvl>
+    <w:lvl w:ilvl="6" w:tplc="1409000F" w:tentative="1">
+      <w:start w:val="1"/>
+      <w:numFmt w:val="decimal"/>
+      <w:lvlText w:val="%7."/>
+      <w:lvlJc w:val="left"/>
+      <w:pPr>
+        <w:ind w:left="5040" w:hanging="360"/>
+      </w:pPr>
+    </w:lvl>
+    <w:lvl w:ilvl="7" w:tplc="14090019" w:tentative="1">
+      <w:start w:val="1"/>
+      <w:numFmt w:val="lowerLetter"/>
+      <w:lvlText w:val="%8."/>
+      <w:lvlJc w:val="left"/>
+      <w:pPr>
+        <w:ind w:left="5760" w:hanging="360"/>
+      </w:pPr>
+    </w:lvl>
+    <w:lvl w:ilvl="8" w:tplc="1409001B" w:tentative="1">
+      <w:start w:val="1"/>
+      <w:numFmt w:val="lowerRoman"/>
+      <w:lvlText w:val="%9."/>
+      <w:lvlJc w:val="right"/>
+      <w:pPr>
+        <w:ind w:left="6480" w:hanging="180"/>
+      </w:pPr>
+    </w:lvl>
+  </w:abstractNum>
+  <w:abstractNum w:abstractNumId="1" w15:restartNumberingAfterBreak="0">
     <w:nsid w:val="15DD7812"/>
     <w:multiLevelType w:val="hybridMultilevel"/>
     <w:tmpl w:val="1D1E63D6"/>
@@ -2656,7 +3828,7 @@
       </w:pPr>
     </w:lvl>
   </w:abstractNum>
-  <w:abstractNum w:abstractNumId="1" w15:restartNumberingAfterBreak="0">
+  <w:abstractNum w:abstractNumId="2" w15:restartNumberingAfterBreak="0">
     <w:nsid w:val="19602B06"/>
     <w:multiLevelType w:val="hybridMultilevel"/>
     <w:tmpl w:val="8FE85000"/>
@@ -2742,7 +3914,93 @@
       </w:pPr>
     </w:lvl>
   </w:abstractNum>
-  <w:abstractNum w:abstractNumId="2" w15:restartNumberingAfterBreak="0">
+  <w:abstractNum w:abstractNumId="3" w15:restartNumberingAfterBreak="0">
+    <w:nsid w:val="1F471CA0"/>
+    <w:multiLevelType w:val="hybridMultilevel"/>
+    <w:tmpl w:val="A456FDD8"/>
+    <w:lvl w:ilvl="0" w:tplc="1409000F">
+      <w:start w:val="1"/>
+      <w:numFmt w:val="decimal"/>
+      <w:lvlText w:val="%1."/>
+      <w:lvlJc w:val="left"/>
+      <w:pPr>
+        <w:ind w:left="720" w:hanging="360"/>
+      </w:pPr>
+    </w:lvl>
+    <w:lvl w:ilvl="1" w:tplc="14090019" w:tentative="1">
+      <w:start w:val="1"/>
+      <w:numFmt w:val="lowerLetter"/>
+      <w:lvlText w:val="%2."/>
+      <w:lvlJc w:val="left"/>
+      <w:pPr>
+        <w:ind w:left="1440" w:hanging="360"/>
+      </w:pPr>
+    </w:lvl>
+    <w:lvl w:ilvl="2" w:tplc="1409001B" w:tentative="1">
+      <w:start w:val="1"/>
+      <w:numFmt w:val="lowerRoman"/>
+      <w:lvlText w:val="%3."/>
+      <w:lvlJc w:val="right"/>
+      <w:pPr>
+        <w:ind w:left="2160" w:hanging="180"/>
+      </w:pPr>
+    </w:lvl>
+    <w:lvl w:ilvl="3" w:tplc="1409000F" w:tentative="1">
+      <w:start w:val="1"/>
+      <w:numFmt w:val="decimal"/>
+      <w:lvlText w:val="%4."/>
+      <w:lvlJc w:val="left"/>
+      <w:pPr>
+        <w:ind w:left="2880" w:hanging="360"/>
+      </w:pPr>
+    </w:lvl>
+    <w:lvl w:ilvl="4" w:tplc="14090019" w:tentative="1">
+      <w:start w:val="1"/>
+      <w:numFmt w:val="lowerLetter"/>
+      <w:lvlText w:val="%5."/>
+      <w:lvlJc w:val="left"/>
+      <w:pPr>
+        <w:ind w:left="3600" w:hanging="360"/>
+      </w:pPr>
+    </w:lvl>
+    <w:lvl w:ilvl="5" w:tplc="1409001B" w:tentative="1">
+      <w:start w:val="1"/>
+      <w:numFmt w:val="lowerRoman"/>
+      <w:lvlText w:val="%6."/>
+      <w:lvlJc w:val="right"/>
+      <w:pPr>
+        <w:ind w:left="4320" w:hanging="180"/>
+      </w:pPr>
+    </w:lvl>
+    <w:lvl w:ilvl="6" w:tplc="1409000F" w:tentative="1">
+      <w:start w:val="1"/>
+      <w:numFmt w:val="decimal"/>
+      <w:lvlText w:val="%7."/>
+      <w:lvlJc w:val="left"/>
+      <w:pPr>
+        <w:ind w:left="5040" w:hanging="360"/>
+      </w:pPr>
+    </w:lvl>
+    <w:lvl w:ilvl="7" w:tplc="14090019" w:tentative="1">
+      <w:start w:val="1"/>
+      <w:numFmt w:val="lowerLetter"/>
+      <w:lvlText w:val="%8."/>
+      <w:lvlJc w:val="left"/>
+      <w:pPr>
+        <w:ind w:left="5760" w:hanging="360"/>
+      </w:pPr>
+    </w:lvl>
+    <w:lvl w:ilvl="8" w:tplc="1409001B" w:tentative="1">
+      <w:start w:val="1"/>
+      <w:numFmt w:val="lowerRoman"/>
+      <w:lvlText w:val="%9."/>
+      <w:lvlJc w:val="right"/>
+      <w:pPr>
+        <w:ind w:left="6480" w:hanging="180"/>
+      </w:pPr>
+    </w:lvl>
+  </w:abstractNum>
+  <w:abstractNum w:abstractNumId="4" w15:restartNumberingAfterBreak="0">
     <w:nsid w:val="24532D3D"/>
     <w:multiLevelType w:val="hybridMultilevel"/>
     <w:tmpl w:val="56E624E4"/>
@@ -2828,7 +4086,7 @@
       </w:pPr>
     </w:lvl>
   </w:abstractNum>
-  <w:abstractNum w:abstractNumId="3" w15:restartNumberingAfterBreak="0">
+  <w:abstractNum w:abstractNumId="5" w15:restartNumberingAfterBreak="0">
     <w:nsid w:val="29FC60B5"/>
     <w:multiLevelType w:val="hybridMultilevel"/>
     <w:tmpl w:val="B4709DAE"/>
@@ -2914,7 +4172,7 @@
       </w:pPr>
     </w:lvl>
   </w:abstractNum>
-  <w:abstractNum w:abstractNumId="4" w15:restartNumberingAfterBreak="0">
+  <w:abstractNum w:abstractNumId="6" w15:restartNumberingAfterBreak="0">
     <w:nsid w:val="3D97014B"/>
     <w:multiLevelType w:val="hybridMultilevel"/>
     <w:tmpl w:val="71C62062"/>
@@ -3000,7 +4258,7 @@
       </w:pPr>
     </w:lvl>
   </w:abstractNum>
-  <w:abstractNum w:abstractNumId="5" w15:restartNumberingAfterBreak="0">
+  <w:abstractNum w:abstractNumId="7" w15:restartNumberingAfterBreak="0">
     <w:nsid w:val="632A1660"/>
     <w:multiLevelType w:val="hybridMultilevel"/>
     <w:tmpl w:val="105AB270"/>
@@ -3086,7 +4344,7 @@
       </w:pPr>
     </w:lvl>
   </w:abstractNum>
-  <w:abstractNum w:abstractNumId="6" w15:restartNumberingAfterBreak="0">
+  <w:abstractNum w:abstractNumId="8" w15:restartNumberingAfterBreak="0">
     <w:nsid w:val="6BFB4E30"/>
     <w:multiLevelType w:val="hybridMultilevel"/>
     <w:tmpl w:val="91E21420"/>
@@ -3172,7 +4430,93 @@
       </w:pPr>
     </w:lvl>
   </w:abstractNum>
-  <w:abstractNum w:abstractNumId="7" w15:restartNumberingAfterBreak="0">
+  <w:abstractNum w:abstractNumId="9" w15:restartNumberingAfterBreak="0">
+    <w:nsid w:val="6C1E1614"/>
+    <w:multiLevelType w:val="hybridMultilevel"/>
+    <w:tmpl w:val="4218FD04"/>
+    <w:lvl w:ilvl="0" w:tplc="1409000F">
+      <w:start w:val="1"/>
+      <w:numFmt w:val="decimal"/>
+      <w:lvlText w:val="%1."/>
+      <w:lvlJc w:val="left"/>
+      <w:pPr>
+        <w:ind w:left="720" w:hanging="360"/>
+      </w:pPr>
+    </w:lvl>
+    <w:lvl w:ilvl="1" w:tplc="14090019" w:tentative="1">
+      <w:start w:val="1"/>
+      <w:numFmt w:val="lowerLetter"/>
+      <w:lvlText w:val="%2."/>
+      <w:lvlJc w:val="left"/>
+      <w:pPr>
+        <w:ind w:left="1440" w:hanging="360"/>
+      </w:pPr>
+    </w:lvl>
+    <w:lvl w:ilvl="2" w:tplc="1409001B" w:tentative="1">
+      <w:start w:val="1"/>
+      <w:numFmt w:val="lowerRoman"/>
+      <w:lvlText w:val="%3."/>
+      <w:lvlJc w:val="right"/>
+      <w:pPr>
+        <w:ind w:left="2160" w:hanging="180"/>
+      </w:pPr>
+    </w:lvl>
+    <w:lvl w:ilvl="3" w:tplc="1409000F" w:tentative="1">
+      <w:start w:val="1"/>
+      <w:numFmt w:val="decimal"/>
+      <w:lvlText w:val="%4."/>
+      <w:lvlJc w:val="left"/>
+      <w:pPr>
+        <w:ind w:left="2880" w:hanging="360"/>
+      </w:pPr>
+    </w:lvl>
+    <w:lvl w:ilvl="4" w:tplc="14090019" w:tentative="1">
+      <w:start w:val="1"/>
+      <w:numFmt w:val="lowerLetter"/>
+      <w:lvlText w:val="%5."/>
+      <w:lvlJc w:val="left"/>
+      <w:pPr>
+        <w:ind w:left="3600" w:hanging="360"/>
+      </w:pPr>
+    </w:lvl>
+    <w:lvl w:ilvl="5" w:tplc="1409001B" w:tentative="1">
+      <w:start w:val="1"/>
+      <w:numFmt w:val="lowerRoman"/>
+      <w:lvlText w:val="%6."/>
+      <w:lvlJc w:val="right"/>
+      <w:pPr>
+        <w:ind w:left="4320" w:hanging="180"/>
+      </w:pPr>
+    </w:lvl>
+    <w:lvl w:ilvl="6" w:tplc="1409000F" w:tentative="1">
+      <w:start w:val="1"/>
+      <w:numFmt w:val="decimal"/>
+      <w:lvlText w:val="%7."/>
+      <w:lvlJc w:val="left"/>
+      <w:pPr>
+        <w:ind w:left="5040" w:hanging="360"/>
+      </w:pPr>
+    </w:lvl>
+    <w:lvl w:ilvl="7" w:tplc="14090019" w:tentative="1">
+      <w:start w:val="1"/>
+      <w:numFmt w:val="lowerLetter"/>
+      <w:lvlText w:val="%8."/>
+      <w:lvlJc w:val="left"/>
+      <w:pPr>
+        <w:ind w:left="5760" w:hanging="360"/>
+      </w:pPr>
+    </w:lvl>
+    <w:lvl w:ilvl="8" w:tplc="1409001B" w:tentative="1">
+      <w:start w:val="1"/>
+      <w:numFmt w:val="lowerRoman"/>
+      <w:lvlText w:val="%9."/>
+      <w:lvlJc w:val="right"/>
+      <w:pPr>
+        <w:ind w:left="6480" w:hanging="180"/>
+      </w:pPr>
+    </w:lvl>
+  </w:abstractNum>
+  <w:abstractNum w:abstractNumId="10" w15:restartNumberingAfterBreak="0">
     <w:nsid w:val="7E1C41BD"/>
     <w:multiLevelType w:val="hybridMultilevel"/>
     <w:tmpl w:val="48FEB56A"/>
@@ -3286,28 +4630,37 @@
     </w:lvl>
   </w:abstractNum>
   <w:num w:numId="1">
+    <w:abstractNumId w:val="10"/>
+  </w:num>
+  <w:num w:numId="2">
+    <w:abstractNumId w:val="4"/>
+  </w:num>
+  <w:num w:numId="3">
+    <w:abstractNumId w:val="8"/>
+  </w:num>
+  <w:num w:numId="4">
+    <w:abstractNumId w:val="6"/>
+  </w:num>
+  <w:num w:numId="5">
+    <w:abstractNumId w:val="1"/>
+  </w:num>
+  <w:num w:numId="6">
+    <w:abstractNumId w:val="5"/>
+  </w:num>
+  <w:num w:numId="7">
     <w:abstractNumId w:val="7"/>
   </w:num>
-  <w:num w:numId="2">
+  <w:num w:numId="8">
     <w:abstractNumId w:val="2"/>
   </w:num>
-  <w:num w:numId="3">
-    <w:abstractNumId w:val="6"/>
-  </w:num>
-  <w:num w:numId="4">
-    <w:abstractNumId w:val="4"/>
-  </w:num>
-  <w:num w:numId="5">
+  <w:num w:numId="9">
     <w:abstractNumId w:val="0"/>
   </w:num>
-  <w:num w:numId="6">
+  <w:num w:numId="10">
     <w:abstractNumId w:val="3"/>
   </w:num>
-  <w:num w:numId="7">
-    <w:abstractNumId w:val="5"/>
-  </w:num>
-  <w:num w:numId="8">
-    <w:abstractNumId w:val="1"/>
+  <w:num w:numId="11">
+    <w:abstractNumId w:val="9"/>
   </w:num>
 </w:numbering>
 </file>
@@ -3786,7 +5139,6 @@
     <w:next w:val="Normal"/>
     <w:link w:val="Heading4Char"/>
     <w:uiPriority w:val="9"/>
-    <w:semiHidden/>
     <w:unhideWhenUsed/>
     <w:qFormat/>
     <w:rsid w:val="00B90692"/>
@@ -4049,7 +5401,6 @@
     <w:basedOn w:val="DefaultParagraphFont"/>
     <w:link w:val="Heading4"/>
     <w:uiPriority w:val="9"/>
-    <w:semiHidden/>
     <w:rsid w:val="00B90692"/>
     <w:rPr>
       <w:rFonts w:asciiTheme="majorHAnsi" w:eastAsiaTheme="majorEastAsia" w:hAnsiTheme="majorHAnsi" w:cstheme="majorBidi"/>
@@ -4726,11 +6077,46 @@
     <b:URL>https://www.youtube.com/watch?v=u2_O-jQDD6s</b:URL>
     <b:RefOrder>3</b:RefOrder>
   </b:Source>
+  <b:Source>
+    <b:Tag>XML</b:Tag>
+    <b:SourceType>InternetSite</b:SourceType>
+    <b:Guid>{E39957FD-F3DC-4F88-A9E7-D44294E4BE7B}</b:Guid>
+    <b:Author>
+      <b:Author>
+        <b:NameList>
+          <b:Person>
+            <b:Last>Royy212</b:Last>
+          </b:Person>
+        </b:NameList>
+      </b:Author>
+    </b:Author>
+    <b:Title>XML or JSON for Unity : Unity2D</b:Title>
+    <b:InternetSiteTitle>www.reddit.com</b:InternetSiteTitle>
+    <b:URL>https://www.reddit.com/r/Unity2D/comments/6pldok/xml_or_json_for_unity/</b:URL>
+    <b:RefOrder>4</b:RefOrder>
+  </b:Source>
+  <b:Source>
+    <b:Tag>Uni20</b:Tag>
+    <b:SourceType>InternetSite</b:SourceType>
+    <b:Guid>{A909DA29-28C7-49DB-B968-E8ACE1DE0852}</b:Guid>
+    <b:Author>
+      <b:Author>
+        <b:Corporate>Unity</b:Corporate>
+      </b:Author>
+    </b:Author>
+    <b:Title>Unity - Manual: JSON Serialization</b:Title>
+    <b:InternetSiteTitle>docs.unity3d.com</b:InternetSiteTitle>
+    <b:Year>2020</b:Year>
+    <b:Month>09</b:Month>
+    <b:Day>01</b:Day>
+    <b:URL>https://docs.unity3d.com/Manual/JSONSerialization.html</b:URL>
+    <b:RefOrder>5</b:RefOrder>
+  </b:Source>
 </b:Sources>
 </file>
 
 <file path=customXml/itemProps1.xml><?xml version="1.0" encoding="utf-8"?>
-<ds:datastoreItem xmlns:ds="http://schemas.openxmlformats.org/officeDocument/2006/customXml" ds:itemID="{897D8F94-0C92-4B85-8E3B-7215FEFEBA84}">
+<ds:datastoreItem xmlns:ds="http://schemas.openxmlformats.org/officeDocument/2006/customXml" ds:itemID="{8069B6E0-7F9C-487B-B707-8DD2F6CB3139}">
   <ds:schemaRefs>
     <ds:schemaRef ds:uri="http://schemas.openxmlformats.org/officeDocument/2006/bibliography"/>
   </ds:schemaRefs>

</xml_diff>